<commit_message>
January 2022 DISA STIG GPO Package 0114
</commit_message>
<xml_diff>
--- a/Change Log.docx
+++ b/Change Log.docx
@@ -1,6 +1,6 @@
 
 <file path=word/document.xml><?xml version="1.0" encoding="utf-8"?>
-<w:document xmlns:wpc="http://schemas.microsoft.com/office/word/2010/wordprocessingCanvas" xmlns:cx="http://schemas.microsoft.com/office/drawing/2014/chartex" xmlns:cx1="http://schemas.microsoft.com/office/drawing/2015/9/8/chartex" xmlns:mc="http://schemas.openxmlformats.org/markup-compatibility/2006" xmlns:o="urn:schemas-microsoft-com:office:office" xmlns:r="http://schemas.openxmlformats.org/officeDocument/2006/relationships" xmlns:m="http://schemas.openxmlformats.org/officeDocument/2006/math" xmlns:v="urn:schemas-microsoft-com:vml" xmlns:wp14="http://schemas.microsoft.com/office/word/2010/wordprocessingDrawing" xmlns:wp="http://schemas.openxmlformats.org/drawingml/2006/wordprocessingDrawing" xmlns:w10="urn:schemas-microsoft-com:office:word" xmlns:w="http://schemas.openxmlformats.org/wordprocessingml/2006/main" xmlns:w14="http://schemas.microsoft.com/office/word/2010/wordml" xmlns:w15="http://schemas.microsoft.com/office/word/2012/wordml" xmlns:w16se="http://schemas.microsoft.com/office/word/2015/wordml/symex" xmlns:wpg="http://schemas.microsoft.com/office/word/2010/wordprocessingGroup" xmlns:wpi="http://schemas.microsoft.com/office/word/2010/wordprocessingInk" xmlns:wne="http://schemas.microsoft.com/office/word/2006/wordml" xmlns:wps="http://schemas.microsoft.com/office/word/2010/wordprocessingShape" mc:Ignorable="w14 w15 w16se wp14">
+<w:document xmlns:wpc="http://schemas.microsoft.com/office/word/2010/wordprocessingCanvas" xmlns:cx="http://schemas.microsoft.com/office/drawing/2014/chartex" xmlns:cx1="http://schemas.microsoft.com/office/drawing/2015/9/8/chartex" xmlns:cx2="http://schemas.microsoft.com/office/drawing/2015/10/21/chartex" xmlns:cx3="http://schemas.microsoft.com/office/drawing/2016/5/9/chartex" xmlns:cx4="http://schemas.microsoft.com/office/drawing/2016/5/10/chartex" xmlns:cx5="http://schemas.microsoft.com/office/drawing/2016/5/11/chartex" xmlns:cx6="http://schemas.microsoft.com/office/drawing/2016/5/12/chartex" xmlns:cx7="http://schemas.microsoft.com/office/drawing/2016/5/13/chartex" xmlns:cx8="http://schemas.microsoft.com/office/drawing/2016/5/14/chartex" xmlns:mc="http://schemas.openxmlformats.org/markup-compatibility/2006" xmlns:aink="http://schemas.microsoft.com/office/drawing/2016/ink" xmlns:am3d="http://schemas.microsoft.com/office/drawing/2017/model3d" xmlns:o="urn:schemas-microsoft-com:office:office" xmlns:r="http://schemas.openxmlformats.org/officeDocument/2006/relationships" xmlns:m="http://schemas.openxmlformats.org/officeDocument/2006/math" xmlns:v="urn:schemas-microsoft-com:vml" xmlns:wp14="http://schemas.microsoft.com/office/word/2010/wordprocessingDrawing" xmlns:wp="http://schemas.openxmlformats.org/drawingml/2006/wordprocessingDrawing" xmlns:w10="urn:schemas-microsoft-com:office:word" xmlns:w="http://schemas.openxmlformats.org/wordprocessingml/2006/main" xmlns:w14="http://schemas.microsoft.com/office/word/2010/wordml" xmlns:w15="http://schemas.microsoft.com/office/word/2012/wordml" xmlns:w16cex="http://schemas.microsoft.com/office/word/2018/wordml/cex" xmlns:w16cid="http://schemas.microsoft.com/office/word/2016/wordml/cid" xmlns:w16="http://schemas.microsoft.com/office/word/2018/wordml" xmlns:w16se="http://schemas.microsoft.com/office/word/2015/wordml/symex" xmlns:wpg="http://schemas.microsoft.com/office/word/2010/wordprocessingGroup" xmlns:wpi="http://schemas.microsoft.com/office/word/2010/wordprocessingInk" xmlns:wne="http://schemas.microsoft.com/office/word/2006/wordml" xmlns:wps="http://schemas.microsoft.com/office/word/2010/wordprocessingShape" mc:Ignorable="w14 w15 w16se w16cid w16 w16cex wp14">
   <w:body>
     <w:tbl>
       <w:tblPr>
@@ -306,15 +306,7 @@
               <w:rPr>
                 <w:rFonts w:ascii="Calibri" w:eastAsia="Calibri" w:hAnsi="Calibri" w:cs="Calibri"/>
               </w:rPr>
-              <w:t>Addition of Windows Defender Antivirus STIG GPO Backup, G</w:t>
-            </w:r>
-            <w:bookmarkStart w:id="0" w:name="_GoBack"/>
-            <w:bookmarkEnd w:id="0"/>
-            <w:r>
-              <w:rPr>
-                <w:rFonts w:ascii="Calibri" w:eastAsia="Calibri" w:hAnsi="Calibri" w:cs="Calibri"/>
-              </w:rPr>
-              <w:t>PO Report, Checklist file, WMI Filter</w:t>
+              <w:t>Addition of Windows Defender Antivirus STIG GPO Backup, GPO Report, Checklist file, WMI Filter</w:t>
             </w:r>
           </w:p>
         </w:tc>
@@ -4213,7 +4205,6 @@
               <w:rPr>
                 <w:rFonts w:ascii="Calibri" w:eastAsia="Calibri" w:hAnsi="Calibri" w:cs="Calibri"/>
               </w:rPr>
-              <w:lastRenderedPageBreak/>
               <w:t>Readme.txt</w:t>
             </w:r>
           </w:p>
@@ -6556,7 +6547,6 @@
               <w:rPr>
                 <w:rFonts w:ascii="Calibri" w:eastAsia="Calibri" w:hAnsi="Calibri" w:cs="Calibri"/>
               </w:rPr>
-              <w:lastRenderedPageBreak/>
               <w:t>Windows 8 and 8.1 GPO/Report/Checklist</w:t>
             </w:r>
           </w:p>
@@ -8789,14 +8779,7 @@
               <w:rPr>
                 <w:rFonts w:ascii="Calibri" w:eastAsia="Calibri" w:hAnsi="Calibri" w:cs="Calibri"/>
               </w:rPr>
-              <w:t xml:space="preserve">DoD Internet Explorer 11 </w:t>
-            </w:r>
-            <w:r>
-              <w:rPr>
-                <w:rFonts w:ascii="Calibri" w:eastAsia="Calibri" w:hAnsi="Calibri" w:cs="Calibri"/>
-              </w:rPr>
-              <w:lastRenderedPageBreak/>
-              <w:t>GPOs/Reports/Checklist</w:t>
+              <w:t>DoD Internet Explorer 11 GPOs/Reports/Checklist</w:t>
             </w:r>
           </w:p>
         </w:tc>
@@ -8826,7 +8809,6 @@
               <w:rPr>
                 <w:rFonts w:ascii="Calibri" w:eastAsia="Calibri" w:hAnsi="Calibri" w:cs="Calibri"/>
               </w:rPr>
-              <w:lastRenderedPageBreak/>
               <w:t>New export to meet STIG revision</w:t>
             </w:r>
           </w:p>
@@ -11293,7 +11275,6 @@
               <w:rPr>
                 <w:rFonts w:ascii="Calibri" w:eastAsia="Calibri" w:hAnsi="Calibri" w:cs="Calibri"/>
               </w:rPr>
-              <w:lastRenderedPageBreak/>
               <w:t>DoD Adobe Acrobat Pro DC Classic GPO/Report</w:t>
             </w:r>
           </w:p>
@@ -13417,7 +13398,6 @@
               <w:rPr>
                 <w:rFonts w:ascii="Calibri" w:eastAsia="Calibri" w:hAnsi="Calibri" w:cs="Calibri"/>
               </w:rPr>
-              <w:lastRenderedPageBreak/>
               <w:t>Review STIG Revision History documentation for detailed changes</w:t>
             </w:r>
           </w:p>
@@ -13462,7 +13442,6 @@
               <w:rPr>
                 <w:rFonts w:ascii="Calibri" w:eastAsia="Calibri" w:hAnsi="Calibri" w:cs="Calibri"/>
               </w:rPr>
-              <w:lastRenderedPageBreak/>
               <w:t>29 Jul 19</w:t>
             </w:r>
           </w:p>
@@ -15081,14 +15060,7 @@
               <w:rPr>
                 <w:rFonts w:ascii="Calibri" w:eastAsia="Calibri" w:hAnsi="Calibri" w:cs="Calibri"/>
               </w:rPr>
-              <w:t xml:space="preserve">Review STIG Revision History documentation </w:t>
-            </w:r>
-            <w:r>
-              <w:rPr>
-                <w:rFonts w:ascii="Calibri" w:eastAsia="Calibri" w:hAnsi="Calibri" w:cs="Calibri"/>
-              </w:rPr>
-              <w:lastRenderedPageBreak/>
-              <w:t>for detailed changes</w:t>
+              <w:t>Review STIG Revision History documentation for detailed changes</w:t>
             </w:r>
           </w:p>
         </w:tc>
@@ -15118,7 +15090,6 @@
               <w:rPr>
                 <w:rFonts w:ascii="Calibri" w:eastAsia="Calibri" w:hAnsi="Calibri" w:cs="Calibri"/>
               </w:rPr>
-              <w:lastRenderedPageBreak/>
               <w:t>15 Oct 19</w:t>
             </w:r>
           </w:p>
@@ -15155,7 +15126,13 @@
               <w:rPr>
                 <w:rFonts w:ascii="Calibri" w:eastAsia="Calibri" w:hAnsi="Calibri" w:cs="Calibri"/>
               </w:rPr>
-              <w:t>Google Chrome GPO/Reportt</w:t>
+              <w:t>Google Chrome GPO/</w:t>
+            </w:r>
+            <w:r>
+              <w:rPr>
+                <w:rFonts w:ascii="Calibri" w:eastAsia="Calibri" w:hAnsi="Calibri" w:cs="Calibri"/>
+              </w:rPr>
+              <w:t>Report</w:t>
             </w:r>
           </w:p>
         </w:tc>
@@ -15277,7 +15254,7 @@
               <w:rPr>
                 <w:rFonts w:ascii="Calibri" w:eastAsia="Calibri" w:hAnsi="Calibri" w:cs="Calibri"/>
               </w:rPr>
-              <w:t>ADMX/ADML template files</w:t>
+              <w:t xml:space="preserve"> ADMX/ADML template files</w:t>
             </w:r>
           </w:p>
         </w:tc>
@@ -17145,7 +17122,6 @@
               <w:rPr>
                 <w:rFonts w:ascii="Calibri" w:eastAsia="Calibri" w:hAnsi="Calibri" w:cs="Calibri"/>
               </w:rPr>
-              <w:lastRenderedPageBreak/>
               <w:t>Added OneDrive to ADMX Templates</w:t>
             </w:r>
           </w:p>
@@ -18714,20 +18690,7 @@
               <w:rPr>
                 <w:rFonts w:ascii="Calibri" w:eastAsia="Calibri" w:hAnsi="Calibri" w:cs="Calibri"/>
               </w:rPr>
-              <w:lastRenderedPageBreak/>
-              <w:t xml:space="preserve">DISA_AllGPO_Import_MMMYYYY.csv is used to import all DISA STIG Baseline GPOs into your Active Directory environment. This is intended in new environments or </w:t>
-            </w:r>
-            <w:r>
-              <w:rPr>
-                <w:rFonts w:ascii="Calibri" w:eastAsia="Calibri" w:hAnsi="Calibri" w:cs="Calibri"/>
-              </w:rPr>
-              <w:t xml:space="preserve">to </w:t>
-            </w:r>
-            <w:r>
-              <w:rPr>
-                <w:rFonts w:ascii="Calibri" w:eastAsia="Calibri" w:hAnsi="Calibri" w:cs="Calibri"/>
-              </w:rPr>
-              <w:t>overwrite existing GPOs.</w:t>
+              <w:t>DISA_AllGPO_Import_MMMYYYY.csv is used to import all DISA STIG Baseline GPOs into your Active Directory environment. This is intended in new environments or overwrite existing GPOs.</w:t>
             </w:r>
           </w:p>
           <w:p>
@@ -18821,7 +18784,6 @@
               <w:rPr>
                 <w:rFonts w:ascii="Calibri" w:eastAsia="Calibri" w:hAnsi="Calibri" w:cs="Calibri"/>
               </w:rPr>
-              <w:lastRenderedPageBreak/>
               <w:t>09 Oct 20</w:t>
             </w:r>
           </w:p>
@@ -19974,14 +19936,7 @@
               <w:rPr>
                 <w:rFonts w:ascii="Calibri" w:eastAsia="Calibri" w:hAnsi="Calibri" w:cs="Calibri"/>
               </w:rPr>
-              <w:t xml:space="preserve">Windows Server 2012 R2 member </w:t>
-            </w:r>
-            <w:r>
-              <w:rPr>
-                <w:rFonts w:ascii="Calibri" w:eastAsia="Calibri" w:hAnsi="Calibri" w:cs="Calibri"/>
-              </w:rPr>
-              <w:lastRenderedPageBreak/>
-              <w:t>server GPO/Report files</w:t>
+              <w:t>Windows Server 2012 R2 member server GPO/Report files</w:t>
             </w:r>
           </w:p>
         </w:tc>
@@ -20011,7 +19966,6 @@
               <w:rPr>
                 <w:rFonts w:ascii="Calibri" w:eastAsia="Calibri" w:hAnsi="Calibri" w:cs="Calibri"/>
               </w:rPr>
-              <w:lastRenderedPageBreak/>
               <w:t>Updated to latest STIG revision</w:t>
             </w:r>
           </w:p>
@@ -20026,7 +19980,6 @@
               <w:rPr>
                 <w:rFonts w:ascii="Calibri" w:eastAsia="Calibri" w:hAnsi="Calibri" w:cs="Calibri"/>
               </w:rPr>
-              <w:lastRenderedPageBreak/>
               <w:t>Review STIG revision history for detailed changes</w:t>
             </w:r>
           </w:p>
@@ -20057,7 +20010,6 @@
               <w:rPr>
                 <w:rFonts w:ascii="Calibri" w:eastAsia="Calibri" w:hAnsi="Calibri" w:cs="Calibri"/>
               </w:rPr>
-              <w:lastRenderedPageBreak/>
               <w:t>09 Nov 20</w:t>
             </w:r>
           </w:p>
@@ -20090,6 +20042,7 @@
                 <w:rFonts w:ascii="Calibri" w:eastAsia="Calibri" w:hAnsi="Calibri" w:cs="Calibri"/>
               </w:rPr>
             </w:pPr>
+            <w:bookmarkStart w:id="0" w:name="_Hlk69635243"/>
             <w:r>
               <w:rPr>
                 <w:rFonts w:ascii="Calibri" w:eastAsia="Calibri" w:hAnsi="Calibri" w:cs="Calibri"/>
@@ -20683,6 +20636,7 @@
           </w:p>
         </w:tc>
       </w:tr>
+      <w:bookmarkEnd w:id="0"/>
       <w:tr>
         <w:trPr>
           <w:trHeight w:val="1"/>
@@ -21802,14 +21756,7 @@
               <w:rPr>
                 <w:rFonts w:ascii="Calibri" w:eastAsia="Calibri" w:hAnsi="Calibri" w:cs="Calibri"/>
               </w:rPr>
-              <w:t xml:space="preserve">Added Microsoft Edge </w:t>
-            </w:r>
-            <w:r>
-              <w:rPr>
-                <w:rFonts w:ascii="Calibri" w:eastAsia="Calibri" w:hAnsi="Calibri" w:cs="Calibri"/>
-              </w:rPr>
-              <w:lastRenderedPageBreak/>
-              <w:t>GPO/Report/WMI filter files</w:t>
+              <w:t>Added Microsoft Edge GPO/Report/WMI filter files</w:t>
             </w:r>
           </w:p>
         </w:tc>
@@ -21839,7 +21786,6 @@
               <w:rPr>
                 <w:rFonts w:ascii="Calibri" w:eastAsia="Calibri" w:hAnsi="Calibri" w:cs="Calibri"/>
               </w:rPr>
-              <w:lastRenderedPageBreak/>
               <w:t>Initial release with DISA STIG package</w:t>
             </w:r>
           </w:p>
@@ -21856,7 +21802,6 @@
                 <w:b/>
                 <w:bCs/>
               </w:rPr>
-              <w:lastRenderedPageBreak/>
               <w:t>NOTE:</w:t>
             </w:r>
             <w:r>
@@ -21893,7 +21838,6 @@
               <w:rPr>
                 <w:rFonts w:ascii="Calibri" w:eastAsia="Calibri" w:hAnsi="Calibri" w:cs="Calibri"/>
               </w:rPr>
-              <w:lastRenderedPageBreak/>
               <w:t>11 Feb 21</w:t>
             </w:r>
           </w:p>
@@ -22019,6 +21963,3923 @@
                 <w:rFonts w:ascii="Calibri" w:eastAsia="Calibri" w:hAnsi="Calibri" w:cs="Calibri"/>
               </w:rPr>
               <w:t>11 Feb 21</w:t>
+            </w:r>
+          </w:p>
+        </w:tc>
+      </w:tr>
+      <w:tr>
+        <w:trPr>
+          <w:trHeight w:val="1"/>
+          <w:jc w:val="center"/>
+        </w:trPr>
+        <w:tc>
+          <w:tcPr>
+            <w:tcW w:w="3732" w:type="dxa"/>
+            <w:tcBorders>
+              <w:top w:val="single" w:sz="3" w:space="0" w:color="000000"/>
+              <w:left w:val="single" w:sz="3" w:space="0" w:color="000000"/>
+              <w:bottom w:val="single" w:sz="3" w:space="0" w:color="000000"/>
+              <w:right w:val="single" w:sz="3" w:space="0" w:color="000000"/>
+            </w:tcBorders>
+            <w:shd w:val="clear" w:color="000000" w:fill="FFFFFF"/>
+            <w:tcMar>
+              <w:left w:w="108" w:type="dxa"/>
+              <w:right w:w="108" w:type="dxa"/>
+            </w:tcMar>
+          </w:tcPr>
+          <w:p>
+            <w:pPr>
+              <w:spacing w:after="0" w:line="240" w:lineRule="auto"/>
+              <w:rPr>
+                <w:rFonts w:ascii="Calibri" w:eastAsia="Calibri" w:hAnsi="Calibri" w:cs="Calibri"/>
+              </w:rPr>
+            </w:pPr>
+            <w:r>
+              <w:rPr>
+                <w:rFonts w:ascii="Calibri" w:eastAsia="Calibri" w:hAnsi="Calibri" w:cs="Calibri"/>
+              </w:rPr>
+              <w:t>Google Chrome GPO/Reports Update</w:t>
+            </w:r>
+          </w:p>
+        </w:tc>
+        <w:tc>
+          <w:tcPr>
+            <w:tcW w:w="4472" w:type="dxa"/>
+            <w:tcBorders>
+              <w:top w:val="single" w:sz="3" w:space="0" w:color="000000"/>
+              <w:left w:val="single" w:sz="3" w:space="0" w:color="000000"/>
+              <w:bottom w:val="single" w:sz="3" w:space="0" w:color="000000"/>
+              <w:right w:val="single" w:sz="3" w:space="0" w:color="000000"/>
+            </w:tcBorders>
+            <w:shd w:val="clear" w:color="000000" w:fill="FFFFFF"/>
+            <w:tcMar>
+              <w:left w:w="108" w:type="dxa"/>
+              <w:right w:w="108" w:type="dxa"/>
+            </w:tcMar>
+          </w:tcPr>
+          <w:p>
+            <w:pPr>
+              <w:spacing w:after="0" w:line="240" w:lineRule="auto"/>
+              <w:rPr>
+                <w:rFonts w:ascii="Calibri" w:eastAsia="Calibri" w:hAnsi="Calibri" w:cs="Calibri"/>
+              </w:rPr>
+            </w:pPr>
+            <w:r>
+              <w:rPr>
+                <w:rFonts w:ascii="Calibri" w:eastAsia="Calibri" w:hAnsi="Calibri" w:cs="Calibri"/>
+              </w:rPr>
+              <w:t>Updated to latest STIG revision</w:t>
+            </w:r>
+          </w:p>
+          <w:p>
+            <w:pPr>
+              <w:spacing w:after="0" w:line="240" w:lineRule="auto"/>
+              <w:rPr>
+                <w:rFonts w:ascii="Calibri" w:eastAsia="Calibri" w:hAnsi="Calibri" w:cs="Calibri"/>
+              </w:rPr>
+            </w:pPr>
+            <w:r>
+              <w:rPr>
+                <w:rFonts w:ascii="Calibri" w:eastAsia="Calibri" w:hAnsi="Calibri" w:cs="Calibri"/>
+              </w:rPr>
+              <w:t>Review STIG revision history for detailed changes</w:t>
+            </w:r>
+          </w:p>
+        </w:tc>
+        <w:tc>
+          <w:tcPr>
+            <w:tcW w:w="1372" w:type="dxa"/>
+            <w:tcBorders>
+              <w:top w:val="single" w:sz="3" w:space="0" w:color="000000"/>
+              <w:left w:val="single" w:sz="3" w:space="0" w:color="000000"/>
+              <w:bottom w:val="single" w:sz="3" w:space="0" w:color="000000"/>
+              <w:right w:val="single" w:sz="3" w:space="0" w:color="000000"/>
+            </w:tcBorders>
+            <w:shd w:val="clear" w:color="000000" w:fill="FFFFFF"/>
+            <w:tcMar>
+              <w:left w:w="108" w:type="dxa"/>
+              <w:right w:w="108" w:type="dxa"/>
+            </w:tcMar>
+          </w:tcPr>
+          <w:p>
+            <w:pPr>
+              <w:spacing w:after="0" w:line="240" w:lineRule="auto"/>
+              <w:rPr>
+                <w:rFonts w:ascii="Calibri" w:eastAsia="Calibri" w:hAnsi="Calibri" w:cs="Calibri"/>
+              </w:rPr>
+            </w:pPr>
+            <w:r>
+              <w:rPr>
+                <w:rFonts w:ascii="Calibri" w:eastAsia="Calibri" w:hAnsi="Calibri" w:cs="Calibri"/>
+              </w:rPr>
+              <w:t>16 Apr 21</w:t>
+            </w:r>
+          </w:p>
+        </w:tc>
+      </w:tr>
+      <w:tr>
+        <w:trPr>
+          <w:trHeight w:val="1"/>
+          <w:jc w:val="center"/>
+        </w:trPr>
+        <w:tc>
+          <w:tcPr>
+            <w:tcW w:w="3732" w:type="dxa"/>
+            <w:tcBorders>
+              <w:top w:val="single" w:sz="3" w:space="0" w:color="000000"/>
+              <w:left w:val="single" w:sz="3" w:space="0" w:color="000000"/>
+              <w:bottom w:val="single" w:sz="3" w:space="0" w:color="000000"/>
+              <w:right w:val="single" w:sz="3" w:space="0" w:color="000000"/>
+            </w:tcBorders>
+            <w:shd w:val="clear" w:color="000000" w:fill="FFFFFF"/>
+            <w:tcMar>
+              <w:left w:w="108" w:type="dxa"/>
+              <w:right w:w="108" w:type="dxa"/>
+            </w:tcMar>
+          </w:tcPr>
+          <w:p>
+            <w:pPr>
+              <w:spacing w:after="0" w:line="240" w:lineRule="auto"/>
+              <w:rPr>
+                <w:rFonts w:ascii="Calibri" w:eastAsia="Calibri" w:hAnsi="Calibri" w:cs="Calibri"/>
+              </w:rPr>
+            </w:pPr>
+            <w:r>
+              <w:rPr>
+                <w:rFonts w:ascii="Calibri" w:eastAsia="Calibri" w:hAnsi="Calibri" w:cs="Calibri"/>
+              </w:rPr>
+              <w:t>Windows Server 2012 R2 domain controller and Member server GPO/Report files</w:t>
+            </w:r>
+          </w:p>
+        </w:tc>
+        <w:tc>
+          <w:tcPr>
+            <w:tcW w:w="4472" w:type="dxa"/>
+            <w:tcBorders>
+              <w:top w:val="single" w:sz="3" w:space="0" w:color="000000"/>
+              <w:left w:val="single" w:sz="3" w:space="0" w:color="000000"/>
+              <w:bottom w:val="single" w:sz="3" w:space="0" w:color="000000"/>
+              <w:right w:val="single" w:sz="3" w:space="0" w:color="000000"/>
+            </w:tcBorders>
+            <w:shd w:val="clear" w:color="000000" w:fill="FFFFFF"/>
+            <w:tcMar>
+              <w:left w:w="108" w:type="dxa"/>
+              <w:right w:w="108" w:type="dxa"/>
+            </w:tcMar>
+          </w:tcPr>
+          <w:p>
+            <w:pPr>
+              <w:spacing w:after="0" w:line="240" w:lineRule="auto"/>
+              <w:rPr>
+                <w:rFonts w:ascii="Calibri" w:eastAsia="Calibri" w:hAnsi="Calibri" w:cs="Calibri"/>
+              </w:rPr>
+            </w:pPr>
+            <w:r>
+              <w:rPr>
+                <w:rFonts w:ascii="Calibri" w:eastAsia="Calibri" w:hAnsi="Calibri" w:cs="Calibri"/>
+              </w:rPr>
+              <w:t>Updated to latest STIG revision</w:t>
+            </w:r>
+          </w:p>
+          <w:p>
+            <w:pPr>
+              <w:spacing w:after="0" w:line="240" w:lineRule="auto"/>
+              <w:rPr>
+                <w:rFonts w:ascii="Calibri" w:eastAsia="Calibri" w:hAnsi="Calibri" w:cs="Calibri"/>
+              </w:rPr>
+            </w:pPr>
+            <w:r>
+              <w:rPr>
+                <w:rFonts w:ascii="Calibri" w:eastAsia="Calibri" w:hAnsi="Calibri" w:cs="Calibri"/>
+              </w:rPr>
+              <w:t>Review STIG revision history for detailed changes</w:t>
+            </w:r>
+          </w:p>
+        </w:tc>
+        <w:tc>
+          <w:tcPr>
+            <w:tcW w:w="1372" w:type="dxa"/>
+            <w:tcBorders>
+              <w:top w:val="single" w:sz="3" w:space="0" w:color="000000"/>
+              <w:left w:val="single" w:sz="3" w:space="0" w:color="000000"/>
+              <w:bottom w:val="single" w:sz="3" w:space="0" w:color="000000"/>
+              <w:right w:val="single" w:sz="3" w:space="0" w:color="000000"/>
+            </w:tcBorders>
+            <w:shd w:val="clear" w:color="000000" w:fill="FFFFFF"/>
+            <w:tcMar>
+              <w:left w:w="108" w:type="dxa"/>
+              <w:right w:w="108" w:type="dxa"/>
+            </w:tcMar>
+          </w:tcPr>
+          <w:p>
+            <w:pPr>
+              <w:spacing w:after="0" w:line="240" w:lineRule="auto"/>
+              <w:rPr>
+                <w:rFonts w:ascii="Calibri" w:eastAsia="Calibri" w:hAnsi="Calibri" w:cs="Calibri"/>
+              </w:rPr>
+            </w:pPr>
+            <w:r>
+              <w:rPr>
+                <w:rFonts w:ascii="Calibri" w:eastAsia="Calibri" w:hAnsi="Calibri" w:cs="Calibri"/>
+              </w:rPr>
+              <w:t>16 Apr 21</w:t>
+            </w:r>
+          </w:p>
+        </w:tc>
+      </w:tr>
+      <w:tr>
+        <w:trPr>
+          <w:trHeight w:val="1"/>
+          <w:jc w:val="center"/>
+        </w:trPr>
+        <w:tc>
+          <w:tcPr>
+            <w:tcW w:w="3732" w:type="dxa"/>
+            <w:tcBorders>
+              <w:top w:val="single" w:sz="3" w:space="0" w:color="000000"/>
+              <w:left w:val="single" w:sz="3" w:space="0" w:color="000000"/>
+              <w:bottom w:val="single" w:sz="3" w:space="0" w:color="000000"/>
+              <w:right w:val="single" w:sz="3" w:space="0" w:color="000000"/>
+            </w:tcBorders>
+            <w:shd w:val="clear" w:color="000000" w:fill="FFFFFF"/>
+            <w:tcMar>
+              <w:left w:w="108" w:type="dxa"/>
+              <w:right w:w="108" w:type="dxa"/>
+            </w:tcMar>
+          </w:tcPr>
+          <w:p>
+            <w:pPr>
+              <w:spacing w:after="0" w:line="240" w:lineRule="auto"/>
+              <w:rPr>
+                <w:rFonts w:ascii="Calibri" w:eastAsia="Calibri" w:hAnsi="Calibri" w:cs="Calibri"/>
+              </w:rPr>
+            </w:pPr>
+            <w:r>
+              <w:rPr>
+                <w:rFonts w:ascii="Calibri" w:eastAsia="Calibri" w:hAnsi="Calibri" w:cs="Calibri"/>
+              </w:rPr>
+              <w:t>Windows Server 2016 GPO/Report files</w:t>
+            </w:r>
+          </w:p>
+        </w:tc>
+        <w:tc>
+          <w:tcPr>
+            <w:tcW w:w="4472" w:type="dxa"/>
+            <w:tcBorders>
+              <w:top w:val="single" w:sz="3" w:space="0" w:color="000000"/>
+              <w:left w:val="single" w:sz="3" w:space="0" w:color="000000"/>
+              <w:bottom w:val="single" w:sz="3" w:space="0" w:color="000000"/>
+              <w:right w:val="single" w:sz="3" w:space="0" w:color="000000"/>
+            </w:tcBorders>
+            <w:shd w:val="clear" w:color="000000" w:fill="FFFFFF"/>
+            <w:tcMar>
+              <w:left w:w="108" w:type="dxa"/>
+              <w:right w:w="108" w:type="dxa"/>
+            </w:tcMar>
+          </w:tcPr>
+          <w:p>
+            <w:pPr>
+              <w:spacing w:after="0" w:line="240" w:lineRule="auto"/>
+              <w:rPr>
+                <w:rFonts w:ascii="Calibri" w:eastAsia="Calibri" w:hAnsi="Calibri" w:cs="Calibri"/>
+              </w:rPr>
+            </w:pPr>
+            <w:r>
+              <w:rPr>
+                <w:rFonts w:ascii="Calibri" w:eastAsia="Calibri" w:hAnsi="Calibri" w:cs="Calibri"/>
+              </w:rPr>
+              <w:t>Updated to latest STIG revision</w:t>
+            </w:r>
+          </w:p>
+          <w:p>
+            <w:pPr>
+              <w:spacing w:after="0" w:line="240" w:lineRule="auto"/>
+              <w:rPr>
+                <w:rFonts w:ascii="Calibri" w:eastAsia="Calibri" w:hAnsi="Calibri" w:cs="Calibri"/>
+              </w:rPr>
+            </w:pPr>
+            <w:r>
+              <w:rPr>
+                <w:rFonts w:ascii="Calibri" w:eastAsia="Calibri" w:hAnsi="Calibri" w:cs="Calibri"/>
+              </w:rPr>
+              <w:t>Review STIG revision history for detailed changes</w:t>
+            </w:r>
+          </w:p>
+        </w:tc>
+        <w:tc>
+          <w:tcPr>
+            <w:tcW w:w="1372" w:type="dxa"/>
+            <w:tcBorders>
+              <w:top w:val="single" w:sz="3" w:space="0" w:color="000000"/>
+              <w:left w:val="single" w:sz="3" w:space="0" w:color="000000"/>
+              <w:bottom w:val="single" w:sz="3" w:space="0" w:color="000000"/>
+              <w:right w:val="single" w:sz="3" w:space="0" w:color="000000"/>
+            </w:tcBorders>
+            <w:shd w:val="clear" w:color="000000" w:fill="FFFFFF"/>
+            <w:tcMar>
+              <w:left w:w="108" w:type="dxa"/>
+              <w:right w:w="108" w:type="dxa"/>
+            </w:tcMar>
+          </w:tcPr>
+          <w:p>
+            <w:pPr>
+              <w:spacing w:after="0" w:line="240" w:lineRule="auto"/>
+              <w:rPr>
+                <w:rFonts w:ascii="Calibri" w:eastAsia="Calibri" w:hAnsi="Calibri" w:cs="Calibri"/>
+              </w:rPr>
+            </w:pPr>
+            <w:r>
+              <w:rPr>
+                <w:rFonts w:ascii="Calibri" w:eastAsia="Calibri" w:hAnsi="Calibri" w:cs="Calibri"/>
+              </w:rPr>
+              <w:t>16 Apr 21</w:t>
+            </w:r>
+          </w:p>
+        </w:tc>
+      </w:tr>
+      <w:tr>
+        <w:trPr>
+          <w:trHeight w:val="1"/>
+          <w:jc w:val="center"/>
+        </w:trPr>
+        <w:tc>
+          <w:tcPr>
+            <w:tcW w:w="3732" w:type="dxa"/>
+            <w:tcBorders>
+              <w:top w:val="single" w:sz="3" w:space="0" w:color="000000"/>
+              <w:left w:val="single" w:sz="3" w:space="0" w:color="000000"/>
+              <w:bottom w:val="single" w:sz="3" w:space="0" w:color="000000"/>
+              <w:right w:val="single" w:sz="3" w:space="0" w:color="000000"/>
+            </w:tcBorders>
+            <w:shd w:val="clear" w:color="000000" w:fill="FFFFFF"/>
+            <w:tcMar>
+              <w:left w:w="108" w:type="dxa"/>
+              <w:right w:w="108" w:type="dxa"/>
+            </w:tcMar>
+          </w:tcPr>
+          <w:p>
+            <w:pPr>
+              <w:spacing w:after="0" w:line="240" w:lineRule="auto"/>
+              <w:rPr>
+                <w:rFonts w:ascii="Calibri" w:eastAsia="Calibri" w:hAnsi="Calibri" w:cs="Calibri"/>
+              </w:rPr>
+            </w:pPr>
+            <w:r>
+              <w:rPr>
+                <w:rFonts w:ascii="Calibri" w:eastAsia="Calibri" w:hAnsi="Calibri" w:cs="Calibri"/>
+              </w:rPr>
+              <w:t>Windows Server 2019 GPO/Report files</w:t>
+            </w:r>
+          </w:p>
+        </w:tc>
+        <w:tc>
+          <w:tcPr>
+            <w:tcW w:w="4472" w:type="dxa"/>
+            <w:tcBorders>
+              <w:top w:val="single" w:sz="3" w:space="0" w:color="000000"/>
+              <w:left w:val="single" w:sz="3" w:space="0" w:color="000000"/>
+              <w:bottom w:val="single" w:sz="3" w:space="0" w:color="000000"/>
+              <w:right w:val="single" w:sz="3" w:space="0" w:color="000000"/>
+            </w:tcBorders>
+            <w:shd w:val="clear" w:color="000000" w:fill="FFFFFF"/>
+            <w:tcMar>
+              <w:left w:w="108" w:type="dxa"/>
+              <w:right w:w="108" w:type="dxa"/>
+            </w:tcMar>
+          </w:tcPr>
+          <w:p>
+            <w:pPr>
+              <w:spacing w:after="0" w:line="240" w:lineRule="auto"/>
+              <w:rPr>
+                <w:rFonts w:ascii="Calibri" w:eastAsia="Calibri" w:hAnsi="Calibri" w:cs="Calibri"/>
+              </w:rPr>
+            </w:pPr>
+            <w:r>
+              <w:rPr>
+                <w:rFonts w:ascii="Calibri" w:eastAsia="Calibri" w:hAnsi="Calibri" w:cs="Calibri"/>
+              </w:rPr>
+              <w:t>Updated to latest STIG revision</w:t>
+            </w:r>
+          </w:p>
+          <w:p>
+            <w:pPr>
+              <w:spacing w:after="0" w:line="240" w:lineRule="auto"/>
+              <w:rPr>
+                <w:rFonts w:ascii="Calibri" w:eastAsia="Calibri" w:hAnsi="Calibri" w:cs="Calibri"/>
+              </w:rPr>
+            </w:pPr>
+            <w:r>
+              <w:rPr>
+                <w:rFonts w:ascii="Calibri" w:eastAsia="Calibri" w:hAnsi="Calibri" w:cs="Calibri"/>
+              </w:rPr>
+              <w:t>Review STIG revision history for detailed changes</w:t>
+            </w:r>
+          </w:p>
+        </w:tc>
+        <w:tc>
+          <w:tcPr>
+            <w:tcW w:w="1372" w:type="dxa"/>
+            <w:tcBorders>
+              <w:top w:val="single" w:sz="3" w:space="0" w:color="000000"/>
+              <w:left w:val="single" w:sz="3" w:space="0" w:color="000000"/>
+              <w:bottom w:val="single" w:sz="3" w:space="0" w:color="000000"/>
+              <w:right w:val="single" w:sz="3" w:space="0" w:color="000000"/>
+            </w:tcBorders>
+            <w:shd w:val="clear" w:color="000000" w:fill="FFFFFF"/>
+            <w:tcMar>
+              <w:left w:w="108" w:type="dxa"/>
+              <w:right w:w="108" w:type="dxa"/>
+            </w:tcMar>
+          </w:tcPr>
+          <w:p>
+            <w:pPr>
+              <w:spacing w:after="0" w:line="240" w:lineRule="auto"/>
+              <w:rPr>
+                <w:rFonts w:ascii="Calibri" w:eastAsia="Calibri" w:hAnsi="Calibri" w:cs="Calibri"/>
+              </w:rPr>
+            </w:pPr>
+            <w:r>
+              <w:rPr>
+                <w:rFonts w:ascii="Calibri" w:eastAsia="Calibri" w:hAnsi="Calibri" w:cs="Calibri"/>
+              </w:rPr>
+              <w:t>16 Apr 21</w:t>
+            </w:r>
+          </w:p>
+        </w:tc>
+      </w:tr>
+      <w:tr>
+        <w:trPr>
+          <w:trHeight w:val="1"/>
+          <w:jc w:val="center"/>
+        </w:trPr>
+        <w:tc>
+          <w:tcPr>
+            <w:tcW w:w="3732" w:type="dxa"/>
+            <w:tcBorders>
+              <w:top w:val="single" w:sz="3" w:space="0" w:color="000000"/>
+              <w:left w:val="single" w:sz="3" w:space="0" w:color="000000"/>
+              <w:bottom w:val="single" w:sz="3" w:space="0" w:color="000000"/>
+              <w:right w:val="single" w:sz="3" w:space="0" w:color="000000"/>
+            </w:tcBorders>
+            <w:shd w:val="clear" w:color="000000" w:fill="FFFFFF"/>
+            <w:tcMar>
+              <w:left w:w="108" w:type="dxa"/>
+              <w:right w:w="108" w:type="dxa"/>
+            </w:tcMar>
+          </w:tcPr>
+          <w:p>
+            <w:pPr>
+              <w:spacing w:after="0" w:line="240" w:lineRule="auto"/>
+              <w:rPr>
+                <w:rFonts w:ascii="Calibri" w:eastAsia="Calibri" w:hAnsi="Calibri" w:cs="Calibri"/>
+              </w:rPr>
+            </w:pPr>
+            <w:r>
+              <w:rPr>
+                <w:rFonts w:ascii="Calibri" w:eastAsia="Calibri" w:hAnsi="Calibri" w:cs="Calibri"/>
+              </w:rPr>
+              <w:t>Windows Defender Antivirus GPO/Report files</w:t>
+            </w:r>
+          </w:p>
+        </w:tc>
+        <w:tc>
+          <w:tcPr>
+            <w:tcW w:w="4472" w:type="dxa"/>
+            <w:tcBorders>
+              <w:top w:val="single" w:sz="3" w:space="0" w:color="000000"/>
+              <w:left w:val="single" w:sz="3" w:space="0" w:color="000000"/>
+              <w:bottom w:val="single" w:sz="3" w:space="0" w:color="000000"/>
+              <w:right w:val="single" w:sz="3" w:space="0" w:color="000000"/>
+            </w:tcBorders>
+            <w:shd w:val="clear" w:color="000000" w:fill="FFFFFF"/>
+            <w:tcMar>
+              <w:left w:w="108" w:type="dxa"/>
+              <w:right w:w="108" w:type="dxa"/>
+            </w:tcMar>
+          </w:tcPr>
+          <w:p>
+            <w:pPr>
+              <w:spacing w:after="0" w:line="240" w:lineRule="auto"/>
+              <w:rPr>
+                <w:rFonts w:ascii="Calibri" w:eastAsia="Calibri" w:hAnsi="Calibri" w:cs="Calibri"/>
+              </w:rPr>
+            </w:pPr>
+            <w:r>
+              <w:rPr>
+                <w:rFonts w:ascii="Calibri" w:eastAsia="Calibri" w:hAnsi="Calibri" w:cs="Calibri"/>
+              </w:rPr>
+              <w:t>Updated to latest STIG revision</w:t>
+            </w:r>
+          </w:p>
+          <w:p>
+            <w:pPr>
+              <w:spacing w:after="0" w:line="240" w:lineRule="auto"/>
+              <w:rPr>
+                <w:rFonts w:ascii="Calibri" w:eastAsia="Calibri" w:hAnsi="Calibri" w:cs="Calibri"/>
+              </w:rPr>
+            </w:pPr>
+            <w:r>
+              <w:rPr>
+                <w:rFonts w:ascii="Calibri" w:eastAsia="Calibri" w:hAnsi="Calibri" w:cs="Calibri"/>
+              </w:rPr>
+              <w:t>Review STIG revision history for detailed changes</w:t>
+            </w:r>
+          </w:p>
+        </w:tc>
+        <w:tc>
+          <w:tcPr>
+            <w:tcW w:w="1372" w:type="dxa"/>
+            <w:tcBorders>
+              <w:top w:val="single" w:sz="3" w:space="0" w:color="000000"/>
+              <w:left w:val="single" w:sz="3" w:space="0" w:color="000000"/>
+              <w:bottom w:val="single" w:sz="3" w:space="0" w:color="000000"/>
+              <w:right w:val="single" w:sz="3" w:space="0" w:color="000000"/>
+            </w:tcBorders>
+            <w:shd w:val="clear" w:color="000000" w:fill="FFFFFF"/>
+            <w:tcMar>
+              <w:left w:w="108" w:type="dxa"/>
+              <w:right w:w="108" w:type="dxa"/>
+            </w:tcMar>
+          </w:tcPr>
+          <w:p>
+            <w:pPr>
+              <w:spacing w:after="0" w:line="240" w:lineRule="auto"/>
+              <w:rPr>
+                <w:rFonts w:ascii="Calibri" w:eastAsia="Calibri" w:hAnsi="Calibri" w:cs="Calibri"/>
+              </w:rPr>
+            </w:pPr>
+            <w:r>
+              <w:rPr>
+                <w:rFonts w:ascii="Calibri" w:eastAsia="Calibri" w:hAnsi="Calibri" w:cs="Calibri"/>
+              </w:rPr>
+              <w:t>16 Apr 21</w:t>
+            </w:r>
+          </w:p>
+        </w:tc>
+      </w:tr>
+      <w:tr>
+        <w:trPr>
+          <w:trHeight w:val="1"/>
+          <w:jc w:val="center"/>
+        </w:trPr>
+        <w:tc>
+          <w:tcPr>
+            <w:tcW w:w="3732" w:type="dxa"/>
+            <w:tcBorders>
+              <w:top w:val="single" w:sz="3" w:space="0" w:color="000000"/>
+              <w:left w:val="single" w:sz="3" w:space="0" w:color="000000"/>
+              <w:bottom w:val="single" w:sz="3" w:space="0" w:color="000000"/>
+              <w:right w:val="single" w:sz="3" w:space="0" w:color="000000"/>
+            </w:tcBorders>
+            <w:shd w:val="clear" w:color="000000" w:fill="FFFFFF"/>
+            <w:tcMar>
+              <w:left w:w="108" w:type="dxa"/>
+              <w:right w:w="108" w:type="dxa"/>
+            </w:tcMar>
+          </w:tcPr>
+          <w:p>
+            <w:pPr>
+              <w:spacing w:after="0" w:line="240" w:lineRule="auto"/>
+              <w:rPr>
+                <w:rFonts w:ascii="Calibri" w:eastAsia="Calibri" w:hAnsi="Calibri" w:cs="Calibri"/>
+              </w:rPr>
+            </w:pPr>
+            <w:r>
+              <w:rPr>
+                <w:rFonts w:ascii="Calibri" w:eastAsia="Calibri" w:hAnsi="Calibri" w:cs="Calibri"/>
+              </w:rPr>
+              <w:t>Windows 10 GPO/Report files</w:t>
+            </w:r>
+          </w:p>
+        </w:tc>
+        <w:tc>
+          <w:tcPr>
+            <w:tcW w:w="4472" w:type="dxa"/>
+            <w:tcBorders>
+              <w:top w:val="single" w:sz="3" w:space="0" w:color="000000"/>
+              <w:left w:val="single" w:sz="3" w:space="0" w:color="000000"/>
+              <w:bottom w:val="single" w:sz="3" w:space="0" w:color="000000"/>
+              <w:right w:val="single" w:sz="3" w:space="0" w:color="000000"/>
+            </w:tcBorders>
+            <w:shd w:val="clear" w:color="000000" w:fill="FFFFFF"/>
+            <w:tcMar>
+              <w:left w:w="108" w:type="dxa"/>
+              <w:right w:w="108" w:type="dxa"/>
+            </w:tcMar>
+          </w:tcPr>
+          <w:p>
+            <w:pPr>
+              <w:spacing w:after="0" w:line="240" w:lineRule="auto"/>
+              <w:rPr>
+                <w:rFonts w:ascii="Calibri" w:eastAsia="Calibri" w:hAnsi="Calibri" w:cs="Calibri"/>
+              </w:rPr>
+            </w:pPr>
+            <w:r>
+              <w:rPr>
+                <w:rFonts w:ascii="Calibri" w:eastAsia="Calibri" w:hAnsi="Calibri" w:cs="Calibri"/>
+              </w:rPr>
+              <w:t>Updated to latest STIG revision</w:t>
+            </w:r>
+          </w:p>
+          <w:p>
+            <w:pPr>
+              <w:spacing w:after="0" w:line="240" w:lineRule="auto"/>
+              <w:rPr>
+                <w:rFonts w:ascii="Calibri" w:eastAsia="Calibri" w:hAnsi="Calibri" w:cs="Calibri"/>
+              </w:rPr>
+            </w:pPr>
+            <w:r>
+              <w:rPr>
+                <w:rFonts w:ascii="Calibri" w:eastAsia="Calibri" w:hAnsi="Calibri" w:cs="Calibri"/>
+              </w:rPr>
+              <w:t>Review STIG revision history for detailed changes</w:t>
+            </w:r>
+          </w:p>
+        </w:tc>
+        <w:tc>
+          <w:tcPr>
+            <w:tcW w:w="1372" w:type="dxa"/>
+            <w:tcBorders>
+              <w:top w:val="single" w:sz="3" w:space="0" w:color="000000"/>
+              <w:left w:val="single" w:sz="3" w:space="0" w:color="000000"/>
+              <w:bottom w:val="single" w:sz="3" w:space="0" w:color="000000"/>
+              <w:right w:val="single" w:sz="3" w:space="0" w:color="000000"/>
+            </w:tcBorders>
+            <w:shd w:val="clear" w:color="000000" w:fill="FFFFFF"/>
+            <w:tcMar>
+              <w:left w:w="108" w:type="dxa"/>
+              <w:right w:w="108" w:type="dxa"/>
+            </w:tcMar>
+          </w:tcPr>
+          <w:p>
+            <w:pPr>
+              <w:spacing w:after="0" w:line="240" w:lineRule="auto"/>
+              <w:rPr>
+                <w:rFonts w:ascii="Calibri" w:eastAsia="Calibri" w:hAnsi="Calibri" w:cs="Calibri"/>
+              </w:rPr>
+            </w:pPr>
+            <w:r>
+              <w:rPr>
+                <w:rFonts w:ascii="Calibri" w:eastAsia="Calibri" w:hAnsi="Calibri" w:cs="Calibri"/>
+              </w:rPr>
+              <w:t>16 Apr 21</w:t>
+            </w:r>
+          </w:p>
+        </w:tc>
+      </w:tr>
+      <w:tr>
+        <w:trPr>
+          <w:trHeight w:val="1"/>
+          <w:jc w:val="center"/>
+        </w:trPr>
+        <w:tc>
+          <w:tcPr>
+            <w:tcW w:w="3732" w:type="dxa"/>
+            <w:tcBorders>
+              <w:top w:val="single" w:sz="3" w:space="0" w:color="000000"/>
+              <w:left w:val="single" w:sz="3" w:space="0" w:color="000000"/>
+              <w:bottom w:val="single" w:sz="3" w:space="0" w:color="000000"/>
+              <w:right w:val="single" w:sz="3" w:space="0" w:color="000000"/>
+            </w:tcBorders>
+            <w:shd w:val="clear" w:color="000000" w:fill="FFFFFF"/>
+            <w:tcMar>
+              <w:left w:w="108" w:type="dxa"/>
+              <w:right w:w="108" w:type="dxa"/>
+            </w:tcMar>
+          </w:tcPr>
+          <w:p>
+            <w:pPr>
+              <w:spacing w:after="0" w:line="240" w:lineRule="auto"/>
+              <w:rPr>
+                <w:rFonts w:ascii="Calibri" w:eastAsia="Calibri" w:hAnsi="Calibri" w:cs="Calibri"/>
+              </w:rPr>
+            </w:pPr>
+            <w:r>
+              <w:rPr>
+                <w:rFonts w:ascii="Calibri" w:eastAsia="Calibri" w:hAnsi="Calibri" w:cs="Calibri"/>
+              </w:rPr>
+              <w:t>Microsoft Office 365 Pro Plus GPO/Report files</w:t>
+            </w:r>
+          </w:p>
+        </w:tc>
+        <w:tc>
+          <w:tcPr>
+            <w:tcW w:w="4472" w:type="dxa"/>
+            <w:tcBorders>
+              <w:top w:val="single" w:sz="3" w:space="0" w:color="000000"/>
+              <w:left w:val="single" w:sz="3" w:space="0" w:color="000000"/>
+              <w:bottom w:val="single" w:sz="3" w:space="0" w:color="000000"/>
+              <w:right w:val="single" w:sz="3" w:space="0" w:color="000000"/>
+            </w:tcBorders>
+            <w:shd w:val="clear" w:color="000000" w:fill="FFFFFF"/>
+            <w:tcMar>
+              <w:left w:w="108" w:type="dxa"/>
+              <w:right w:w="108" w:type="dxa"/>
+            </w:tcMar>
+          </w:tcPr>
+          <w:p>
+            <w:pPr>
+              <w:spacing w:after="0" w:line="240" w:lineRule="auto"/>
+              <w:rPr>
+                <w:rFonts w:ascii="Calibri" w:eastAsia="Calibri" w:hAnsi="Calibri" w:cs="Calibri"/>
+              </w:rPr>
+            </w:pPr>
+            <w:r>
+              <w:rPr>
+                <w:rFonts w:ascii="Calibri" w:eastAsia="Calibri" w:hAnsi="Calibri" w:cs="Calibri"/>
+              </w:rPr>
+              <w:t>Updated to latest STIG revision</w:t>
+            </w:r>
+          </w:p>
+          <w:p>
+            <w:pPr>
+              <w:spacing w:after="0" w:line="240" w:lineRule="auto"/>
+              <w:rPr>
+                <w:rFonts w:ascii="Calibri" w:eastAsia="Calibri" w:hAnsi="Calibri" w:cs="Calibri"/>
+              </w:rPr>
+            </w:pPr>
+            <w:r>
+              <w:rPr>
+                <w:rFonts w:ascii="Calibri" w:eastAsia="Calibri" w:hAnsi="Calibri" w:cs="Calibri"/>
+              </w:rPr>
+              <w:t>Review STIG revision history for detailed changes</w:t>
+            </w:r>
+          </w:p>
+        </w:tc>
+        <w:tc>
+          <w:tcPr>
+            <w:tcW w:w="1372" w:type="dxa"/>
+            <w:tcBorders>
+              <w:top w:val="single" w:sz="3" w:space="0" w:color="000000"/>
+              <w:left w:val="single" w:sz="3" w:space="0" w:color="000000"/>
+              <w:bottom w:val="single" w:sz="3" w:space="0" w:color="000000"/>
+              <w:right w:val="single" w:sz="3" w:space="0" w:color="000000"/>
+            </w:tcBorders>
+            <w:shd w:val="clear" w:color="000000" w:fill="FFFFFF"/>
+            <w:tcMar>
+              <w:left w:w="108" w:type="dxa"/>
+              <w:right w:w="108" w:type="dxa"/>
+            </w:tcMar>
+          </w:tcPr>
+          <w:p>
+            <w:pPr>
+              <w:spacing w:after="0" w:line="240" w:lineRule="auto"/>
+              <w:rPr>
+                <w:rFonts w:ascii="Calibri" w:eastAsia="Calibri" w:hAnsi="Calibri" w:cs="Calibri"/>
+              </w:rPr>
+            </w:pPr>
+            <w:r>
+              <w:rPr>
+                <w:rFonts w:ascii="Calibri" w:eastAsia="Calibri" w:hAnsi="Calibri" w:cs="Calibri"/>
+              </w:rPr>
+              <w:t>16 Apr 21</w:t>
+            </w:r>
+          </w:p>
+        </w:tc>
+      </w:tr>
+      <w:tr>
+        <w:trPr>
+          <w:trHeight w:val="1"/>
+          <w:jc w:val="center"/>
+        </w:trPr>
+        <w:tc>
+          <w:tcPr>
+            <w:tcW w:w="3732" w:type="dxa"/>
+            <w:tcBorders>
+              <w:top w:val="single" w:sz="3" w:space="0" w:color="000000"/>
+              <w:left w:val="single" w:sz="3" w:space="0" w:color="000000"/>
+              <w:bottom w:val="single" w:sz="3" w:space="0" w:color="000000"/>
+              <w:right w:val="single" w:sz="3" w:space="0" w:color="000000"/>
+            </w:tcBorders>
+            <w:shd w:val="clear" w:color="000000" w:fill="FFFFFF"/>
+            <w:tcMar>
+              <w:left w:w="108" w:type="dxa"/>
+              <w:right w:w="108" w:type="dxa"/>
+            </w:tcMar>
+          </w:tcPr>
+          <w:p>
+            <w:pPr>
+              <w:spacing w:after="0" w:line="240" w:lineRule="auto"/>
+              <w:rPr>
+                <w:rFonts w:ascii="Calibri" w:eastAsia="Calibri" w:hAnsi="Calibri" w:cs="Calibri"/>
+              </w:rPr>
+            </w:pPr>
+            <w:r>
+              <w:rPr>
+                <w:rFonts w:ascii="Calibri" w:eastAsia="Calibri" w:hAnsi="Calibri" w:cs="Calibri"/>
+              </w:rPr>
+              <w:t>Local Policies GPO/Report files</w:t>
+            </w:r>
+          </w:p>
+          <w:p>
+            <w:pPr>
+              <w:spacing w:after="0" w:line="240" w:lineRule="auto"/>
+              <w:rPr>
+                <w:rFonts w:ascii="Calibri" w:eastAsia="Calibri" w:hAnsi="Calibri" w:cs="Calibri"/>
+              </w:rPr>
+            </w:pPr>
+            <w:r>
+              <w:rPr>
+                <w:rFonts w:ascii="Calibri" w:eastAsia="Calibri" w:hAnsi="Calibri" w:cs="Calibri"/>
+              </w:rPr>
+              <w:t>Windows 10</w:t>
+            </w:r>
+          </w:p>
+          <w:p>
+            <w:pPr>
+              <w:spacing w:after="0" w:line="240" w:lineRule="auto"/>
+              <w:rPr>
+                <w:rFonts w:ascii="Calibri" w:eastAsia="Calibri" w:hAnsi="Calibri" w:cs="Calibri"/>
+              </w:rPr>
+            </w:pPr>
+            <w:r>
+              <w:rPr>
+                <w:rFonts w:ascii="Calibri" w:eastAsia="Calibri" w:hAnsi="Calibri" w:cs="Calibri"/>
+              </w:rPr>
+              <w:t>Windows Server 2012 R2</w:t>
+            </w:r>
+          </w:p>
+          <w:p>
+            <w:pPr>
+              <w:spacing w:after="0" w:line="240" w:lineRule="auto"/>
+              <w:rPr>
+                <w:rFonts w:ascii="Calibri" w:eastAsia="Calibri" w:hAnsi="Calibri" w:cs="Calibri"/>
+              </w:rPr>
+            </w:pPr>
+            <w:r>
+              <w:rPr>
+                <w:rFonts w:ascii="Calibri" w:eastAsia="Calibri" w:hAnsi="Calibri" w:cs="Calibri"/>
+              </w:rPr>
+              <w:t>Windows Server 2016</w:t>
+            </w:r>
+          </w:p>
+          <w:p>
+            <w:pPr>
+              <w:spacing w:after="0" w:line="240" w:lineRule="auto"/>
+              <w:rPr>
+                <w:rFonts w:ascii="Calibri" w:eastAsia="Calibri" w:hAnsi="Calibri" w:cs="Calibri"/>
+              </w:rPr>
+            </w:pPr>
+            <w:r>
+              <w:rPr>
+                <w:rFonts w:ascii="Calibri" w:eastAsia="Calibri" w:hAnsi="Calibri" w:cs="Calibri"/>
+              </w:rPr>
+              <w:t>Windows Server 2019</w:t>
+            </w:r>
+          </w:p>
+          <w:p>
+            <w:pPr>
+              <w:spacing w:after="0" w:line="240" w:lineRule="auto"/>
+              <w:rPr>
+                <w:rFonts w:ascii="Calibri" w:eastAsia="Calibri" w:hAnsi="Calibri" w:cs="Calibri"/>
+              </w:rPr>
+            </w:pPr>
+          </w:p>
+        </w:tc>
+        <w:tc>
+          <w:tcPr>
+            <w:tcW w:w="4472" w:type="dxa"/>
+            <w:tcBorders>
+              <w:top w:val="single" w:sz="3" w:space="0" w:color="000000"/>
+              <w:left w:val="single" w:sz="3" w:space="0" w:color="000000"/>
+              <w:bottom w:val="single" w:sz="3" w:space="0" w:color="000000"/>
+              <w:right w:val="single" w:sz="3" w:space="0" w:color="000000"/>
+            </w:tcBorders>
+            <w:shd w:val="clear" w:color="000000" w:fill="FFFFFF"/>
+            <w:tcMar>
+              <w:left w:w="108" w:type="dxa"/>
+              <w:right w:w="108" w:type="dxa"/>
+            </w:tcMar>
+          </w:tcPr>
+          <w:p>
+            <w:pPr>
+              <w:spacing w:after="0" w:line="240" w:lineRule="auto"/>
+              <w:rPr>
+                <w:rFonts w:ascii="Calibri" w:eastAsia="Calibri" w:hAnsi="Calibri" w:cs="Calibri"/>
+              </w:rPr>
+            </w:pPr>
+            <w:r>
+              <w:rPr>
+                <w:rFonts w:ascii="Calibri" w:eastAsia="Calibri" w:hAnsi="Calibri" w:cs="Calibri"/>
+              </w:rPr>
+              <w:t>Updated to latest STIG revision</w:t>
+            </w:r>
+          </w:p>
+          <w:p>
+            <w:pPr>
+              <w:spacing w:after="0" w:line="240" w:lineRule="auto"/>
+              <w:rPr>
+                <w:rFonts w:ascii="Calibri" w:eastAsia="Calibri" w:hAnsi="Calibri" w:cs="Calibri"/>
+              </w:rPr>
+            </w:pPr>
+            <w:r>
+              <w:rPr>
+                <w:rFonts w:ascii="Calibri" w:eastAsia="Calibri" w:hAnsi="Calibri" w:cs="Calibri"/>
+              </w:rPr>
+              <w:t>Review STIG revision history for detailed changes</w:t>
+            </w:r>
+          </w:p>
+        </w:tc>
+        <w:tc>
+          <w:tcPr>
+            <w:tcW w:w="1372" w:type="dxa"/>
+            <w:tcBorders>
+              <w:top w:val="single" w:sz="3" w:space="0" w:color="000000"/>
+              <w:left w:val="single" w:sz="3" w:space="0" w:color="000000"/>
+              <w:bottom w:val="single" w:sz="3" w:space="0" w:color="000000"/>
+              <w:right w:val="single" w:sz="3" w:space="0" w:color="000000"/>
+            </w:tcBorders>
+            <w:shd w:val="clear" w:color="000000" w:fill="FFFFFF"/>
+            <w:tcMar>
+              <w:left w:w="108" w:type="dxa"/>
+              <w:right w:w="108" w:type="dxa"/>
+            </w:tcMar>
+          </w:tcPr>
+          <w:p>
+            <w:pPr>
+              <w:spacing w:after="0" w:line="240" w:lineRule="auto"/>
+              <w:rPr>
+                <w:rFonts w:ascii="Calibri" w:eastAsia="Calibri" w:hAnsi="Calibri" w:cs="Calibri"/>
+              </w:rPr>
+            </w:pPr>
+            <w:r>
+              <w:rPr>
+                <w:rFonts w:ascii="Calibri" w:eastAsia="Calibri" w:hAnsi="Calibri" w:cs="Calibri"/>
+              </w:rPr>
+              <w:t>16 Apr 21</w:t>
+            </w:r>
+          </w:p>
+        </w:tc>
+      </w:tr>
+      <w:tr>
+        <w:trPr>
+          <w:trHeight w:val="1"/>
+          <w:jc w:val="center"/>
+        </w:trPr>
+        <w:tc>
+          <w:tcPr>
+            <w:tcW w:w="3732" w:type="dxa"/>
+            <w:tcBorders>
+              <w:top w:val="single" w:sz="3" w:space="0" w:color="000000"/>
+              <w:left w:val="single" w:sz="3" w:space="0" w:color="000000"/>
+              <w:bottom w:val="single" w:sz="3" w:space="0" w:color="000000"/>
+              <w:right w:val="single" w:sz="3" w:space="0" w:color="000000"/>
+            </w:tcBorders>
+            <w:shd w:val="clear" w:color="000000" w:fill="FFFFFF"/>
+            <w:tcMar>
+              <w:left w:w="108" w:type="dxa"/>
+              <w:right w:w="108" w:type="dxa"/>
+            </w:tcMar>
+          </w:tcPr>
+          <w:p>
+            <w:pPr>
+              <w:spacing w:after="0" w:line="240" w:lineRule="auto"/>
+              <w:rPr>
+                <w:rFonts w:ascii="Calibri" w:eastAsia="Calibri" w:hAnsi="Calibri" w:cs="Calibri"/>
+              </w:rPr>
+            </w:pPr>
+            <w:r>
+              <w:rPr>
+                <w:rFonts w:ascii="Calibri" w:eastAsia="Calibri" w:hAnsi="Calibri" w:cs="Calibri"/>
+              </w:rPr>
+              <w:t>Added MSIntunePolicies_Beta directory</w:t>
+            </w:r>
+          </w:p>
+        </w:tc>
+        <w:tc>
+          <w:tcPr>
+            <w:tcW w:w="4472" w:type="dxa"/>
+            <w:tcBorders>
+              <w:top w:val="single" w:sz="3" w:space="0" w:color="000000"/>
+              <w:left w:val="single" w:sz="3" w:space="0" w:color="000000"/>
+              <w:bottom w:val="single" w:sz="3" w:space="0" w:color="000000"/>
+              <w:right w:val="single" w:sz="3" w:space="0" w:color="000000"/>
+            </w:tcBorders>
+            <w:shd w:val="clear" w:color="000000" w:fill="FFFFFF"/>
+            <w:tcMar>
+              <w:left w:w="108" w:type="dxa"/>
+              <w:right w:w="108" w:type="dxa"/>
+            </w:tcMar>
+          </w:tcPr>
+          <w:p>
+            <w:pPr>
+              <w:spacing w:after="0" w:line="240" w:lineRule="auto"/>
+              <w:rPr>
+                <w:rFonts w:ascii="Calibri" w:eastAsia="Calibri" w:hAnsi="Calibri" w:cs="Calibri"/>
+              </w:rPr>
+            </w:pPr>
+            <w:r>
+              <w:rPr>
+                <w:rFonts w:ascii="Calibri" w:eastAsia="Calibri" w:hAnsi="Calibri" w:cs="Calibri"/>
+              </w:rPr>
+              <w:t>Provided Microsoft Intune Policy JSON configurations files to evaluation of Microsoft Intune Baseline device configuration profiles</w:t>
+            </w:r>
+          </w:p>
+        </w:tc>
+        <w:tc>
+          <w:tcPr>
+            <w:tcW w:w="1372" w:type="dxa"/>
+            <w:tcBorders>
+              <w:top w:val="single" w:sz="3" w:space="0" w:color="000000"/>
+              <w:left w:val="single" w:sz="3" w:space="0" w:color="000000"/>
+              <w:bottom w:val="single" w:sz="3" w:space="0" w:color="000000"/>
+              <w:right w:val="single" w:sz="3" w:space="0" w:color="000000"/>
+            </w:tcBorders>
+            <w:shd w:val="clear" w:color="000000" w:fill="FFFFFF"/>
+            <w:tcMar>
+              <w:left w:w="108" w:type="dxa"/>
+              <w:right w:w="108" w:type="dxa"/>
+            </w:tcMar>
+          </w:tcPr>
+          <w:p>
+            <w:pPr>
+              <w:spacing w:after="0" w:line="240" w:lineRule="auto"/>
+              <w:rPr>
+                <w:rFonts w:ascii="Calibri" w:eastAsia="Calibri" w:hAnsi="Calibri" w:cs="Calibri"/>
+              </w:rPr>
+            </w:pPr>
+            <w:r>
+              <w:rPr>
+                <w:rFonts w:ascii="Calibri" w:eastAsia="Calibri" w:hAnsi="Calibri" w:cs="Calibri"/>
+              </w:rPr>
+              <w:t>16 Apr 21</w:t>
+            </w:r>
+          </w:p>
+        </w:tc>
+      </w:tr>
+      <w:tr>
+        <w:trPr>
+          <w:trHeight w:val="1"/>
+          <w:jc w:val="center"/>
+        </w:trPr>
+        <w:tc>
+          <w:tcPr>
+            <w:tcW w:w="3732" w:type="dxa"/>
+            <w:tcBorders>
+              <w:top w:val="single" w:sz="3" w:space="0" w:color="000000"/>
+              <w:left w:val="single" w:sz="3" w:space="0" w:color="000000"/>
+              <w:bottom w:val="single" w:sz="3" w:space="0" w:color="000000"/>
+              <w:right w:val="single" w:sz="3" w:space="0" w:color="000000"/>
+            </w:tcBorders>
+            <w:shd w:val="clear" w:color="000000" w:fill="FFFFFF"/>
+            <w:tcMar>
+              <w:left w:w="108" w:type="dxa"/>
+              <w:right w:w="108" w:type="dxa"/>
+            </w:tcMar>
+          </w:tcPr>
+          <w:p>
+            <w:pPr>
+              <w:spacing w:after="0" w:line="240" w:lineRule="auto"/>
+              <w:rPr>
+                <w:rFonts w:ascii="Calibri" w:eastAsia="Calibri" w:hAnsi="Calibri" w:cs="Calibri"/>
+              </w:rPr>
+            </w:pPr>
+            <w:r>
+              <w:rPr>
+                <w:rFonts w:ascii="Calibri" w:eastAsia="Calibri" w:hAnsi="Calibri" w:cs="Calibri"/>
+              </w:rPr>
+              <w:t>Google Chrome GPO/Reports Updates</w:t>
+            </w:r>
+          </w:p>
+        </w:tc>
+        <w:tc>
+          <w:tcPr>
+            <w:tcW w:w="4472" w:type="dxa"/>
+            <w:tcBorders>
+              <w:top w:val="single" w:sz="3" w:space="0" w:color="000000"/>
+              <w:left w:val="single" w:sz="3" w:space="0" w:color="000000"/>
+              <w:bottom w:val="single" w:sz="3" w:space="0" w:color="000000"/>
+              <w:right w:val="single" w:sz="3" w:space="0" w:color="000000"/>
+            </w:tcBorders>
+            <w:shd w:val="clear" w:color="000000" w:fill="FFFFFF"/>
+            <w:tcMar>
+              <w:left w:w="108" w:type="dxa"/>
+              <w:right w:w="108" w:type="dxa"/>
+            </w:tcMar>
+          </w:tcPr>
+          <w:p>
+            <w:pPr>
+              <w:spacing w:after="0" w:line="240" w:lineRule="auto"/>
+              <w:rPr>
+                <w:rFonts w:ascii="Calibri" w:eastAsia="Calibri" w:hAnsi="Calibri" w:cs="Calibri"/>
+              </w:rPr>
+            </w:pPr>
+            <w:r>
+              <w:rPr>
+                <w:rFonts w:ascii="Calibri" w:eastAsia="Calibri" w:hAnsi="Calibri" w:cs="Calibri"/>
+              </w:rPr>
+              <w:t>Updated to latest STIG revision</w:t>
+            </w:r>
+          </w:p>
+          <w:p>
+            <w:pPr>
+              <w:spacing w:after="0" w:line="240" w:lineRule="auto"/>
+              <w:rPr>
+                <w:rFonts w:ascii="Calibri" w:eastAsia="Calibri" w:hAnsi="Calibri" w:cs="Calibri"/>
+              </w:rPr>
+            </w:pPr>
+            <w:r>
+              <w:rPr>
+                <w:rFonts w:ascii="Calibri" w:eastAsia="Calibri" w:hAnsi="Calibri" w:cs="Calibri"/>
+              </w:rPr>
+              <w:t>Review STIG revision history for detailed changes</w:t>
+            </w:r>
+          </w:p>
+        </w:tc>
+        <w:tc>
+          <w:tcPr>
+            <w:tcW w:w="1372" w:type="dxa"/>
+            <w:tcBorders>
+              <w:top w:val="single" w:sz="3" w:space="0" w:color="000000"/>
+              <w:left w:val="single" w:sz="3" w:space="0" w:color="000000"/>
+              <w:bottom w:val="single" w:sz="3" w:space="0" w:color="000000"/>
+              <w:right w:val="single" w:sz="3" w:space="0" w:color="000000"/>
+            </w:tcBorders>
+            <w:shd w:val="clear" w:color="000000" w:fill="FFFFFF"/>
+            <w:tcMar>
+              <w:left w:w="108" w:type="dxa"/>
+              <w:right w:w="108" w:type="dxa"/>
+            </w:tcMar>
+          </w:tcPr>
+          <w:p>
+            <w:pPr>
+              <w:spacing w:after="0" w:line="240" w:lineRule="auto"/>
+              <w:rPr>
+                <w:rFonts w:ascii="Calibri" w:eastAsia="Calibri" w:hAnsi="Calibri" w:cs="Calibri"/>
+              </w:rPr>
+            </w:pPr>
+            <w:r>
+              <w:rPr>
+                <w:rFonts w:ascii="Calibri" w:eastAsia="Calibri" w:hAnsi="Calibri" w:cs="Calibri"/>
+              </w:rPr>
+              <w:t>13 Jul 21</w:t>
+            </w:r>
+          </w:p>
+        </w:tc>
+      </w:tr>
+      <w:tr>
+        <w:trPr>
+          <w:trHeight w:val="1"/>
+          <w:jc w:val="center"/>
+        </w:trPr>
+        <w:tc>
+          <w:tcPr>
+            <w:tcW w:w="3732" w:type="dxa"/>
+            <w:tcBorders>
+              <w:top w:val="single" w:sz="3" w:space="0" w:color="000000"/>
+              <w:left w:val="single" w:sz="3" w:space="0" w:color="000000"/>
+              <w:bottom w:val="single" w:sz="3" w:space="0" w:color="000000"/>
+              <w:right w:val="single" w:sz="3" w:space="0" w:color="000000"/>
+            </w:tcBorders>
+            <w:shd w:val="clear" w:color="000000" w:fill="FFFFFF"/>
+            <w:tcMar>
+              <w:left w:w="108" w:type="dxa"/>
+              <w:right w:w="108" w:type="dxa"/>
+            </w:tcMar>
+          </w:tcPr>
+          <w:p>
+            <w:pPr>
+              <w:spacing w:after="0" w:line="240" w:lineRule="auto"/>
+              <w:rPr>
+                <w:rFonts w:ascii="Calibri" w:eastAsia="Calibri" w:hAnsi="Calibri" w:cs="Calibri"/>
+              </w:rPr>
+            </w:pPr>
+            <w:r>
+              <w:rPr>
+                <w:rFonts w:ascii="Calibri" w:eastAsia="Calibri" w:hAnsi="Calibri" w:cs="Calibri"/>
+              </w:rPr>
+              <w:t>Microsoft Edge GPO/Reports Updates</w:t>
+            </w:r>
+          </w:p>
+        </w:tc>
+        <w:tc>
+          <w:tcPr>
+            <w:tcW w:w="4472" w:type="dxa"/>
+            <w:tcBorders>
+              <w:top w:val="single" w:sz="3" w:space="0" w:color="000000"/>
+              <w:left w:val="single" w:sz="3" w:space="0" w:color="000000"/>
+              <w:bottom w:val="single" w:sz="3" w:space="0" w:color="000000"/>
+              <w:right w:val="single" w:sz="3" w:space="0" w:color="000000"/>
+            </w:tcBorders>
+            <w:shd w:val="clear" w:color="000000" w:fill="FFFFFF"/>
+            <w:tcMar>
+              <w:left w:w="108" w:type="dxa"/>
+              <w:right w:w="108" w:type="dxa"/>
+            </w:tcMar>
+          </w:tcPr>
+          <w:p>
+            <w:pPr>
+              <w:spacing w:after="0" w:line="240" w:lineRule="auto"/>
+              <w:rPr>
+                <w:rFonts w:ascii="Calibri" w:eastAsia="Calibri" w:hAnsi="Calibri" w:cs="Calibri"/>
+              </w:rPr>
+            </w:pPr>
+            <w:r>
+              <w:rPr>
+                <w:rFonts w:ascii="Calibri" w:eastAsia="Calibri" w:hAnsi="Calibri" w:cs="Calibri"/>
+              </w:rPr>
+              <w:t>Updated to latest STIG revision</w:t>
+            </w:r>
+          </w:p>
+          <w:p>
+            <w:pPr>
+              <w:spacing w:after="0" w:line="240" w:lineRule="auto"/>
+              <w:rPr>
+                <w:rFonts w:ascii="Calibri" w:eastAsia="Calibri" w:hAnsi="Calibri" w:cs="Calibri"/>
+              </w:rPr>
+            </w:pPr>
+            <w:r>
+              <w:rPr>
+                <w:rFonts w:ascii="Calibri" w:eastAsia="Calibri" w:hAnsi="Calibri" w:cs="Calibri"/>
+              </w:rPr>
+              <w:t>Review STIG revision history for detailed changes</w:t>
+            </w:r>
+          </w:p>
+        </w:tc>
+        <w:tc>
+          <w:tcPr>
+            <w:tcW w:w="1372" w:type="dxa"/>
+            <w:tcBorders>
+              <w:top w:val="single" w:sz="3" w:space="0" w:color="000000"/>
+              <w:left w:val="single" w:sz="3" w:space="0" w:color="000000"/>
+              <w:bottom w:val="single" w:sz="3" w:space="0" w:color="000000"/>
+              <w:right w:val="single" w:sz="3" w:space="0" w:color="000000"/>
+            </w:tcBorders>
+            <w:shd w:val="clear" w:color="000000" w:fill="FFFFFF"/>
+            <w:tcMar>
+              <w:left w:w="108" w:type="dxa"/>
+              <w:right w:w="108" w:type="dxa"/>
+            </w:tcMar>
+          </w:tcPr>
+          <w:p>
+            <w:pPr>
+              <w:spacing w:after="0" w:line="240" w:lineRule="auto"/>
+              <w:rPr>
+                <w:rFonts w:ascii="Calibri" w:eastAsia="Calibri" w:hAnsi="Calibri" w:cs="Calibri"/>
+              </w:rPr>
+            </w:pPr>
+            <w:r>
+              <w:rPr>
+                <w:rFonts w:ascii="Calibri" w:eastAsia="Calibri" w:hAnsi="Calibri" w:cs="Calibri"/>
+              </w:rPr>
+              <w:t>13 Jul 21</w:t>
+            </w:r>
+          </w:p>
+        </w:tc>
+      </w:tr>
+      <w:tr>
+        <w:trPr>
+          <w:trHeight w:val="1"/>
+          <w:jc w:val="center"/>
+        </w:trPr>
+        <w:tc>
+          <w:tcPr>
+            <w:tcW w:w="3732" w:type="dxa"/>
+            <w:tcBorders>
+              <w:top w:val="single" w:sz="3" w:space="0" w:color="000000"/>
+              <w:left w:val="single" w:sz="3" w:space="0" w:color="000000"/>
+              <w:bottom w:val="single" w:sz="3" w:space="0" w:color="000000"/>
+              <w:right w:val="single" w:sz="3" w:space="0" w:color="000000"/>
+            </w:tcBorders>
+            <w:shd w:val="clear" w:color="000000" w:fill="FFFFFF"/>
+            <w:tcMar>
+              <w:left w:w="108" w:type="dxa"/>
+              <w:right w:w="108" w:type="dxa"/>
+            </w:tcMar>
+          </w:tcPr>
+          <w:p>
+            <w:pPr>
+              <w:spacing w:after="0" w:line="240" w:lineRule="auto"/>
+              <w:rPr>
+                <w:rFonts w:ascii="Calibri" w:eastAsia="Calibri" w:hAnsi="Calibri" w:cs="Calibri"/>
+              </w:rPr>
+            </w:pPr>
+            <w:bookmarkStart w:id="1" w:name="_Hlk77057732"/>
+            <w:r>
+              <w:rPr>
+                <w:rFonts w:ascii="Calibri" w:eastAsia="Calibri" w:hAnsi="Calibri" w:cs="Calibri"/>
+              </w:rPr>
+              <w:t>Adobe Acrobat Pro DC GPO/Reports file Updates</w:t>
+            </w:r>
+          </w:p>
+        </w:tc>
+        <w:tc>
+          <w:tcPr>
+            <w:tcW w:w="4472" w:type="dxa"/>
+            <w:tcBorders>
+              <w:top w:val="single" w:sz="3" w:space="0" w:color="000000"/>
+              <w:left w:val="single" w:sz="3" w:space="0" w:color="000000"/>
+              <w:bottom w:val="single" w:sz="3" w:space="0" w:color="000000"/>
+              <w:right w:val="single" w:sz="3" w:space="0" w:color="000000"/>
+            </w:tcBorders>
+            <w:shd w:val="clear" w:color="000000" w:fill="FFFFFF"/>
+            <w:tcMar>
+              <w:left w:w="108" w:type="dxa"/>
+              <w:right w:w="108" w:type="dxa"/>
+            </w:tcMar>
+          </w:tcPr>
+          <w:p>
+            <w:pPr>
+              <w:spacing w:after="0" w:line="240" w:lineRule="auto"/>
+              <w:rPr>
+                <w:rFonts w:ascii="Calibri" w:eastAsia="Calibri" w:hAnsi="Calibri" w:cs="Calibri"/>
+              </w:rPr>
+            </w:pPr>
+            <w:r>
+              <w:rPr>
+                <w:rFonts w:ascii="Calibri" w:eastAsia="Calibri" w:hAnsi="Calibri" w:cs="Calibri"/>
+              </w:rPr>
+              <w:t>Updated to latest STIG revision</w:t>
+            </w:r>
+          </w:p>
+          <w:p>
+            <w:pPr>
+              <w:spacing w:after="0" w:line="240" w:lineRule="auto"/>
+              <w:rPr>
+                <w:rFonts w:ascii="Calibri" w:eastAsia="Calibri" w:hAnsi="Calibri" w:cs="Calibri"/>
+              </w:rPr>
+            </w:pPr>
+            <w:r>
+              <w:rPr>
+                <w:rFonts w:ascii="Calibri" w:eastAsia="Calibri" w:hAnsi="Calibri" w:cs="Calibri"/>
+              </w:rPr>
+              <w:t>Review STIG revision history for detailed changes</w:t>
+            </w:r>
+          </w:p>
+        </w:tc>
+        <w:tc>
+          <w:tcPr>
+            <w:tcW w:w="1372" w:type="dxa"/>
+            <w:tcBorders>
+              <w:top w:val="single" w:sz="3" w:space="0" w:color="000000"/>
+              <w:left w:val="single" w:sz="3" w:space="0" w:color="000000"/>
+              <w:bottom w:val="single" w:sz="3" w:space="0" w:color="000000"/>
+              <w:right w:val="single" w:sz="3" w:space="0" w:color="000000"/>
+            </w:tcBorders>
+            <w:shd w:val="clear" w:color="000000" w:fill="FFFFFF"/>
+            <w:tcMar>
+              <w:left w:w="108" w:type="dxa"/>
+              <w:right w:w="108" w:type="dxa"/>
+            </w:tcMar>
+          </w:tcPr>
+          <w:p>
+            <w:pPr>
+              <w:spacing w:after="0" w:line="240" w:lineRule="auto"/>
+              <w:rPr>
+                <w:rFonts w:ascii="Calibri" w:eastAsia="Calibri" w:hAnsi="Calibri" w:cs="Calibri"/>
+              </w:rPr>
+            </w:pPr>
+            <w:r>
+              <w:rPr>
+                <w:rFonts w:ascii="Calibri" w:eastAsia="Calibri" w:hAnsi="Calibri" w:cs="Calibri"/>
+              </w:rPr>
+              <w:t>13 Jul 21</w:t>
+            </w:r>
+          </w:p>
+        </w:tc>
+      </w:tr>
+      <w:bookmarkEnd w:id="1"/>
+      <w:tr>
+        <w:trPr>
+          <w:trHeight w:val="1"/>
+          <w:jc w:val="center"/>
+        </w:trPr>
+        <w:tc>
+          <w:tcPr>
+            <w:tcW w:w="3732" w:type="dxa"/>
+            <w:tcBorders>
+              <w:top w:val="single" w:sz="3" w:space="0" w:color="000000"/>
+              <w:left w:val="single" w:sz="3" w:space="0" w:color="000000"/>
+              <w:bottom w:val="single" w:sz="3" w:space="0" w:color="000000"/>
+              <w:right w:val="single" w:sz="3" w:space="0" w:color="000000"/>
+            </w:tcBorders>
+            <w:shd w:val="clear" w:color="000000" w:fill="FFFFFF"/>
+            <w:tcMar>
+              <w:left w:w="108" w:type="dxa"/>
+              <w:right w:w="108" w:type="dxa"/>
+            </w:tcMar>
+          </w:tcPr>
+          <w:p>
+            <w:pPr>
+              <w:spacing w:after="0" w:line="240" w:lineRule="auto"/>
+              <w:rPr>
+                <w:rFonts w:ascii="Calibri" w:eastAsia="Calibri" w:hAnsi="Calibri" w:cs="Calibri"/>
+              </w:rPr>
+            </w:pPr>
+            <w:r>
+              <w:rPr>
+                <w:rFonts w:ascii="Calibri" w:eastAsia="Calibri" w:hAnsi="Calibri" w:cs="Calibri"/>
+              </w:rPr>
+              <w:t>Adobe Acrobat Reader DC GPO/Reports file Updates</w:t>
+            </w:r>
+          </w:p>
+        </w:tc>
+        <w:tc>
+          <w:tcPr>
+            <w:tcW w:w="4472" w:type="dxa"/>
+            <w:tcBorders>
+              <w:top w:val="single" w:sz="3" w:space="0" w:color="000000"/>
+              <w:left w:val="single" w:sz="3" w:space="0" w:color="000000"/>
+              <w:bottom w:val="single" w:sz="3" w:space="0" w:color="000000"/>
+              <w:right w:val="single" w:sz="3" w:space="0" w:color="000000"/>
+            </w:tcBorders>
+            <w:shd w:val="clear" w:color="000000" w:fill="FFFFFF"/>
+            <w:tcMar>
+              <w:left w:w="108" w:type="dxa"/>
+              <w:right w:w="108" w:type="dxa"/>
+            </w:tcMar>
+          </w:tcPr>
+          <w:p>
+            <w:pPr>
+              <w:spacing w:after="0" w:line="240" w:lineRule="auto"/>
+              <w:rPr>
+                <w:rFonts w:ascii="Calibri" w:eastAsia="Calibri" w:hAnsi="Calibri" w:cs="Calibri"/>
+              </w:rPr>
+            </w:pPr>
+            <w:r>
+              <w:rPr>
+                <w:rFonts w:ascii="Calibri" w:eastAsia="Calibri" w:hAnsi="Calibri" w:cs="Calibri"/>
+              </w:rPr>
+              <w:t>Added Adobe Acrobat Reader DC Continuous GPOs/Reports and templates to DISA package</w:t>
+            </w:r>
+          </w:p>
+          <w:p>
+            <w:pPr>
+              <w:spacing w:after="0" w:line="240" w:lineRule="auto"/>
+              <w:rPr>
+                <w:rFonts w:ascii="Calibri" w:eastAsia="Calibri" w:hAnsi="Calibri" w:cs="Calibri"/>
+              </w:rPr>
+            </w:pPr>
+          </w:p>
+        </w:tc>
+        <w:tc>
+          <w:tcPr>
+            <w:tcW w:w="1372" w:type="dxa"/>
+            <w:tcBorders>
+              <w:top w:val="single" w:sz="3" w:space="0" w:color="000000"/>
+              <w:left w:val="single" w:sz="3" w:space="0" w:color="000000"/>
+              <w:bottom w:val="single" w:sz="3" w:space="0" w:color="000000"/>
+              <w:right w:val="single" w:sz="3" w:space="0" w:color="000000"/>
+            </w:tcBorders>
+            <w:shd w:val="clear" w:color="000000" w:fill="FFFFFF"/>
+            <w:tcMar>
+              <w:left w:w="108" w:type="dxa"/>
+              <w:right w:w="108" w:type="dxa"/>
+            </w:tcMar>
+          </w:tcPr>
+          <w:p>
+            <w:pPr>
+              <w:spacing w:after="0" w:line="240" w:lineRule="auto"/>
+              <w:rPr>
+                <w:rFonts w:ascii="Calibri" w:eastAsia="Calibri" w:hAnsi="Calibri" w:cs="Calibri"/>
+              </w:rPr>
+            </w:pPr>
+            <w:r>
+              <w:rPr>
+                <w:rFonts w:ascii="Calibri" w:eastAsia="Calibri" w:hAnsi="Calibri" w:cs="Calibri"/>
+              </w:rPr>
+              <w:t>13 Jul 21</w:t>
+            </w:r>
+          </w:p>
+        </w:tc>
+      </w:tr>
+      <w:tr>
+        <w:trPr>
+          <w:trHeight w:val="1"/>
+          <w:jc w:val="center"/>
+        </w:trPr>
+        <w:tc>
+          <w:tcPr>
+            <w:tcW w:w="3732" w:type="dxa"/>
+            <w:tcBorders>
+              <w:top w:val="single" w:sz="3" w:space="0" w:color="000000"/>
+              <w:left w:val="single" w:sz="3" w:space="0" w:color="000000"/>
+              <w:bottom w:val="single" w:sz="3" w:space="0" w:color="000000"/>
+              <w:right w:val="single" w:sz="3" w:space="0" w:color="000000"/>
+            </w:tcBorders>
+            <w:shd w:val="clear" w:color="000000" w:fill="FFFFFF"/>
+            <w:tcMar>
+              <w:left w:w="108" w:type="dxa"/>
+              <w:right w:w="108" w:type="dxa"/>
+            </w:tcMar>
+          </w:tcPr>
+          <w:p>
+            <w:pPr>
+              <w:spacing w:after="0" w:line="240" w:lineRule="auto"/>
+              <w:rPr>
+                <w:rFonts w:ascii="Calibri" w:eastAsia="Calibri" w:hAnsi="Calibri" w:cs="Calibri"/>
+              </w:rPr>
+            </w:pPr>
+            <w:r>
+              <w:rPr>
+                <w:rFonts w:ascii="Calibri" w:eastAsia="Calibri" w:hAnsi="Calibri" w:cs="Calibri"/>
+              </w:rPr>
+              <w:t>Microsoft Office 2016 System GPO/Reports Updates</w:t>
+            </w:r>
+          </w:p>
+        </w:tc>
+        <w:tc>
+          <w:tcPr>
+            <w:tcW w:w="4472" w:type="dxa"/>
+            <w:tcBorders>
+              <w:top w:val="single" w:sz="3" w:space="0" w:color="000000"/>
+              <w:left w:val="single" w:sz="3" w:space="0" w:color="000000"/>
+              <w:bottom w:val="single" w:sz="3" w:space="0" w:color="000000"/>
+              <w:right w:val="single" w:sz="3" w:space="0" w:color="000000"/>
+            </w:tcBorders>
+            <w:shd w:val="clear" w:color="000000" w:fill="FFFFFF"/>
+            <w:tcMar>
+              <w:left w:w="108" w:type="dxa"/>
+              <w:right w:w="108" w:type="dxa"/>
+            </w:tcMar>
+          </w:tcPr>
+          <w:p>
+            <w:pPr>
+              <w:spacing w:after="0" w:line="240" w:lineRule="auto"/>
+              <w:rPr>
+                <w:rFonts w:ascii="Calibri" w:eastAsia="Calibri" w:hAnsi="Calibri" w:cs="Calibri"/>
+              </w:rPr>
+            </w:pPr>
+            <w:r>
+              <w:rPr>
+                <w:rFonts w:ascii="Calibri" w:eastAsia="Calibri" w:hAnsi="Calibri" w:cs="Calibri"/>
+              </w:rPr>
+              <w:t>Updated to latest STIG revision</w:t>
+            </w:r>
+          </w:p>
+          <w:p>
+            <w:pPr>
+              <w:spacing w:after="0" w:line="240" w:lineRule="auto"/>
+              <w:rPr>
+                <w:rFonts w:ascii="Calibri" w:eastAsia="Calibri" w:hAnsi="Calibri" w:cs="Calibri"/>
+              </w:rPr>
+            </w:pPr>
+            <w:r>
+              <w:rPr>
+                <w:rFonts w:ascii="Calibri" w:eastAsia="Calibri" w:hAnsi="Calibri" w:cs="Calibri"/>
+              </w:rPr>
+              <w:t>Review STIG revision history for detailed changes</w:t>
+            </w:r>
+          </w:p>
+        </w:tc>
+        <w:tc>
+          <w:tcPr>
+            <w:tcW w:w="1372" w:type="dxa"/>
+            <w:tcBorders>
+              <w:top w:val="single" w:sz="3" w:space="0" w:color="000000"/>
+              <w:left w:val="single" w:sz="3" w:space="0" w:color="000000"/>
+              <w:bottom w:val="single" w:sz="3" w:space="0" w:color="000000"/>
+              <w:right w:val="single" w:sz="3" w:space="0" w:color="000000"/>
+            </w:tcBorders>
+            <w:shd w:val="clear" w:color="000000" w:fill="FFFFFF"/>
+            <w:tcMar>
+              <w:left w:w="108" w:type="dxa"/>
+              <w:right w:w="108" w:type="dxa"/>
+            </w:tcMar>
+          </w:tcPr>
+          <w:p>
+            <w:pPr>
+              <w:spacing w:after="0" w:line="240" w:lineRule="auto"/>
+              <w:rPr>
+                <w:rFonts w:ascii="Calibri" w:eastAsia="Calibri" w:hAnsi="Calibri" w:cs="Calibri"/>
+              </w:rPr>
+            </w:pPr>
+            <w:r>
+              <w:rPr>
+                <w:rFonts w:ascii="Calibri" w:eastAsia="Calibri" w:hAnsi="Calibri" w:cs="Calibri"/>
+              </w:rPr>
+              <w:t>13 Jul 21</w:t>
+            </w:r>
+          </w:p>
+        </w:tc>
+      </w:tr>
+      <w:tr>
+        <w:trPr>
+          <w:trHeight w:val="1"/>
+          <w:jc w:val="center"/>
+        </w:trPr>
+        <w:tc>
+          <w:tcPr>
+            <w:tcW w:w="3732" w:type="dxa"/>
+            <w:tcBorders>
+              <w:top w:val="single" w:sz="3" w:space="0" w:color="000000"/>
+              <w:left w:val="single" w:sz="3" w:space="0" w:color="000000"/>
+              <w:bottom w:val="single" w:sz="3" w:space="0" w:color="000000"/>
+              <w:right w:val="single" w:sz="3" w:space="0" w:color="000000"/>
+            </w:tcBorders>
+            <w:shd w:val="clear" w:color="000000" w:fill="FFFFFF"/>
+            <w:tcMar>
+              <w:left w:w="108" w:type="dxa"/>
+              <w:right w:w="108" w:type="dxa"/>
+            </w:tcMar>
+          </w:tcPr>
+          <w:p>
+            <w:pPr>
+              <w:spacing w:after="0" w:line="240" w:lineRule="auto"/>
+              <w:rPr>
+                <w:rFonts w:ascii="Calibri" w:eastAsia="Calibri" w:hAnsi="Calibri" w:cs="Calibri"/>
+              </w:rPr>
+            </w:pPr>
+            <w:r>
+              <w:rPr>
+                <w:rFonts w:ascii="Calibri" w:eastAsia="Calibri" w:hAnsi="Calibri" w:cs="Calibri"/>
+              </w:rPr>
+              <w:t>Microsoft Office 2019-</w:t>
+            </w:r>
+            <w:r>
+              <w:rPr>
+                <w:rFonts w:ascii="Calibri" w:eastAsia="Calibri" w:hAnsi="Calibri" w:cs="Calibri"/>
+              </w:rPr>
+              <w:t>Microsoft</w:t>
+            </w:r>
+            <w:r>
+              <w:rPr>
+                <w:rFonts w:ascii="Calibri" w:eastAsia="Calibri" w:hAnsi="Calibri" w:cs="Calibri"/>
+              </w:rPr>
+              <w:t xml:space="preserve"> 365 </w:t>
+            </w:r>
+            <w:r>
+              <w:rPr>
+                <w:rFonts w:ascii="Calibri" w:eastAsia="Calibri" w:hAnsi="Calibri" w:cs="Calibri"/>
+              </w:rPr>
+              <w:t>Apps</w:t>
+            </w:r>
+            <w:r>
+              <w:rPr>
+                <w:rFonts w:ascii="Calibri" w:eastAsia="Calibri" w:hAnsi="Calibri" w:cs="Calibri"/>
+              </w:rPr>
+              <w:t xml:space="preserve"> GPO/Reports Updates</w:t>
+            </w:r>
+          </w:p>
+        </w:tc>
+        <w:tc>
+          <w:tcPr>
+            <w:tcW w:w="4472" w:type="dxa"/>
+            <w:tcBorders>
+              <w:top w:val="single" w:sz="3" w:space="0" w:color="000000"/>
+              <w:left w:val="single" w:sz="3" w:space="0" w:color="000000"/>
+              <w:bottom w:val="single" w:sz="3" w:space="0" w:color="000000"/>
+              <w:right w:val="single" w:sz="3" w:space="0" w:color="000000"/>
+            </w:tcBorders>
+            <w:shd w:val="clear" w:color="000000" w:fill="FFFFFF"/>
+            <w:tcMar>
+              <w:left w:w="108" w:type="dxa"/>
+              <w:right w:w="108" w:type="dxa"/>
+            </w:tcMar>
+          </w:tcPr>
+          <w:p>
+            <w:pPr>
+              <w:spacing w:after="0" w:line="240" w:lineRule="auto"/>
+              <w:rPr>
+                <w:rFonts w:ascii="Calibri" w:eastAsia="Calibri" w:hAnsi="Calibri" w:cs="Calibri"/>
+              </w:rPr>
+            </w:pPr>
+            <w:r>
+              <w:rPr>
+                <w:rFonts w:ascii="Calibri" w:eastAsia="Calibri" w:hAnsi="Calibri" w:cs="Calibri"/>
+              </w:rPr>
+              <w:t>Renamed Office 365 ProPlus to Microsoft 365 Apps</w:t>
+            </w:r>
+          </w:p>
+          <w:p>
+            <w:pPr>
+              <w:spacing w:after="0" w:line="240" w:lineRule="auto"/>
+              <w:rPr>
+                <w:rFonts w:ascii="Calibri" w:eastAsia="Calibri" w:hAnsi="Calibri" w:cs="Calibri"/>
+              </w:rPr>
+            </w:pPr>
+            <w:r>
+              <w:rPr>
+                <w:rFonts w:ascii="Calibri" w:eastAsia="Calibri" w:hAnsi="Calibri" w:cs="Calibri"/>
+              </w:rPr>
+              <w:t>Updated to latest STIG revision</w:t>
+            </w:r>
+          </w:p>
+          <w:p>
+            <w:pPr>
+              <w:spacing w:after="0" w:line="240" w:lineRule="auto"/>
+              <w:rPr>
+                <w:rFonts w:ascii="Calibri" w:eastAsia="Calibri" w:hAnsi="Calibri" w:cs="Calibri"/>
+              </w:rPr>
+            </w:pPr>
+            <w:r>
+              <w:rPr>
+                <w:rFonts w:ascii="Calibri" w:eastAsia="Calibri" w:hAnsi="Calibri" w:cs="Calibri"/>
+              </w:rPr>
+              <w:t>Review STIG revision history for detailed changes</w:t>
+            </w:r>
+          </w:p>
+        </w:tc>
+        <w:tc>
+          <w:tcPr>
+            <w:tcW w:w="1372" w:type="dxa"/>
+            <w:tcBorders>
+              <w:top w:val="single" w:sz="3" w:space="0" w:color="000000"/>
+              <w:left w:val="single" w:sz="3" w:space="0" w:color="000000"/>
+              <w:bottom w:val="single" w:sz="3" w:space="0" w:color="000000"/>
+              <w:right w:val="single" w:sz="3" w:space="0" w:color="000000"/>
+            </w:tcBorders>
+            <w:shd w:val="clear" w:color="000000" w:fill="FFFFFF"/>
+            <w:tcMar>
+              <w:left w:w="108" w:type="dxa"/>
+              <w:right w:w="108" w:type="dxa"/>
+            </w:tcMar>
+          </w:tcPr>
+          <w:p>
+            <w:pPr>
+              <w:spacing w:after="0" w:line="240" w:lineRule="auto"/>
+              <w:rPr>
+                <w:rFonts w:ascii="Calibri" w:eastAsia="Calibri" w:hAnsi="Calibri" w:cs="Calibri"/>
+              </w:rPr>
+            </w:pPr>
+            <w:r>
+              <w:rPr>
+                <w:rFonts w:ascii="Calibri" w:eastAsia="Calibri" w:hAnsi="Calibri" w:cs="Calibri"/>
+              </w:rPr>
+              <w:t>13 Jul 21</w:t>
+            </w:r>
+          </w:p>
+        </w:tc>
+      </w:tr>
+      <w:tr>
+        <w:trPr>
+          <w:trHeight w:val="1"/>
+          <w:jc w:val="center"/>
+        </w:trPr>
+        <w:tc>
+          <w:tcPr>
+            <w:tcW w:w="3732" w:type="dxa"/>
+            <w:tcBorders>
+              <w:top w:val="single" w:sz="3" w:space="0" w:color="000000"/>
+              <w:left w:val="single" w:sz="3" w:space="0" w:color="000000"/>
+              <w:bottom w:val="single" w:sz="3" w:space="0" w:color="000000"/>
+              <w:right w:val="single" w:sz="3" w:space="0" w:color="000000"/>
+            </w:tcBorders>
+            <w:shd w:val="clear" w:color="000000" w:fill="FFFFFF"/>
+            <w:tcMar>
+              <w:left w:w="108" w:type="dxa"/>
+              <w:right w:w="108" w:type="dxa"/>
+            </w:tcMar>
+          </w:tcPr>
+          <w:p>
+            <w:pPr>
+              <w:spacing w:after="0" w:line="240" w:lineRule="auto"/>
+              <w:rPr>
+                <w:rFonts w:ascii="Calibri" w:eastAsia="Calibri" w:hAnsi="Calibri" w:cs="Calibri"/>
+              </w:rPr>
+            </w:pPr>
+            <w:r>
+              <w:rPr>
+                <w:rFonts w:ascii="Calibri" w:eastAsia="Calibri" w:hAnsi="Calibri" w:cs="Calibri"/>
+              </w:rPr>
+              <w:t>ADMX/ADML template files updates</w:t>
+            </w:r>
+          </w:p>
+        </w:tc>
+        <w:tc>
+          <w:tcPr>
+            <w:tcW w:w="4472" w:type="dxa"/>
+            <w:tcBorders>
+              <w:top w:val="single" w:sz="3" w:space="0" w:color="000000"/>
+              <w:left w:val="single" w:sz="3" w:space="0" w:color="000000"/>
+              <w:bottom w:val="single" w:sz="3" w:space="0" w:color="000000"/>
+              <w:right w:val="single" w:sz="3" w:space="0" w:color="000000"/>
+            </w:tcBorders>
+            <w:shd w:val="clear" w:color="000000" w:fill="FFFFFF"/>
+            <w:tcMar>
+              <w:left w:w="108" w:type="dxa"/>
+              <w:right w:w="108" w:type="dxa"/>
+            </w:tcMar>
+          </w:tcPr>
+          <w:p>
+            <w:pPr>
+              <w:spacing w:after="0" w:line="240" w:lineRule="auto"/>
+              <w:rPr>
+                <w:rFonts w:ascii="Calibri" w:eastAsia="Calibri" w:hAnsi="Calibri" w:cs="Calibri"/>
+              </w:rPr>
+            </w:pPr>
+            <w:r>
+              <w:rPr>
+                <w:rFonts w:ascii="Calibri" w:eastAsia="Calibri" w:hAnsi="Calibri" w:cs="Calibri"/>
+              </w:rPr>
+              <w:t>AdobeDCContinuous.ADMX/L</w:t>
+            </w:r>
+          </w:p>
+          <w:p>
+            <w:pPr>
+              <w:spacing w:after="0" w:line="240" w:lineRule="auto"/>
+              <w:rPr>
+                <w:rFonts w:ascii="Calibri" w:eastAsia="Calibri" w:hAnsi="Calibri" w:cs="Calibri"/>
+              </w:rPr>
+            </w:pPr>
+            <w:r>
+              <w:rPr>
+                <w:rFonts w:ascii="Calibri" w:eastAsia="Calibri" w:hAnsi="Calibri" w:cs="Calibri"/>
+              </w:rPr>
+              <w:t>Chrome.ADMX/L</w:t>
+            </w:r>
+          </w:p>
+          <w:p>
+            <w:pPr>
+              <w:spacing w:after="0" w:line="240" w:lineRule="auto"/>
+              <w:rPr>
+                <w:rFonts w:ascii="Calibri" w:eastAsia="Calibri" w:hAnsi="Calibri" w:cs="Calibri"/>
+              </w:rPr>
+            </w:pPr>
+            <w:r>
+              <w:rPr>
+                <w:rFonts w:ascii="Calibri" w:eastAsia="Calibri" w:hAnsi="Calibri" w:cs="Calibri"/>
+              </w:rPr>
+              <w:t>Google.ADMX/L</w:t>
+            </w:r>
+          </w:p>
+          <w:p>
+            <w:pPr>
+              <w:spacing w:after="0" w:line="240" w:lineRule="auto"/>
+              <w:rPr>
+                <w:rFonts w:ascii="Calibri" w:eastAsia="Calibri" w:hAnsi="Calibri" w:cs="Calibri"/>
+              </w:rPr>
+            </w:pPr>
+            <w:r>
+              <w:rPr>
+                <w:rFonts w:ascii="Calibri" w:eastAsia="Calibri" w:hAnsi="Calibri" w:cs="Calibri"/>
+              </w:rPr>
+              <w:t>GoogleUpdate.ADMX/L</w:t>
+            </w:r>
+          </w:p>
+          <w:p>
+            <w:pPr>
+              <w:spacing w:after="0" w:line="240" w:lineRule="auto"/>
+              <w:rPr>
+                <w:rFonts w:ascii="Calibri" w:eastAsia="Calibri" w:hAnsi="Calibri" w:cs="Calibri"/>
+              </w:rPr>
+            </w:pPr>
+            <w:r>
+              <w:rPr>
+                <w:rFonts w:ascii="Calibri" w:eastAsia="Calibri" w:hAnsi="Calibri" w:cs="Calibri"/>
+              </w:rPr>
+              <w:t>AdmPwd.ADMX/L</w:t>
+            </w:r>
+          </w:p>
+          <w:p>
+            <w:pPr>
+              <w:spacing w:after="0" w:line="240" w:lineRule="auto"/>
+              <w:rPr>
+                <w:rFonts w:ascii="Calibri" w:eastAsia="Calibri" w:hAnsi="Calibri" w:cs="Calibri"/>
+              </w:rPr>
+            </w:pPr>
+            <w:r>
+              <w:rPr>
+                <w:rFonts w:ascii="Calibri" w:eastAsia="Calibri" w:hAnsi="Calibri" w:cs="Calibri"/>
+              </w:rPr>
+              <w:t>MSS-legacy.ADMX/L</w:t>
+            </w:r>
+          </w:p>
+          <w:p>
+            <w:pPr>
+              <w:spacing w:after="0" w:line="240" w:lineRule="auto"/>
+              <w:rPr>
+                <w:rFonts w:ascii="Calibri" w:eastAsia="Calibri" w:hAnsi="Calibri" w:cs="Calibri"/>
+              </w:rPr>
+            </w:pPr>
+            <w:r>
+              <w:rPr>
+                <w:rFonts w:ascii="Calibri" w:eastAsia="Calibri" w:hAnsi="Calibri" w:cs="Calibri"/>
+              </w:rPr>
+              <w:t>SecGuide.ADMX/L</w:t>
+            </w:r>
+          </w:p>
+          <w:p>
+            <w:pPr>
+              <w:spacing w:after="0" w:line="240" w:lineRule="auto"/>
+              <w:rPr>
+                <w:rFonts w:ascii="Calibri" w:eastAsia="Calibri" w:hAnsi="Calibri" w:cs="Calibri"/>
+              </w:rPr>
+            </w:pPr>
+            <w:r>
+              <w:rPr>
+                <w:rFonts w:ascii="Calibri" w:eastAsia="Calibri" w:hAnsi="Calibri" w:cs="Calibri"/>
+              </w:rPr>
+              <w:t>MSEdge.ADMX/L</w:t>
+            </w:r>
+          </w:p>
+          <w:p>
+            <w:pPr>
+              <w:spacing w:after="0" w:line="240" w:lineRule="auto"/>
+              <w:rPr>
+                <w:rFonts w:ascii="Calibri" w:eastAsia="Calibri" w:hAnsi="Calibri" w:cs="Calibri"/>
+              </w:rPr>
+            </w:pPr>
+            <w:r>
+              <w:rPr>
+                <w:rFonts w:ascii="Calibri" w:eastAsia="Calibri" w:hAnsi="Calibri" w:cs="Calibri"/>
+              </w:rPr>
+              <w:t>MSEdgeupdatge.ADMX/L</w:t>
+            </w:r>
+          </w:p>
+          <w:p>
+            <w:pPr>
+              <w:spacing w:after="0" w:line="240" w:lineRule="auto"/>
+              <w:rPr>
+                <w:rFonts w:ascii="Calibri" w:eastAsia="Calibri" w:hAnsi="Calibri" w:cs="Calibri"/>
+              </w:rPr>
+            </w:pPr>
+            <w:r>
+              <w:rPr>
+                <w:rFonts w:ascii="Calibri" w:eastAsia="Calibri" w:hAnsi="Calibri" w:cs="Calibri"/>
+              </w:rPr>
+              <w:t>MEEdgewebview2.ADMX/L</w:t>
+            </w:r>
+          </w:p>
+          <w:p>
+            <w:pPr>
+              <w:spacing w:after="0" w:line="240" w:lineRule="auto"/>
+              <w:rPr>
+                <w:rFonts w:ascii="Calibri" w:eastAsia="Calibri" w:hAnsi="Calibri" w:cs="Calibri"/>
+              </w:rPr>
+            </w:pPr>
+            <w:r>
+              <w:rPr>
+                <w:rFonts w:ascii="Calibri" w:eastAsia="Calibri" w:hAnsi="Calibri" w:cs="Calibri"/>
+              </w:rPr>
+              <w:t>Office 2016 ADMX/L</w:t>
+            </w:r>
+          </w:p>
+        </w:tc>
+        <w:tc>
+          <w:tcPr>
+            <w:tcW w:w="1372" w:type="dxa"/>
+            <w:tcBorders>
+              <w:top w:val="single" w:sz="3" w:space="0" w:color="000000"/>
+              <w:left w:val="single" w:sz="3" w:space="0" w:color="000000"/>
+              <w:bottom w:val="single" w:sz="3" w:space="0" w:color="000000"/>
+              <w:right w:val="single" w:sz="3" w:space="0" w:color="000000"/>
+            </w:tcBorders>
+            <w:shd w:val="clear" w:color="000000" w:fill="FFFFFF"/>
+            <w:tcMar>
+              <w:left w:w="108" w:type="dxa"/>
+              <w:right w:w="108" w:type="dxa"/>
+            </w:tcMar>
+          </w:tcPr>
+          <w:p>
+            <w:pPr>
+              <w:spacing w:after="0" w:line="240" w:lineRule="auto"/>
+              <w:rPr>
+                <w:rFonts w:ascii="Calibri" w:eastAsia="Calibri" w:hAnsi="Calibri" w:cs="Calibri"/>
+              </w:rPr>
+            </w:pPr>
+            <w:r>
+              <w:rPr>
+                <w:rFonts w:ascii="Calibri" w:eastAsia="Calibri" w:hAnsi="Calibri" w:cs="Calibri"/>
+              </w:rPr>
+              <w:t>13 Jul 21</w:t>
+            </w:r>
+          </w:p>
+        </w:tc>
+      </w:tr>
+      <w:tr>
+        <w:trPr>
+          <w:trHeight w:val="1"/>
+          <w:jc w:val="center"/>
+        </w:trPr>
+        <w:tc>
+          <w:tcPr>
+            <w:tcW w:w="3732" w:type="dxa"/>
+            <w:tcBorders>
+              <w:top w:val="single" w:sz="3" w:space="0" w:color="000000"/>
+              <w:left w:val="single" w:sz="3" w:space="0" w:color="000000"/>
+              <w:bottom w:val="single" w:sz="3" w:space="0" w:color="000000"/>
+              <w:right w:val="single" w:sz="3" w:space="0" w:color="000000"/>
+            </w:tcBorders>
+            <w:shd w:val="clear" w:color="000000" w:fill="FFFFFF"/>
+            <w:tcMar>
+              <w:left w:w="108" w:type="dxa"/>
+              <w:right w:w="108" w:type="dxa"/>
+            </w:tcMar>
+          </w:tcPr>
+          <w:p>
+            <w:pPr>
+              <w:spacing w:after="0" w:line="240" w:lineRule="auto"/>
+              <w:rPr>
+                <w:rFonts w:ascii="Calibri" w:eastAsia="Calibri" w:hAnsi="Calibri" w:cs="Calibri"/>
+              </w:rPr>
+            </w:pPr>
+            <w:r>
+              <w:rPr>
+                <w:rFonts w:ascii="Calibri" w:eastAsia="Calibri" w:hAnsi="Calibri" w:cs="Calibri"/>
+              </w:rPr>
+              <w:t>Added STIG Checklist files to Support Files – files to assist administrators with IA certifications</w:t>
+            </w:r>
+          </w:p>
+        </w:tc>
+        <w:tc>
+          <w:tcPr>
+            <w:tcW w:w="4472" w:type="dxa"/>
+            <w:tcBorders>
+              <w:top w:val="single" w:sz="3" w:space="0" w:color="000000"/>
+              <w:left w:val="single" w:sz="3" w:space="0" w:color="000000"/>
+              <w:bottom w:val="single" w:sz="3" w:space="0" w:color="000000"/>
+              <w:right w:val="single" w:sz="3" w:space="0" w:color="000000"/>
+            </w:tcBorders>
+            <w:shd w:val="clear" w:color="000000" w:fill="FFFFFF"/>
+            <w:tcMar>
+              <w:left w:w="108" w:type="dxa"/>
+              <w:right w:w="108" w:type="dxa"/>
+            </w:tcMar>
+          </w:tcPr>
+          <w:p>
+            <w:pPr>
+              <w:spacing w:after="0" w:line="240" w:lineRule="auto"/>
+              <w:rPr>
+                <w:rFonts w:ascii="Calibri" w:eastAsia="Calibri" w:hAnsi="Calibri" w:cs="Calibri"/>
+              </w:rPr>
+            </w:pPr>
+            <w:r>
+              <w:rPr>
+                <w:rFonts w:ascii="Calibri" w:eastAsia="Calibri" w:hAnsi="Calibri" w:cs="Calibri"/>
+              </w:rPr>
+              <w:t>DoD Adobe Acrobat Pro DC Continuous STIG v2r1</w:t>
+            </w:r>
+          </w:p>
+          <w:p>
+            <w:pPr>
+              <w:spacing w:after="0" w:line="240" w:lineRule="auto"/>
+              <w:rPr>
+                <w:rFonts w:ascii="Calibri" w:eastAsia="Calibri" w:hAnsi="Calibri" w:cs="Calibri"/>
+              </w:rPr>
+            </w:pPr>
+            <w:r>
+              <w:rPr>
+                <w:rFonts w:ascii="Calibri" w:eastAsia="Calibri" w:hAnsi="Calibri" w:cs="Calibri"/>
+              </w:rPr>
+              <w:t>DoD Adobe Acrobat Reader DC Continuous STIG v2r1</w:t>
+            </w:r>
+          </w:p>
+          <w:p>
+            <w:pPr>
+              <w:spacing w:after="0" w:line="240" w:lineRule="auto"/>
+              <w:rPr>
+                <w:rFonts w:ascii="Calibri" w:eastAsia="Calibri" w:hAnsi="Calibri" w:cs="Calibri"/>
+              </w:rPr>
+            </w:pPr>
+            <w:r>
+              <w:rPr>
+                <w:rFonts w:ascii="Calibri" w:eastAsia="Calibri" w:hAnsi="Calibri" w:cs="Calibri"/>
+              </w:rPr>
+              <w:t>DoD Google Chrome STIG v2r4</w:t>
+            </w:r>
+          </w:p>
+          <w:p>
+            <w:pPr>
+              <w:spacing w:after="0" w:line="240" w:lineRule="auto"/>
+            </w:pPr>
+            <w:r>
+              <w:rPr>
+                <w:rFonts w:ascii="Calibri" w:eastAsia="Calibri" w:hAnsi="Calibri" w:cs="Calibri"/>
+              </w:rPr>
+              <w:t>DoD Microsoft Edge STIG v1r2</w:t>
+            </w:r>
+          </w:p>
+          <w:p>
+            <w:pPr>
+              <w:spacing w:after="0" w:line="240" w:lineRule="auto"/>
+            </w:pPr>
+            <w:r>
+              <w:t xml:space="preserve">DoD Microsoft </w:t>
+            </w:r>
+            <w:r>
+              <w:t>2019 Office-Microsoft</w:t>
+            </w:r>
+            <w:r>
+              <w:t xml:space="preserve"> 365 </w:t>
+            </w:r>
+            <w:r>
+              <w:t>Apps</w:t>
+            </w:r>
+            <w:r>
+              <w:t xml:space="preserve"> STIG v2r3</w:t>
+            </w:r>
+          </w:p>
+          <w:p>
+            <w:pPr>
+              <w:spacing w:after="0" w:line="240" w:lineRule="auto"/>
+            </w:pPr>
+            <w:r>
+              <w:t>DoD Microsoft Office 2016 System v2r1</w:t>
+            </w:r>
+          </w:p>
+          <w:p>
+            <w:pPr>
+              <w:spacing w:after="0" w:line="240" w:lineRule="auto"/>
+            </w:pPr>
+            <w:r>
+              <w:t>DoD Windows Defender Antivirus STIG v2r2</w:t>
+            </w:r>
+          </w:p>
+          <w:p>
+            <w:pPr>
+              <w:spacing w:after="0" w:line="240" w:lineRule="auto"/>
+            </w:pPr>
+            <w:r>
+              <w:t>DoD Windows Firewall STIG v1r7</w:t>
+            </w:r>
+          </w:p>
+          <w:p>
+            <w:pPr>
+              <w:spacing w:after="0" w:line="240" w:lineRule="auto"/>
+            </w:pPr>
+            <w:r>
+              <w:t>DoD Windows Server 2019_DC STIG v2r2</w:t>
+            </w:r>
+          </w:p>
+          <w:p>
+            <w:pPr>
+              <w:spacing w:after="0" w:line="240" w:lineRule="auto"/>
+            </w:pPr>
+            <w:r>
+              <w:t>DoD Windows Server 2019_MS STIG v2r2</w:t>
+            </w:r>
+          </w:p>
+        </w:tc>
+        <w:tc>
+          <w:tcPr>
+            <w:tcW w:w="1372" w:type="dxa"/>
+            <w:tcBorders>
+              <w:top w:val="single" w:sz="3" w:space="0" w:color="000000"/>
+              <w:left w:val="single" w:sz="3" w:space="0" w:color="000000"/>
+              <w:bottom w:val="single" w:sz="3" w:space="0" w:color="000000"/>
+              <w:right w:val="single" w:sz="3" w:space="0" w:color="000000"/>
+            </w:tcBorders>
+            <w:shd w:val="clear" w:color="000000" w:fill="FFFFFF"/>
+            <w:tcMar>
+              <w:left w:w="108" w:type="dxa"/>
+              <w:right w:w="108" w:type="dxa"/>
+            </w:tcMar>
+          </w:tcPr>
+          <w:p>
+            <w:pPr>
+              <w:spacing w:after="0" w:line="240" w:lineRule="auto"/>
+              <w:rPr>
+                <w:rFonts w:ascii="Calibri" w:eastAsia="Calibri" w:hAnsi="Calibri" w:cs="Calibri"/>
+              </w:rPr>
+            </w:pPr>
+            <w:r>
+              <w:rPr>
+                <w:rFonts w:ascii="Calibri" w:eastAsia="Calibri" w:hAnsi="Calibri" w:cs="Calibri"/>
+              </w:rPr>
+              <w:t>13 Jul 21</w:t>
+            </w:r>
+          </w:p>
+        </w:tc>
+      </w:tr>
+      <w:tr>
+        <w:trPr>
+          <w:trHeight w:val="1"/>
+          <w:jc w:val="center"/>
+        </w:trPr>
+        <w:tc>
+          <w:tcPr>
+            <w:tcW w:w="3732" w:type="dxa"/>
+            <w:tcBorders>
+              <w:top w:val="single" w:sz="3" w:space="0" w:color="000000"/>
+              <w:left w:val="single" w:sz="3" w:space="0" w:color="000000"/>
+              <w:bottom w:val="single" w:sz="3" w:space="0" w:color="000000"/>
+              <w:right w:val="single" w:sz="3" w:space="0" w:color="000000"/>
+            </w:tcBorders>
+            <w:shd w:val="clear" w:color="000000" w:fill="FFFFFF"/>
+            <w:tcMar>
+              <w:left w:w="108" w:type="dxa"/>
+              <w:right w:w="108" w:type="dxa"/>
+            </w:tcMar>
+          </w:tcPr>
+          <w:p>
+            <w:pPr>
+              <w:spacing w:after="0" w:line="240" w:lineRule="auto"/>
+              <w:rPr>
+                <w:rFonts w:ascii="Calibri" w:eastAsia="Calibri" w:hAnsi="Calibri" w:cs="Calibri"/>
+              </w:rPr>
+            </w:pPr>
+            <w:r>
+              <w:rPr>
+                <w:rFonts w:ascii="Calibri" w:eastAsia="Calibri" w:hAnsi="Calibri" w:cs="Calibri"/>
+              </w:rPr>
+              <w:t>Microsoft Intune Policies</w:t>
+            </w:r>
+          </w:p>
+        </w:tc>
+        <w:tc>
+          <w:tcPr>
+            <w:tcW w:w="4472" w:type="dxa"/>
+            <w:tcBorders>
+              <w:top w:val="single" w:sz="3" w:space="0" w:color="000000"/>
+              <w:left w:val="single" w:sz="3" w:space="0" w:color="000000"/>
+              <w:bottom w:val="single" w:sz="3" w:space="0" w:color="000000"/>
+              <w:right w:val="single" w:sz="3" w:space="0" w:color="000000"/>
+            </w:tcBorders>
+            <w:shd w:val="clear" w:color="000000" w:fill="FFFFFF"/>
+            <w:tcMar>
+              <w:left w:w="108" w:type="dxa"/>
+              <w:right w:w="108" w:type="dxa"/>
+            </w:tcMar>
+          </w:tcPr>
+          <w:p>
+            <w:pPr>
+              <w:spacing w:after="0" w:line="240" w:lineRule="auto"/>
+              <w:rPr>
+                <w:rFonts w:ascii="Calibri" w:eastAsia="Calibri" w:hAnsi="Calibri" w:cs="Calibri"/>
+              </w:rPr>
+            </w:pPr>
+            <w:r>
+              <w:rPr>
+                <w:rFonts w:ascii="Calibri" w:eastAsia="Calibri" w:hAnsi="Calibri" w:cs="Calibri"/>
+              </w:rPr>
+              <w:t>Updated to latest STIG revision</w:t>
+            </w:r>
+          </w:p>
+          <w:p>
+            <w:pPr>
+              <w:spacing w:after="0" w:line="240" w:lineRule="auto"/>
+              <w:rPr>
+                <w:rFonts w:ascii="Calibri" w:eastAsia="Calibri" w:hAnsi="Calibri" w:cs="Calibri"/>
+              </w:rPr>
+            </w:pPr>
+            <w:r>
+              <w:rPr>
+                <w:rFonts w:ascii="Calibri" w:eastAsia="Calibri" w:hAnsi="Calibri" w:cs="Calibri"/>
+              </w:rPr>
+              <w:t>Review STIG revision history for detailed changes</w:t>
+            </w:r>
+          </w:p>
+          <w:p>
+            <w:pPr>
+              <w:spacing w:after="0" w:line="240" w:lineRule="auto"/>
+              <w:rPr>
+                <w:rFonts w:ascii="Calibri" w:eastAsia="Calibri" w:hAnsi="Calibri" w:cs="Calibri"/>
+              </w:rPr>
+            </w:pPr>
+            <w:r>
+              <w:rPr>
+                <w:rFonts w:ascii="Calibri" w:eastAsia="Calibri" w:hAnsi="Calibri" w:cs="Calibri"/>
+              </w:rPr>
+              <w:t>DoD Adobe Acrobat Pro DC Continuous STIG v2r1</w:t>
+            </w:r>
+          </w:p>
+          <w:p>
+            <w:pPr>
+              <w:spacing w:after="0" w:line="240" w:lineRule="auto"/>
+              <w:rPr>
+                <w:rFonts w:ascii="Calibri" w:eastAsia="Calibri" w:hAnsi="Calibri" w:cs="Calibri"/>
+              </w:rPr>
+            </w:pPr>
+            <w:r>
+              <w:rPr>
+                <w:rFonts w:ascii="Calibri" w:eastAsia="Calibri" w:hAnsi="Calibri" w:cs="Calibri"/>
+              </w:rPr>
+              <w:t>DoD Adobe Acrobat Reader DC Continuous STIG v2r1</w:t>
+            </w:r>
+          </w:p>
+          <w:p>
+            <w:pPr>
+              <w:spacing w:after="0" w:line="240" w:lineRule="auto"/>
+              <w:rPr>
+                <w:rFonts w:ascii="Calibri" w:eastAsia="Calibri" w:hAnsi="Calibri" w:cs="Calibri"/>
+              </w:rPr>
+            </w:pPr>
+            <w:r>
+              <w:rPr>
+                <w:rFonts w:ascii="Calibri" w:eastAsia="Calibri" w:hAnsi="Calibri" w:cs="Calibri"/>
+              </w:rPr>
+              <w:t>DoD Google Chrome STIG v2r4</w:t>
+            </w:r>
+          </w:p>
+          <w:p>
+            <w:pPr>
+              <w:spacing w:after="0" w:line="240" w:lineRule="auto"/>
+              <w:rPr>
+                <w:rFonts w:ascii="Calibri" w:eastAsia="Calibri" w:hAnsi="Calibri" w:cs="Calibri"/>
+              </w:rPr>
+            </w:pPr>
+            <w:r>
+              <w:rPr>
+                <w:rFonts w:ascii="Calibri" w:eastAsia="Calibri" w:hAnsi="Calibri" w:cs="Calibri"/>
+              </w:rPr>
+              <w:t>DoD Microsoft Edge STIG v1r2</w:t>
+            </w:r>
+          </w:p>
+        </w:tc>
+        <w:tc>
+          <w:tcPr>
+            <w:tcW w:w="1372" w:type="dxa"/>
+            <w:tcBorders>
+              <w:top w:val="single" w:sz="3" w:space="0" w:color="000000"/>
+              <w:left w:val="single" w:sz="3" w:space="0" w:color="000000"/>
+              <w:bottom w:val="single" w:sz="3" w:space="0" w:color="000000"/>
+              <w:right w:val="single" w:sz="3" w:space="0" w:color="000000"/>
+            </w:tcBorders>
+            <w:shd w:val="clear" w:color="000000" w:fill="FFFFFF"/>
+            <w:tcMar>
+              <w:left w:w="108" w:type="dxa"/>
+              <w:right w:w="108" w:type="dxa"/>
+            </w:tcMar>
+          </w:tcPr>
+          <w:p>
+            <w:pPr>
+              <w:spacing w:after="0" w:line="240" w:lineRule="auto"/>
+              <w:rPr>
+                <w:rFonts w:ascii="Calibri" w:eastAsia="Calibri" w:hAnsi="Calibri" w:cs="Calibri"/>
+              </w:rPr>
+            </w:pPr>
+            <w:r>
+              <w:rPr>
+                <w:rFonts w:ascii="Calibri" w:eastAsia="Calibri" w:hAnsi="Calibri" w:cs="Calibri"/>
+              </w:rPr>
+              <w:t>13 Jul 21</w:t>
+            </w:r>
+          </w:p>
+        </w:tc>
+      </w:tr>
+      <w:tr>
+        <w:trPr>
+          <w:trHeight w:val="1"/>
+          <w:jc w:val="center"/>
+        </w:trPr>
+        <w:tc>
+          <w:tcPr>
+            <w:tcW w:w="3732" w:type="dxa"/>
+            <w:tcBorders>
+              <w:top w:val="single" w:sz="3" w:space="0" w:color="000000"/>
+              <w:left w:val="single" w:sz="3" w:space="0" w:color="000000"/>
+              <w:bottom w:val="single" w:sz="3" w:space="0" w:color="000000"/>
+              <w:right w:val="single" w:sz="3" w:space="0" w:color="000000"/>
+            </w:tcBorders>
+            <w:shd w:val="clear" w:color="000000" w:fill="FFFFFF"/>
+            <w:tcMar>
+              <w:left w:w="108" w:type="dxa"/>
+              <w:right w:w="108" w:type="dxa"/>
+            </w:tcMar>
+          </w:tcPr>
+          <w:p>
+            <w:pPr>
+              <w:spacing w:after="0" w:line="240" w:lineRule="auto"/>
+              <w:rPr>
+                <w:rFonts w:ascii="Calibri" w:eastAsia="Calibri" w:hAnsi="Calibri" w:cs="Calibri"/>
+              </w:rPr>
+            </w:pPr>
+            <w:r>
+              <w:rPr>
+                <w:rFonts w:ascii="Calibri" w:eastAsia="Calibri" w:hAnsi="Calibri" w:cs="Calibri"/>
+              </w:rPr>
+              <w:t>Removed Adobe Acrobat Pro DC Classic</w:t>
+            </w:r>
+          </w:p>
+        </w:tc>
+        <w:tc>
+          <w:tcPr>
+            <w:tcW w:w="4472" w:type="dxa"/>
+            <w:tcBorders>
+              <w:top w:val="single" w:sz="3" w:space="0" w:color="000000"/>
+              <w:left w:val="single" w:sz="3" w:space="0" w:color="000000"/>
+              <w:bottom w:val="single" w:sz="3" w:space="0" w:color="000000"/>
+              <w:right w:val="single" w:sz="3" w:space="0" w:color="000000"/>
+            </w:tcBorders>
+            <w:shd w:val="clear" w:color="000000" w:fill="FFFFFF"/>
+            <w:tcMar>
+              <w:left w:w="108" w:type="dxa"/>
+              <w:right w:w="108" w:type="dxa"/>
+            </w:tcMar>
+          </w:tcPr>
+          <w:p>
+            <w:pPr>
+              <w:spacing w:after="0" w:line="240" w:lineRule="auto"/>
+              <w:rPr>
+                <w:rFonts w:ascii="Calibri" w:eastAsia="Calibri" w:hAnsi="Calibri" w:cs="Calibri"/>
+              </w:rPr>
+            </w:pPr>
+            <w:r>
+              <w:rPr>
+                <w:rFonts w:ascii="Calibri" w:eastAsia="Calibri" w:hAnsi="Calibri" w:cs="Calibri"/>
+              </w:rPr>
+              <w:t>Remove Adobe Acrobat Pro DC Classic from package</w:t>
+            </w:r>
+          </w:p>
+        </w:tc>
+        <w:tc>
+          <w:tcPr>
+            <w:tcW w:w="1372" w:type="dxa"/>
+            <w:tcBorders>
+              <w:top w:val="single" w:sz="3" w:space="0" w:color="000000"/>
+              <w:left w:val="single" w:sz="3" w:space="0" w:color="000000"/>
+              <w:bottom w:val="single" w:sz="3" w:space="0" w:color="000000"/>
+              <w:right w:val="single" w:sz="3" w:space="0" w:color="000000"/>
+            </w:tcBorders>
+            <w:shd w:val="clear" w:color="000000" w:fill="FFFFFF"/>
+            <w:tcMar>
+              <w:left w:w="108" w:type="dxa"/>
+              <w:right w:w="108" w:type="dxa"/>
+            </w:tcMar>
+          </w:tcPr>
+          <w:p>
+            <w:pPr>
+              <w:spacing w:after="0" w:line="240" w:lineRule="auto"/>
+              <w:rPr>
+                <w:rFonts w:ascii="Calibri" w:eastAsia="Calibri" w:hAnsi="Calibri" w:cs="Calibri"/>
+              </w:rPr>
+            </w:pPr>
+            <w:r>
+              <w:rPr>
+                <w:rFonts w:ascii="Calibri" w:eastAsia="Calibri" w:hAnsi="Calibri" w:cs="Calibri"/>
+              </w:rPr>
+              <w:t>13 Jul 21</w:t>
+            </w:r>
+          </w:p>
+        </w:tc>
+      </w:tr>
+      <w:tr>
+        <w:trPr>
+          <w:trHeight w:val="1"/>
+          <w:jc w:val="center"/>
+        </w:trPr>
+        <w:tc>
+          <w:tcPr>
+            <w:tcW w:w="3732" w:type="dxa"/>
+            <w:tcBorders>
+              <w:top w:val="single" w:sz="3" w:space="0" w:color="000000"/>
+              <w:left w:val="single" w:sz="3" w:space="0" w:color="000000"/>
+              <w:bottom w:val="single" w:sz="3" w:space="0" w:color="000000"/>
+              <w:right w:val="single" w:sz="3" w:space="0" w:color="000000"/>
+            </w:tcBorders>
+            <w:shd w:val="clear" w:color="000000" w:fill="FFFFFF"/>
+            <w:tcMar>
+              <w:left w:w="108" w:type="dxa"/>
+              <w:right w:w="108" w:type="dxa"/>
+            </w:tcMar>
+          </w:tcPr>
+          <w:p>
+            <w:pPr>
+              <w:spacing w:after="0" w:line="240" w:lineRule="auto"/>
+              <w:rPr>
+                <w:rFonts w:ascii="Calibri" w:eastAsia="Calibri" w:hAnsi="Calibri" w:cs="Calibri"/>
+              </w:rPr>
+            </w:pPr>
+            <w:r>
+              <w:rPr>
+                <w:rFonts w:ascii="Calibri" w:eastAsia="Calibri" w:hAnsi="Calibri" w:cs="Calibri"/>
+              </w:rPr>
+              <w:t>Windows Server 2012 R2 domain controller and Member server GPO/Report files</w:t>
+            </w:r>
+          </w:p>
+        </w:tc>
+        <w:tc>
+          <w:tcPr>
+            <w:tcW w:w="4472" w:type="dxa"/>
+            <w:tcBorders>
+              <w:top w:val="single" w:sz="3" w:space="0" w:color="000000"/>
+              <w:left w:val="single" w:sz="3" w:space="0" w:color="000000"/>
+              <w:bottom w:val="single" w:sz="3" w:space="0" w:color="000000"/>
+              <w:right w:val="single" w:sz="3" w:space="0" w:color="000000"/>
+            </w:tcBorders>
+            <w:shd w:val="clear" w:color="000000" w:fill="FFFFFF"/>
+            <w:tcMar>
+              <w:left w:w="108" w:type="dxa"/>
+              <w:right w:w="108" w:type="dxa"/>
+            </w:tcMar>
+          </w:tcPr>
+          <w:p>
+            <w:pPr>
+              <w:spacing w:after="0" w:line="240" w:lineRule="auto"/>
+              <w:rPr>
+                <w:rFonts w:ascii="Calibri" w:eastAsia="Calibri" w:hAnsi="Calibri" w:cs="Calibri"/>
+              </w:rPr>
+            </w:pPr>
+            <w:r>
+              <w:rPr>
+                <w:rFonts w:ascii="Calibri" w:eastAsia="Calibri" w:hAnsi="Calibri" w:cs="Calibri"/>
+              </w:rPr>
+              <w:t>Updated to latest STIG revision</w:t>
+            </w:r>
+          </w:p>
+          <w:p>
+            <w:pPr>
+              <w:spacing w:after="0" w:line="240" w:lineRule="auto"/>
+              <w:rPr>
+                <w:rFonts w:ascii="Calibri" w:eastAsia="Calibri" w:hAnsi="Calibri" w:cs="Calibri"/>
+              </w:rPr>
+            </w:pPr>
+            <w:r>
+              <w:rPr>
+                <w:rFonts w:ascii="Calibri" w:eastAsia="Calibri" w:hAnsi="Calibri" w:cs="Calibri"/>
+              </w:rPr>
+              <w:t>Review STIG revision history for detailed changes</w:t>
+            </w:r>
+          </w:p>
+        </w:tc>
+        <w:tc>
+          <w:tcPr>
+            <w:tcW w:w="1372" w:type="dxa"/>
+            <w:tcBorders>
+              <w:top w:val="single" w:sz="3" w:space="0" w:color="000000"/>
+              <w:left w:val="single" w:sz="3" w:space="0" w:color="000000"/>
+              <w:bottom w:val="single" w:sz="3" w:space="0" w:color="000000"/>
+              <w:right w:val="single" w:sz="3" w:space="0" w:color="000000"/>
+            </w:tcBorders>
+            <w:shd w:val="clear" w:color="000000" w:fill="FFFFFF"/>
+            <w:tcMar>
+              <w:left w:w="108" w:type="dxa"/>
+              <w:right w:w="108" w:type="dxa"/>
+            </w:tcMar>
+          </w:tcPr>
+          <w:p>
+            <w:pPr>
+              <w:spacing w:after="0" w:line="240" w:lineRule="auto"/>
+              <w:rPr>
+                <w:rFonts w:ascii="Calibri" w:eastAsia="Calibri" w:hAnsi="Calibri" w:cs="Calibri"/>
+              </w:rPr>
+            </w:pPr>
+            <w:r>
+              <w:rPr>
+                <w:rFonts w:ascii="Calibri" w:eastAsia="Calibri" w:hAnsi="Calibri" w:cs="Calibri"/>
+              </w:rPr>
+              <w:t>15 Oct 21</w:t>
+            </w:r>
+          </w:p>
+        </w:tc>
+      </w:tr>
+      <w:tr>
+        <w:trPr>
+          <w:trHeight w:val="1"/>
+          <w:jc w:val="center"/>
+        </w:trPr>
+        <w:tc>
+          <w:tcPr>
+            <w:tcW w:w="3732" w:type="dxa"/>
+            <w:tcBorders>
+              <w:top w:val="single" w:sz="3" w:space="0" w:color="000000"/>
+              <w:left w:val="single" w:sz="3" w:space="0" w:color="000000"/>
+              <w:bottom w:val="single" w:sz="3" w:space="0" w:color="000000"/>
+              <w:right w:val="single" w:sz="3" w:space="0" w:color="000000"/>
+            </w:tcBorders>
+            <w:shd w:val="clear" w:color="000000" w:fill="FFFFFF"/>
+            <w:tcMar>
+              <w:left w:w="108" w:type="dxa"/>
+              <w:right w:w="108" w:type="dxa"/>
+            </w:tcMar>
+          </w:tcPr>
+          <w:p>
+            <w:pPr>
+              <w:spacing w:after="0" w:line="240" w:lineRule="auto"/>
+              <w:rPr>
+                <w:rFonts w:ascii="Calibri" w:eastAsia="Calibri" w:hAnsi="Calibri" w:cs="Calibri"/>
+              </w:rPr>
+            </w:pPr>
+            <w:r>
+              <w:rPr>
+                <w:rFonts w:ascii="Calibri" w:eastAsia="Calibri" w:hAnsi="Calibri" w:cs="Calibri"/>
+              </w:rPr>
+              <w:t>Windows Server 2016 GPO/Report files</w:t>
+            </w:r>
+          </w:p>
+        </w:tc>
+        <w:tc>
+          <w:tcPr>
+            <w:tcW w:w="4472" w:type="dxa"/>
+            <w:tcBorders>
+              <w:top w:val="single" w:sz="3" w:space="0" w:color="000000"/>
+              <w:left w:val="single" w:sz="3" w:space="0" w:color="000000"/>
+              <w:bottom w:val="single" w:sz="3" w:space="0" w:color="000000"/>
+              <w:right w:val="single" w:sz="3" w:space="0" w:color="000000"/>
+            </w:tcBorders>
+            <w:shd w:val="clear" w:color="000000" w:fill="FFFFFF"/>
+            <w:tcMar>
+              <w:left w:w="108" w:type="dxa"/>
+              <w:right w:w="108" w:type="dxa"/>
+            </w:tcMar>
+          </w:tcPr>
+          <w:p>
+            <w:pPr>
+              <w:spacing w:after="0" w:line="240" w:lineRule="auto"/>
+              <w:rPr>
+                <w:rFonts w:ascii="Calibri" w:eastAsia="Calibri" w:hAnsi="Calibri" w:cs="Calibri"/>
+              </w:rPr>
+            </w:pPr>
+            <w:r>
+              <w:rPr>
+                <w:rFonts w:ascii="Calibri" w:eastAsia="Calibri" w:hAnsi="Calibri" w:cs="Calibri"/>
+              </w:rPr>
+              <w:t>Updated to latest STIG revision</w:t>
+            </w:r>
+          </w:p>
+          <w:p>
+            <w:pPr>
+              <w:spacing w:after="0" w:line="240" w:lineRule="auto"/>
+              <w:rPr>
+                <w:rFonts w:ascii="Calibri" w:eastAsia="Calibri" w:hAnsi="Calibri" w:cs="Calibri"/>
+              </w:rPr>
+            </w:pPr>
+            <w:r>
+              <w:rPr>
+                <w:rFonts w:ascii="Calibri" w:eastAsia="Calibri" w:hAnsi="Calibri" w:cs="Calibri"/>
+              </w:rPr>
+              <w:t>Review STIG revision history for detailed changes</w:t>
+            </w:r>
+          </w:p>
+        </w:tc>
+        <w:tc>
+          <w:tcPr>
+            <w:tcW w:w="1372" w:type="dxa"/>
+            <w:tcBorders>
+              <w:top w:val="single" w:sz="3" w:space="0" w:color="000000"/>
+              <w:left w:val="single" w:sz="3" w:space="0" w:color="000000"/>
+              <w:bottom w:val="single" w:sz="3" w:space="0" w:color="000000"/>
+              <w:right w:val="single" w:sz="3" w:space="0" w:color="000000"/>
+            </w:tcBorders>
+            <w:shd w:val="clear" w:color="000000" w:fill="FFFFFF"/>
+            <w:tcMar>
+              <w:left w:w="108" w:type="dxa"/>
+              <w:right w:w="108" w:type="dxa"/>
+            </w:tcMar>
+          </w:tcPr>
+          <w:p>
+            <w:pPr>
+              <w:spacing w:after="0" w:line="240" w:lineRule="auto"/>
+              <w:rPr>
+                <w:rFonts w:ascii="Calibri" w:eastAsia="Calibri" w:hAnsi="Calibri" w:cs="Calibri"/>
+              </w:rPr>
+            </w:pPr>
+            <w:r>
+              <w:rPr>
+                <w:rFonts w:ascii="Calibri" w:eastAsia="Calibri" w:hAnsi="Calibri" w:cs="Calibri"/>
+              </w:rPr>
+              <w:t>15 Oct 21</w:t>
+            </w:r>
+          </w:p>
+        </w:tc>
+      </w:tr>
+      <w:tr>
+        <w:trPr>
+          <w:trHeight w:val="1"/>
+          <w:jc w:val="center"/>
+        </w:trPr>
+        <w:tc>
+          <w:tcPr>
+            <w:tcW w:w="3732" w:type="dxa"/>
+            <w:tcBorders>
+              <w:top w:val="single" w:sz="3" w:space="0" w:color="000000"/>
+              <w:left w:val="single" w:sz="3" w:space="0" w:color="000000"/>
+              <w:bottom w:val="single" w:sz="3" w:space="0" w:color="000000"/>
+              <w:right w:val="single" w:sz="3" w:space="0" w:color="000000"/>
+            </w:tcBorders>
+            <w:shd w:val="clear" w:color="000000" w:fill="FFFFFF"/>
+            <w:tcMar>
+              <w:left w:w="108" w:type="dxa"/>
+              <w:right w:w="108" w:type="dxa"/>
+            </w:tcMar>
+          </w:tcPr>
+          <w:p>
+            <w:pPr>
+              <w:spacing w:after="0" w:line="240" w:lineRule="auto"/>
+              <w:rPr>
+                <w:rFonts w:ascii="Calibri" w:eastAsia="Calibri" w:hAnsi="Calibri" w:cs="Calibri"/>
+              </w:rPr>
+            </w:pPr>
+            <w:r>
+              <w:rPr>
+                <w:rFonts w:ascii="Calibri" w:eastAsia="Calibri" w:hAnsi="Calibri" w:cs="Calibri"/>
+              </w:rPr>
+              <w:t>Windows Server 2019 GPO/Report files</w:t>
+            </w:r>
+          </w:p>
+        </w:tc>
+        <w:tc>
+          <w:tcPr>
+            <w:tcW w:w="4472" w:type="dxa"/>
+            <w:tcBorders>
+              <w:top w:val="single" w:sz="3" w:space="0" w:color="000000"/>
+              <w:left w:val="single" w:sz="3" w:space="0" w:color="000000"/>
+              <w:bottom w:val="single" w:sz="3" w:space="0" w:color="000000"/>
+              <w:right w:val="single" w:sz="3" w:space="0" w:color="000000"/>
+            </w:tcBorders>
+            <w:shd w:val="clear" w:color="000000" w:fill="FFFFFF"/>
+            <w:tcMar>
+              <w:left w:w="108" w:type="dxa"/>
+              <w:right w:w="108" w:type="dxa"/>
+            </w:tcMar>
+          </w:tcPr>
+          <w:p>
+            <w:pPr>
+              <w:spacing w:after="0" w:line="240" w:lineRule="auto"/>
+              <w:rPr>
+                <w:rFonts w:ascii="Calibri" w:eastAsia="Calibri" w:hAnsi="Calibri" w:cs="Calibri"/>
+              </w:rPr>
+            </w:pPr>
+            <w:r>
+              <w:rPr>
+                <w:rFonts w:ascii="Calibri" w:eastAsia="Calibri" w:hAnsi="Calibri" w:cs="Calibri"/>
+              </w:rPr>
+              <w:t>Updated to latest STIG revision</w:t>
+            </w:r>
+          </w:p>
+          <w:p>
+            <w:pPr>
+              <w:spacing w:after="0" w:line="240" w:lineRule="auto"/>
+              <w:rPr>
+                <w:rFonts w:ascii="Calibri" w:eastAsia="Calibri" w:hAnsi="Calibri" w:cs="Calibri"/>
+              </w:rPr>
+            </w:pPr>
+            <w:r>
+              <w:rPr>
+                <w:rFonts w:ascii="Calibri" w:eastAsia="Calibri" w:hAnsi="Calibri" w:cs="Calibri"/>
+              </w:rPr>
+              <w:t>Review STIG revision history for detailed changes</w:t>
+            </w:r>
+          </w:p>
+        </w:tc>
+        <w:tc>
+          <w:tcPr>
+            <w:tcW w:w="1372" w:type="dxa"/>
+            <w:tcBorders>
+              <w:top w:val="single" w:sz="3" w:space="0" w:color="000000"/>
+              <w:left w:val="single" w:sz="3" w:space="0" w:color="000000"/>
+              <w:bottom w:val="single" w:sz="3" w:space="0" w:color="000000"/>
+              <w:right w:val="single" w:sz="3" w:space="0" w:color="000000"/>
+            </w:tcBorders>
+            <w:shd w:val="clear" w:color="000000" w:fill="FFFFFF"/>
+            <w:tcMar>
+              <w:left w:w="108" w:type="dxa"/>
+              <w:right w:w="108" w:type="dxa"/>
+            </w:tcMar>
+          </w:tcPr>
+          <w:p>
+            <w:pPr>
+              <w:spacing w:after="0" w:line="240" w:lineRule="auto"/>
+              <w:rPr>
+                <w:rFonts w:ascii="Calibri" w:eastAsia="Calibri" w:hAnsi="Calibri" w:cs="Calibri"/>
+              </w:rPr>
+            </w:pPr>
+            <w:r>
+              <w:rPr>
+                <w:rFonts w:ascii="Calibri" w:eastAsia="Calibri" w:hAnsi="Calibri" w:cs="Calibri"/>
+              </w:rPr>
+              <w:t>15 Oct 21</w:t>
+            </w:r>
+          </w:p>
+        </w:tc>
+      </w:tr>
+      <w:tr>
+        <w:trPr>
+          <w:trHeight w:val="1"/>
+          <w:jc w:val="center"/>
+        </w:trPr>
+        <w:tc>
+          <w:tcPr>
+            <w:tcW w:w="3732" w:type="dxa"/>
+            <w:tcBorders>
+              <w:top w:val="single" w:sz="3" w:space="0" w:color="000000"/>
+              <w:left w:val="single" w:sz="3" w:space="0" w:color="000000"/>
+              <w:bottom w:val="single" w:sz="3" w:space="0" w:color="000000"/>
+              <w:right w:val="single" w:sz="3" w:space="0" w:color="000000"/>
+            </w:tcBorders>
+            <w:shd w:val="clear" w:color="000000" w:fill="FFFFFF"/>
+            <w:tcMar>
+              <w:left w:w="108" w:type="dxa"/>
+              <w:right w:w="108" w:type="dxa"/>
+            </w:tcMar>
+          </w:tcPr>
+          <w:p>
+            <w:pPr>
+              <w:spacing w:after="0" w:line="240" w:lineRule="auto"/>
+              <w:rPr>
+                <w:rFonts w:ascii="Calibri" w:eastAsia="Calibri" w:hAnsi="Calibri" w:cs="Calibri"/>
+              </w:rPr>
+            </w:pPr>
+            <w:r>
+              <w:rPr>
+                <w:rFonts w:ascii="Calibri" w:eastAsia="Calibri" w:hAnsi="Calibri" w:cs="Calibri"/>
+              </w:rPr>
+              <w:t>Windows Defender Antivirus GPO/Report files</w:t>
+            </w:r>
+          </w:p>
+        </w:tc>
+        <w:tc>
+          <w:tcPr>
+            <w:tcW w:w="4472" w:type="dxa"/>
+            <w:tcBorders>
+              <w:top w:val="single" w:sz="3" w:space="0" w:color="000000"/>
+              <w:left w:val="single" w:sz="3" w:space="0" w:color="000000"/>
+              <w:bottom w:val="single" w:sz="3" w:space="0" w:color="000000"/>
+              <w:right w:val="single" w:sz="3" w:space="0" w:color="000000"/>
+            </w:tcBorders>
+            <w:shd w:val="clear" w:color="000000" w:fill="FFFFFF"/>
+            <w:tcMar>
+              <w:left w:w="108" w:type="dxa"/>
+              <w:right w:w="108" w:type="dxa"/>
+            </w:tcMar>
+          </w:tcPr>
+          <w:p>
+            <w:pPr>
+              <w:spacing w:after="0" w:line="240" w:lineRule="auto"/>
+              <w:rPr>
+                <w:rFonts w:ascii="Calibri" w:eastAsia="Calibri" w:hAnsi="Calibri" w:cs="Calibri"/>
+              </w:rPr>
+            </w:pPr>
+            <w:r>
+              <w:rPr>
+                <w:rFonts w:ascii="Calibri" w:eastAsia="Calibri" w:hAnsi="Calibri" w:cs="Calibri"/>
+              </w:rPr>
+              <w:t>Updated to latest STIG revision</w:t>
+            </w:r>
+          </w:p>
+          <w:p>
+            <w:pPr>
+              <w:spacing w:after="0" w:line="240" w:lineRule="auto"/>
+              <w:rPr>
+                <w:rFonts w:ascii="Calibri" w:eastAsia="Calibri" w:hAnsi="Calibri" w:cs="Calibri"/>
+              </w:rPr>
+            </w:pPr>
+            <w:r>
+              <w:rPr>
+                <w:rFonts w:ascii="Calibri" w:eastAsia="Calibri" w:hAnsi="Calibri" w:cs="Calibri"/>
+              </w:rPr>
+              <w:t>Review STIG revision history for detailed changes</w:t>
+            </w:r>
+          </w:p>
+        </w:tc>
+        <w:tc>
+          <w:tcPr>
+            <w:tcW w:w="1372" w:type="dxa"/>
+            <w:tcBorders>
+              <w:top w:val="single" w:sz="3" w:space="0" w:color="000000"/>
+              <w:left w:val="single" w:sz="3" w:space="0" w:color="000000"/>
+              <w:bottom w:val="single" w:sz="3" w:space="0" w:color="000000"/>
+              <w:right w:val="single" w:sz="3" w:space="0" w:color="000000"/>
+            </w:tcBorders>
+            <w:shd w:val="clear" w:color="000000" w:fill="FFFFFF"/>
+            <w:tcMar>
+              <w:left w:w="108" w:type="dxa"/>
+              <w:right w:w="108" w:type="dxa"/>
+            </w:tcMar>
+          </w:tcPr>
+          <w:p>
+            <w:pPr>
+              <w:spacing w:after="0" w:line="240" w:lineRule="auto"/>
+              <w:rPr>
+                <w:rFonts w:ascii="Calibri" w:eastAsia="Calibri" w:hAnsi="Calibri" w:cs="Calibri"/>
+              </w:rPr>
+            </w:pPr>
+            <w:r>
+              <w:rPr>
+                <w:rFonts w:ascii="Calibri" w:eastAsia="Calibri" w:hAnsi="Calibri" w:cs="Calibri"/>
+              </w:rPr>
+              <w:t>15 Oct 21</w:t>
+            </w:r>
+          </w:p>
+        </w:tc>
+      </w:tr>
+      <w:tr>
+        <w:trPr>
+          <w:trHeight w:val="1"/>
+          <w:jc w:val="center"/>
+        </w:trPr>
+        <w:tc>
+          <w:tcPr>
+            <w:tcW w:w="3732" w:type="dxa"/>
+            <w:tcBorders>
+              <w:top w:val="single" w:sz="3" w:space="0" w:color="000000"/>
+              <w:left w:val="single" w:sz="3" w:space="0" w:color="000000"/>
+              <w:bottom w:val="single" w:sz="3" w:space="0" w:color="000000"/>
+              <w:right w:val="single" w:sz="3" w:space="0" w:color="000000"/>
+            </w:tcBorders>
+            <w:shd w:val="clear" w:color="000000" w:fill="FFFFFF"/>
+            <w:tcMar>
+              <w:left w:w="108" w:type="dxa"/>
+              <w:right w:w="108" w:type="dxa"/>
+            </w:tcMar>
+          </w:tcPr>
+          <w:p>
+            <w:pPr>
+              <w:spacing w:after="0" w:line="240" w:lineRule="auto"/>
+              <w:rPr>
+                <w:rFonts w:ascii="Calibri" w:eastAsia="Calibri" w:hAnsi="Calibri" w:cs="Calibri"/>
+              </w:rPr>
+            </w:pPr>
+            <w:r>
+              <w:rPr>
+                <w:rFonts w:ascii="Calibri" w:eastAsia="Calibri" w:hAnsi="Calibri" w:cs="Calibri"/>
+              </w:rPr>
+              <w:t>Windows 10 GPO/Report files</w:t>
+            </w:r>
+          </w:p>
+        </w:tc>
+        <w:tc>
+          <w:tcPr>
+            <w:tcW w:w="4472" w:type="dxa"/>
+            <w:tcBorders>
+              <w:top w:val="single" w:sz="3" w:space="0" w:color="000000"/>
+              <w:left w:val="single" w:sz="3" w:space="0" w:color="000000"/>
+              <w:bottom w:val="single" w:sz="3" w:space="0" w:color="000000"/>
+              <w:right w:val="single" w:sz="3" w:space="0" w:color="000000"/>
+            </w:tcBorders>
+            <w:shd w:val="clear" w:color="000000" w:fill="FFFFFF"/>
+            <w:tcMar>
+              <w:left w:w="108" w:type="dxa"/>
+              <w:right w:w="108" w:type="dxa"/>
+            </w:tcMar>
+          </w:tcPr>
+          <w:p>
+            <w:pPr>
+              <w:spacing w:after="0" w:line="240" w:lineRule="auto"/>
+              <w:rPr>
+                <w:rFonts w:ascii="Calibri" w:eastAsia="Calibri" w:hAnsi="Calibri" w:cs="Calibri"/>
+              </w:rPr>
+            </w:pPr>
+            <w:r>
+              <w:rPr>
+                <w:rFonts w:ascii="Calibri" w:eastAsia="Calibri" w:hAnsi="Calibri" w:cs="Calibri"/>
+              </w:rPr>
+              <w:t>Updated to latest STIG revision</w:t>
+            </w:r>
+          </w:p>
+          <w:p>
+            <w:pPr>
+              <w:spacing w:after="0" w:line="240" w:lineRule="auto"/>
+              <w:rPr>
+                <w:rFonts w:ascii="Calibri" w:eastAsia="Calibri" w:hAnsi="Calibri" w:cs="Calibri"/>
+              </w:rPr>
+            </w:pPr>
+            <w:r>
+              <w:rPr>
+                <w:rFonts w:ascii="Calibri" w:eastAsia="Calibri" w:hAnsi="Calibri" w:cs="Calibri"/>
+              </w:rPr>
+              <w:t>Review STIG revision history for detailed changes</w:t>
+            </w:r>
+          </w:p>
+        </w:tc>
+        <w:tc>
+          <w:tcPr>
+            <w:tcW w:w="1372" w:type="dxa"/>
+            <w:tcBorders>
+              <w:top w:val="single" w:sz="3" w:space="0" w:color="000000"/>
+              <w:left w:val="single" w:sz="3" w:space="0" w:color="000000"/>
+              <w:bottom w:val="single" w:sz="3" w:space="0" w:color="000000"/>
+              <w:right w:val="single" w:sz="3" w:space="0" w:color="000000"/>
+            </w:tcBorders>
+            <w:shd w:val="clear" w:color="000000" w:fill="FFFFFF"/>
+            <w:tcMar>
+              <w:left w:w="108" w:type="dxa"/>
+              <w:right w:w="108" w:type="dxa"/>
+            </w:tcMar>
+          </w:tcPr>
+          <w:p>
+            <w:pPr>
+              <w:spacing w:after="0" w:line="240" w:lineRule="auto"/>
+              <w:rPr>
+                <w:rFonts w:ascii="Calibri" w:eastAsia="Calibri" w:hAnsi="Calibri" w:cs="Calibri"/>
+              </w:rPr>
+            </w:pPr>
+            <w:r>
+              <w:rPr>
+                <w:rFonts w:ascii="Calibri" w:eastAsia="Calibri" w:hAnsi="Calibri" w:cs="Calibri"/>
+              </w:rPr>
+              <w:t>15 Oct 21</w:t>
+            </w:r>
+          </w:p>
+        </w:tc>
+      </w:tr>
+      <w:tr>
+        <w:trPr>
+          <w:trHeight w:val="1"/>
+          <w:jc w:val="center"/>
+        </w:trPr>
+        <w:tc>
+          <w:tcPr>
+            <w:tcW w:w="3732" w:type="dxa"/>
+            <w:tcBorders>
+              <w:top w:val="single" w:sz="3" w:space="0" w:color="000000"/>
+              <w:left w:val="single" w:sz="3" w:space="0" w:color="000000"/>
+              <w:bottom w:val="single" w:sz="3" w:space="0" w:color="000000"/>
+              <w:right w:val="single" w:sz="3" w:space="0" w:color="000000"/>
+            </w:tcBorders>
+            <w:shd w:val="clear" w:color="000000" w:fill="FFFFFF"/>
+            <w:tcMar>
+              <w:left w:w="108" w:type="dxa"/>
+              <w:right w:w="108" w:type="dxa"/>
+            </w:tcMar>
+          </w:tcPr>
+          <w:p>
+            <w:pPr>
+              <w:spacing w:after="0" w:line="240" w:lineRule="auto"/>
+              <w:rPr>
+                <w:rFonts w:ascii="Calibri" w:eastAsia="Calibri" w:hAnsi="Calibri" w:cs="Calibri"/>
+              </w:rPr>
+            </w:pPr>
+            <w:r>
+              <w:rPr>
+                <w:rFonts w:ascii="Calibri" w:eastAsia="Calibri" w:hAnsi="Calibri" w:cs="Calibri"/>
+              </w:rPr>
+              <w:t>Microsoft Edge GPO/Report files</w:t>
+            </w:r>
+          </w:p>
+        </w:tc>
+        <w:tc>
+          <w:tcPr>
+            <w:tcW w:w="4472" w:type="dxa"/>
+            <w:tcBorders>
+              <w:top w:val="single" w:sz="3" w:space="0" w:color="000000"/>
+              <w:left w:val="single" w:sz="3" w:space="0" w:color="000000"/>
+              <w:bottom w:val="single" w:sz="3" w:space="0" w:color="000000"/>
+              <w:right w:val="single" w:sz="3" w:space="0" w:color="000000"/>
+            </w:tcBorders>
+            <w:shd w:val="clear" w:color="000000" w:fill="FFFFFF"/>
+            <w:tcMar>
+              <w:left w:w="108" w:type="dxa"/>
+              <w:right w:w="108" w:type="dxa"/>
+            </w:tcMar>
+          </w:tcPr>
+          <w:p>
+            <w:pPr>
+              <w:spacing w:after="0" w:line="240" w:lineRule="auto"/>
+              <w:rPr>
+                <w:rFonts w:ascii="Calibri" w:eastAsia="Calibri" w:hAnsi="Calibri" w:cs="Calibri"/>
+              </w:rPr>
+            </w:pPr>
+            <w:r>
+              <w:rPr>
+                <w:rFonts w:ascii="Calibri" w:eastAsia="Calibri" w:hAnsi="Calibri" w:cs="Calibri"/>
+              </w:rPr>
+              <w:t>Updated to latest STIG revision</w:t>
+            </w:r>
+          </w:p>
+          <w:p>
+            <w:pPr>
+              <w:spacing w:after="0" w:line="240" w:lineRule="auto"/>
+              <w:rPr>
+                <w:rFonts w:ascii="Calibri" w:eastAsia="Calibri" w:hAnsi="Calibri" w:cs="Calibri"/>
+              </w:rPr>
+            </w:pPr>
+            <w:r>
+              <w:rPr>
+                <w:rFonts w:ascii="Calibri" w:eastAsia="Calibri" w:hAnsi="Calibri" w:cs="Calibri"/>
+              </w:rPr>
+              <w:t>Review STIG revision history for detailed changes</w:t>
+            </w:r>
+          </w:p>
+        </w:tc>
+        <w:tc>
+          <w:tcPr>
+            <w:tcW w:w="1372" w:type="dxa"/>
+            <w:tcBorders>
+              <w:top w:val="single" w:sz="3" w:space="0" w:color="000000"/>
+              <w:left w:val="single" w:sz="3" w:space="0" w:color="000000"/>
+              <w:bottom w:val="single" w:sz="3" w:space="0" w:color="000000"/>
+              <w:right w:val="single" w:sz="3" w:space="0" w:color="000000"/>
+            </w:tcBorders>
+            <w:shd w:val="clear" w:color="000000" w:fill="FFFFFF"/>
+            <w:tcMar>
+              <w:left w:w="108" w:type="dxa"/>
+              <w:right w:w="108" w:type="dxa"/>
+            </w:tcMar>
+          </w:tcPr>
+          <w:p>
+            <w:pPr>
+              <w:spacing w:after="0" w:line="240" w:lineRule="auto"/>
+              <w:rPr>
+                <w:rFonts w:ascii="Calibri" w:eastAsia="Calibri" w:hAnsi="Calibri" w:cs="Calibri"/>
+              </w:rPr>
+            </w:pPr>
+            <w:r>
+              <w:rPr>
+                <w:rFonts w:ascii="Calibri" w:eastAsia="Calibri" w:hAnsi="Calibri" w:cs="Calibri"/>
+              </w:rPr>
+              <w:t>15 Oct 21</w:t>
+            </w:r>
+          </w:p>
+        </w:tc>
+      </w:tr>
+      <w:tr>
+        <w:trPr>
+          <w:trHeight w:val="1"/>
+          <w:jc w:val="center"/>
+        </w:trPr>
+        <w:tc>
+          <w:tcPr>
+            <w:tcW w:w="3732" w:type="dxa"/>
+            <w:tcBorders>
+              <w:top w:val="single" w:sz="3" w:space="0" w:color="000000"/>
+              <w:left w:val="single" w:sz="3" w:space="0" w:color="000000"/>
+              <w:bottom w:val="single" w:sz="3" w:space="0" w:color="000000"/>
+              <w:right w:val="single" w:sz="3" w:space="0" w:color="000000"/>
+            </w:tcBorders>
+            <w:shd w:val="clear" w:color="000000" w:fill="FFFFFF"/>
+            <w:tcMar>
+              <w:left w:w="108" w:type="dxa"/>
+              <w:right w:w="108" w:type="dxa"/>
+            </w:tcMar>
+          </w:tcPr>
+          <w:p>
+            <w:pPr>
+              <w:spacing w:after="0" w:line="240" w:lineRule="auto"/>
+              <w:rPr>
+                <w:rFonts w:ascii="Calibri" w:eastAsia="Calibri" w:hAnsi="Calibri" w:cs="Calibri"/>
+              </w:rPr>
+            </w:pPr>
+            <w:r>
+              <w:rPr>
+                <w:rFonts w:ascii="Calibri" w:eastAsia="Calibri" w:hAnsi="Calibri" w:cs="Calibri"/>
+              </w:rPr>
+              <w:t>Microsoft Internet Explorer 11 GPO/Report files</w:t>
+            </w:r>
+          </w:p>
+        </w:tc>
+        <w:tc>
+          <w:tcPr>
+            <w:tcW w:w="4472" w:type="dxa"/>
+            <w:tcBorders>
+              <w:top w:val="single" w:sz="3" w:space="0" w:color="000000"/>
+              <w:left w:val="single" w:sz="3" w:space="0" w:color="000000"/>
+              <w:bottom w:val="single" w:sz="3" w:space="0" w:color="000000"/>
+              <w:right w:val="single" w:sz="3" w:space="0" w:color="000000"/>
+            </w:tcBorders>
+            <w:shd w:val="clear" w:color="000000" w:fill="FFFFFF"/>
+            <w:tcMar>
+              <w:left w:w="108" w:type="dxa"/>
+              <w:right w:w="108" w:type="dxa"/>
+            </w:tcMar>
+          </w:tcPr>
+          <w:p>
+            <w:pPr>
+              <w:spacing w:after="0" w:line="240" w:lineRule="auto"/>
+              <w:rPr>
+                <w:rFonts w:ascii="Calibri" w:eastAsia="Calibri" w:hAnsi="Calibri" w:cs="Calibri"/>
+              </w:rPr>
+            </w:pPr>
+            <w:r>
+              <w:rPr>
+                <w:rFonts w:ascii="Calibri" w:eastAsia="Calibri" w:hAnsi="Calibri" w:cs="Calibri"/>
+              </w:rPr>
+              <w:t>Updated to latest STIG revision</w:t>
+            </w:r>
+          </w:p>
+          <w:p>
+            <w:pPr>
+              <w:spacing w:after="0" w:line="240" w:lineRule="auto"/>
+              <w:rPr>
+                <w:rFonts w:ascii="Calibri" w:eastAsia="Calibri" w:hAnsi="Calibri" w:cs="Calibri"/>
+              </w:rPr>
+            </w:pPr>
+            <w:r>
+              <w:rPr>
+                <w:rFonts w:ascii="Calibri" w:eastAsia="Calibri" w:hAnsi="Calibri" w:cs="Calibri"/>
+              </w:rPr>
+              <w:t>Review STIG revision history for detailed changes</w:t>
+            </w:r>
+          </w:p>
+        </w:tc>
+        <w:tc>
+          <w:tcPr>
+            <w:tcW w:w="1372" w:type="dxa"/>
+            <w:tcBorders>
+              <w:top w:val="single" w:sz="3" w:space="0" w:color="000000"/>
+              <w:left w:val="single" w:sz="3" w:space="0" w:color="000000"/>
+              <w:bottom w:val="single" w:sz="3" w:space="0" w:color="000000"/>
+              <w:right w:val="single" w:sz="3" w:space="0" w:color="000000"/>
+            </w:tcBorders>
+            <w:shd w:val="clear" w:color="000000" w:fill="FFFFFF"/>
+            <w:tcMar>
+              <w:left w:w="108" w:type="dxa"/>
+              <w:right w:w="108" w:type="dxa"/>
+            </w:tcMar>
+          </w:tcPr>
+          <w:p>
+            <w:pPr>
+              <w:spacing w:after="0" w:line="240" w:lineRule="auto"/>
+              <w:rPr>
+                <w:rFonts w:ascii="Calibri" w:eastAsia="Calibri" w:hAnsi="Calibri" w:cs="Calibri"/>
+              </w:rPr>
+            </w:pPr>
+            <w:r>
+              <w:rPr>
+                <w:rFonts w:ascii="Calibri" w:eastAsia="Calibri" w:hAnsi="Calibri" w:cs="Calibri"/>
+              </w:rPr>
+              <w:t>15 Oct 21</w:t>
+            </w:r>
+          </w:p>
+        </w:tc>
+      </w:tr>
+      <w:tr>
+        <w:trPr>
+          <w:trHeight w:val="1"/>
+          <w:jc w:val="center"/>
+        </w:trPr>
+        <w:tc>
+          <w:tcPr>
+            <w:tcW w:w="3732" w:type="dxa"/>
+            <w:tcBorders>
+              <w:top w:val="single" w:sz="3" w:space="0" w:color="000000"/>
+              <w:left w:val="single" w:sz="3" w:space="0" w:color="000000"/>
+              <w:bottom w:val="single" w:sz="3" w:space="0" w:color="000000"/>
+              <w:right w:val="single" w:sz="3" w:space="0" w:color="000000"/>
+            </w:tcBorders>
+            <w:shd w:val="clear" w:color="000000" w:fill="FFFFFF"/>
+            <w:tcMar>
+              <w:left w:w="108" w:type="dxa"/>
+              <w:right w:w="108" w:type="dxa"/>
+            </w:tcMar>
+          </w:tcPr>
+          <w:p>
+            <w:pPr>
+              <w:spacing w:after="0" w:line="240" w:lineRule="auto"/>
+              <w:rPr>
+                <w:rFonts w:ascii="Calibri" w:eastAsia="Calibri" w:hAnsi="Calibri" w:cs="Calibri"/>
+              </w:rPr>
+            </w:pPr>
+            <w:r>
+              <w:rPr>
+                <w:rFonts w:ascii="Calibri" w:eastAsia="Calibri" w:hAnsi="Calibri" w:cs="Calibri"/>
+              </w:rPr>
+              <w:t>Microsoft OneDrive GPO/Reports Updates</w:t>
+            </w:r>
+          </w:p>
+        </w:tc>
+        <w:tc>
+          <w:tcPr>
+            <w:tcW w:w="4472" w:type="dxa"/>
+            <w:tcBorders>
+              <w:top w:val="single" w:sz="3" w:space="0" w:color="000000"/>
+              <w:left w:val="single" w:sz="3" w:space="0" w:color="000000"/>
+              <w:bottom w:val="single" w:sz="3" w:space="0" w:color="000000"/>
+              <w:right w:val="single" w:sz="3" w:space="0" w:color="000000"/>
+            </w:tcBorders>
+            <w:shd w:val="clear" w:color="000000" w:fill="FFFFFF"/>
+            <w:tcMar>
+              <w:left w:w="108" w:type="dxa"/>
+              <w:right w:w="108" w:type="dxa"/>
+            </w:tcMar>
+          </w:tcPr>
+          <w:p>
+            <w:pPr>
+              <w:spacing w:after="0" w:line="240" w:lineRule="auto"/>
+              <w:rPr>
+                <w:rFonts w:ascii="Calibri" w:eastAsia="Calibri" w:hAnsi="Calibri" w:cs="Calibri"/>
+              </w:rPr>
+            </w:pPr>
+            <w:r>
+              <w:rPr>
+                <w:rFonts w:ascii="Calibri" w:eastAsia="Calibri" w:hAnsi="Calibri" w:cs="Calibri"/>
+              </w:rPr>
+              <w:t>Updated to latest STIG revision</w:t>
+            </w:r>
+          </w:p>
+          <w:p>
+            <w:pPr>
+              <w:spacing w:after="0" w:line="240" w:lineRule="auto"/>
+              <w:rPr>
+                <w:rFonts w:ascii="Calibri" w:eastAsia="Calibri" w:hAnsi="Calibri" w:cs="Calibri"/>
+              </w:rPr>
+            </w:pPr>
+            <w:r>
+              <w:rPr>
+                <w:rFonts w:ascii="Calibri" w:eastAsia="Calibri" w:hAnsi="Calibri" w:cs="Calibri"/>
+              </w:rPr>
+              <w:t>Review STIG revision history for detailed changes</w:t>
+            </w:r>
+          </w:p>
+        </w:tc>
+        <w:tc>
+          <w:tcPr>
+            <w:tcW w:w="1372" w:type="dxa"/>
+            <w:tcBorders>
+              <w:top w:val="single" w:sz="3" w:space="0" w:color="000000"/>
+              <w:left w:val="single" w:sz="3" w:space="0" w:color="000000"/>
+              <w:bottom w:val="single" w:sz="3" w:space="0" w:color="000000"/>
+              <w:right w:val="single" w:sz="3" w:space="0" w:color="000000"/>
+            </w:tcBorders>
+            <w:shd w:val="clear" w:color="000000" w:fill="FFFFFF"/>
+            <w:tcMar>
+              <w:left w:w="108" w:type="dxa"/>
+              <w:right w:w="108" w:type="dxa"/>
+            </w:tcMar>
+          </w:tcPr>
+          <w:p>
+            <w:pPr>
+              <w:spacing w:after="0" w:line="240" w:lineRule="auto"/>
+              <w:rPr>
+                <w:rFonts w:ascii="Calibri" w:eastAsia="Calibri" w:hAnsi="Calibri" w:cs="Calibri"/>
+              </w:rPr>
+            </w:pPr>
+            <w:r>
+              <w:rPr>
+                <w:rFonts w:ascii="Calibri" w:eastAsia="Calibri" w:hAnsi="Calibri" w:cs="Calibri"/>
+              </w:rPr>
+              <w:t>15 Oct 21</w:t>
+            </w:r>
+          </w:p>
+        </w:tc>
+      </w:tr>
+      <w:tr>
+        <w:trPr>
+          <w:trHeight w:val="1"/>
+          <w:jc w:val="center"/>
+        </w:trPr>
+        <w:tc>
+          <w:tcPr>
+            <w:tcW w:w="3732" w:type="dxa"/>
+            <w:tcBorders>
+              <w:top w:val="single" w:sz="3" w:space="0" w:color="000000"/>
+              <w:left w:val="single" w:sz="3" w:space="0" w:color="000000"/>
+              <w:bottom w:val="single" w:sz="3" w:space="0" w:color="000000"/>
+              <w:right w:val="single" w:sz="3" w:space="0" w:color="000000"/>
+            </w:tcBorders>
+            <w:shd w:val="clear" w:color="000000" w:fill="FFFFFF"/>
+            <w:tcMar>
+              <w:left w:w="108" w:type="dxa"/>
+              <w:right w:w="108" w:type="dxa"/>
+            </w:tcMar>
+          </w:tcPr>
+          <w:p>
+            <w:pPr>
+              <w:spacing w:after="0" w:line="240" w:lineRule="auto"/>
+              <w:rPr>
+                <w:rFonts w:ascii="Calibri" w:eastAsia="Calibri" w:hAnsi="Calibri" w:cs="Calibri"/>
+              </w:rPr>
+            </w:pPr>
+            <w:r>
+              <w:rPr>
+                <w:rFonts w:ascii="Calibri" w:eastAsia="Calibri" w:hAnsi="Calibri" w:cs="Calibri"/>
+              </w:rPr>
+              <w:t>Google Chrome GPO/Report files</w:t>
+            </w:r>
+          </w:p>
+          <w:p>
+            <w:pPr>
+              <w:spacing w:after="0" w:line="240" w:lineRule="auto"/>
+              <w:rPr>
+                <w:rFonts w:ascii="Calibri" w:eastAsia="Calibri" w:hAnsi="Calibri" w:cs="Calibri"/>
+              </w:rPr>
+            </w:pPr>
+            <w:r>
+              <w:rPr>
+                <w:rFonts w:ascii="Calibri" w:eastAsia="Calibri" w:hAnsi="Calibri" w:cs="Calibri"/>
+              </w:rPr>
+              <w:t>ADMX/L template files</w:t>
+            </w:r>
+          </w:p>
+          <w:p>
+            <w:pPr>
+              <w:spacing w:after="0" w:line="240" w:lineRule="auto"/>
+              <w:rPr>
+                <w:rFonts w:ascii="Calibri" w:eastAsia="Calibri" w:hAnsi="Calibri" w:cs="Calibri"/>
+              </w:rPr>
+            </w:pPr>
+            <w:r>
+              <w:rPr>
+                <w:rFonts w:ascii="Calibri" w:eastAsia="Calibri" w:hAnsi="Calibri" w:cs="Calibri"/>
+              </w:rPr>
+              <w:t>Checklist</w:t>
+            </w:r>
+          </w:p>
+        </w:tc>
+        <w:tc>
+          <w:tcPr>
+            <w:tcW w:w="4472" w:type="dxa"/>
+            <w:tcBorders>
+              <w:top w:val="single" w:sz="3" w:space="0" w:color="000000"/>
+              <w:left w:val="single" w:sz="3" w:space="0" w:color="000000"/>
+              <w:bottom w:val="single" w:sz="3" w:space="0" w:color="000000"/>
+              <w:right w:val="single" w:sz="3" w:space="0" w:color="000000"/>
+            </w:tcBorders>
+            <w:shd w:val="clear" w:color="000000" w:fill="FFFFFF"/>
+            <w:tcMar>
+              <w:left w:w="108" w:type="dxa"/>
+              <w:right w:w="108" w:type="dxa"/>
+            </w:tcMar>
+          </w:tcPr>
+          <w:p>
+            <w:pPr>
+              <w:spacing w:after="0" w:line="240" w:lineRule="auto"/>
+              <w:rPr>
+                <w:rFonts w:ascii="Calibri" w:eastAsia="Calibri" w:hAnsi="Calibri" w:cs="Calibri"/>
+              </w:rPr>
+            </w:pPr>
+            <w:r>
+              <w:rPr>
+                <w:rFonts w:ascii="Calibri" w:eastAsia="Calibri" w:hAnsi="Calibri" w:cs="Calibri"/>
+              </w:rPr>
+              <w:t>Updated to latest STIG revision</w:t>
+            </w:r>
+          </w:p>
+          <w:p>
+            <w:pPr>
+              <w:spacing w:after="0" w:line="240" w:lineRule="auto"/>
+              <w:rPr>
+                <w:rFonts w:ascii="Calibri" w:eastAsia="Calibri" w:hAnsi="Calibri" w:cs="Calibri"/>
+              </w:rPr>
+            </w:pPr>
+            <w:r>
+              <w:rPr>
+                <w:rFonts w:ascii="Calibri" w:eastAsia="Calibri" w:hAnsi="Calibri" w:cs="Calibri"/>
+              </w:rPr>
+              <w:t>Review STIG revision history for detailed changes</w:t>
+            </w:r>
+          </w:p>
+        </w:tc>
+        <w:tc>
+          <w:tcPr>
+            <w:tcW w:w="1372" w:type="dxa"/>
+            <w:tcBorders>
+              <w:top w:val="single" w:sz="3" w:space="0" w:color="000000"/>
+              <w:left w:val="single" w:sz="3" w:space="0" w:color="000000"/>
+              <w:bottom w:val="single" w:sz="3" w:space="0" w:color="000000"/>
+              <w:right w:val="single" w:sz="3" w:space="0" w:color="000000"/>
+            </w:tcBorders>
+            <w:shd w:val="clear" w:color="000000" w:fill="FFFFFF"/>
+            <w:tcMar>
+              <w:left w:w="108" w:type="dxa"/>
+              <w:right w:w="108" w:type="dxa"/>
+            </w:tcMar>
+          </w:tcPr>
+          <w:p>
+            <w:pPr>
+              <w:spacing w:after="0" w:line="240" w:lineRule="auto"/>
+              <w:rPr>
+                <w:rFonts w:ascii="Calibri" w:eastAsia="Calibri" w:hAnsi="Calibri" w:cs="Calibri"/>
+              </w:rPr>
+            </w:pPr>
+            <w:r>
+              <w:rPr>
+                <w:rFonts w:ascii="Calibri" w:eastAsia="Calibri" w:hAnsi="Calibri" w:cs="Calibri"/>
+              </w:rPr>
+              <w:t>14 Jan 22</w:t>
+            </w:r>
+          </w:p>
+        </w:tc>
+      </w:tr>
+      <w:tr>
+        <w:trPr>
+          <w:trHeight w:val="1"/>
+          <w:jc w:val="center"/>
+        </w:trPr>
+        <w:tc>
+          <w:tcPr>
+            <w:tcW w:w="3732" w:type="dxa"/>
+            <w:tcBorders>
+              <w:top w:val="single" w:sz="3" w:space="0" w:color="000000"/>
+              <w:left w:val="single" w:sz="3" w:space="0" w:color="000000"/>
+              <w:bottom w:val="single" w:sz="3" w:space="0" w:color="000000"/>
+              <w:right w:val="single" w:sz="3" w:space="0" w:color="000000"/>
+            </w:tcBorders>
+            <w:shd w:val="clear" w:color="000000" w:fill="FFFFFF"/>
+            <w:tcMar>
+              <w:left w:w="108" w:type="dxa"/>
+              <w:right w:w="108" w:type="dxa"/>
+            </w:tcMar>
+          </w:tcPr>
+          <w:p>
+            <w:pPr>
+              <w:spacing w:after="0" w:line="240" w:lineRule="auto"/>
+              <w:rPr>
+                <w:rFonts w:ascii="Calibri" w:eastAsia="Calibri" w:hAnsi="Calibri" w:cs="Calibri"/>
+              </w:rPr>
+            </w:pPr>
+            <w:r>
+              <w:rPr>
+                <w:rFonts w:ascii="Calibri" w:eastAsia="Calibri" w:hAnsi="Calibri" w:cs="Calibri"/>
+              </w:rPr>
+              <w:t>Microsoft Edge GPO/Report files</w:t>
+            </w:r>
+          </w:p>
+          <w:p>
+            <w:pPr>
+              <w:spacing w:after="0" w:line="240" w:lineRule="auto"/>
+              <w:rPr>
+                <w:rFonts w:ascii="Calibri" w:eastAsia="Calibri" w:hAnsi="Calibri" w:cs="Calibri"/>
+              </w:rPr>
+            </w:pPr>
+            <w:r>
+              <w:rPr>
+                <w:rFonts w:ascii="Calibri" w:eastAsia="Calibri" w:hAnsi="Calibri" w:cs="Calibri"/>
+              </w:rPr>
+              <w:t>ADMX/L template files</w:t>
+            </w:r>
+          </w:p>
+          <w:p>
+            <w:pPr>
+              <w:spacing w:after="0" w:line="240" w:lineRule="auto"/>
+              <w:rPr>
+                <w:rFonts w:ascii="Calibri" w:eastAsia="Calibri" w:hAnsi="Calibri" w:cs="Calibri"/>
+              </w:rPr>
+            </w:pPr>
+            <w:r>
+              <w:rPr>
+                <w:rFonts w:ascii="Calibri" w:eastAsia="Calibri" w:hAnsi="Calibri" w:cs="Calibri"/>
+              </w:rPr>
+              <w:t>Checklist</w:t>
+            </w:r>
+          </w:p>
+        </w:tc>
+        <w:tc>
+          <w:tcPr>
+            <w:tcW w:w="4472" w:type="dxa"/>
+            <w:tcBorders>
+              <w:top w:val="single" w:sz="3" w:space="0" w:color="000000"/>
+              <w:left w:val="single" w:sz="3" w:space="0" w:color="000000"/>
+              <w:bottom w:val="single" w:sz="3" w:space="0" w:color="000000"/>
+              <w:right w:val="single" w:sz="3" w:space="0" w:color="000000"/>
+            </w:tcBorders>
+            <w:shd w:val="clear" w:color="000000" w:fill="FFFFFF"/>
+            <w:tcMar>
+              <w:left w:w="108" w:type="dxa"/>
+              <w:right w:w="108" w:type="dxa"/>
+            </w:tcMar>
+          </w:tcPr>
+          <w:p>
+            <w:pPr>
+              <w:spacing w:after="0" w:line="240" w:lineRule="auto"/>
+              <w:rPr>
+                <w:rFonts w:ascii="Calibri" w:eastAsia="Calibri" w:hAnsi="Calibri" w:cs="Calibri"/>
+              </w:rPr>
+            </w:pPr>
+            <w:r>
+              <w:rPr>
+                <w:rFonts w:ascii="Calibri" w:eastAsia="Calibri" w:hAnsi="Calibri" w:cs="Calibri"/>
+              </w:rPr>
+              <w:t>Updated to latest STIG revision</w:t>
+            </w:r>
+          </w:p>
+          <w:p>
+            <w:pPr>
+              <w:spacing w:after="0" w:line="240" w:lineRule="auto"/>
+              <w:rPr>
+                <w:rFonts w:ascii="Calibri" w:eastAsia="Calibri" w:hAnsi="Calibri" w:cs="Calibri"/>
+              </w:rPr>
+            </w:pPr>
+            <w:r>
+              <w:rPr>
+                <w:rFonts w:ascii="Calibri" w:eastAsia="Calibri" w:hAnsi="Calibri" w:cs="Calibri"/>
+              </w:rPr>
+              <w:t>Review STIG revision history for detailed changes</w:t>
+            </w:r>
+          </w:p>
+        </w:tc>
+        <w:tc>
+          <w:tcPr>
+            <w:tcW w:w="1372" w:type="dxa"/>
+            <w:tcBorders>
+              <w:top w:val="single" w:sz="3" w:space="0" w:color="000000"/>
+              <w:left w:val="single" w:sz="3" w:space="0" w:color="000000"/>
+              <w:bottom w:val="single" w:sz="3" w:space="0" w:color="000000"/>
+              <w:right w:val="single" w:sz="3" w:space="0" w:color="000000"/>
+            </w:tcBorders>
+            <w:shd w:val="clear" w:color="000000" w:fill="FFFFFF"/>
+            <w:tcMar>
+              <w:left w:w="108" w:type="dxa"/>
+              <w:right w:w="108" w:type="dxa"/>
+            </w:tcMar>
+          </w:tcPr>
+          <w:p>
+            <w:pPr>
+              <w:spacing w:after="0" w:line="240" w:lineRule="auto"/>
+              <w:rPr>
+                <w:rFonts w:ascii="Calibri" w:eastAsia="Calibri" w:hAnsi="Calibri" w:cs="Calibri"/>
+              </w:rPr>
+            </w:pPr>
+            <w:r>
+              <w:rPr>
+                <w:rFonts w:ascii="Calibri" w:eastAsia="Calibri" w:hAnsi="Calibri" w:cs="Calibri"/>
+              </w:rPr>
+              <w:t>14 Jan 22</w:t>
+            </w:r>
+          </w:p>
+        </w:tc>
+      </w:tr>
+      <w:tr>
+        <w:trPr>
+          <w:trHeight w:val="1"/>
+          <w:jc w:val="center"/>
+        </w:trPr>
+        <w:tc>
+          <w:tcPr>
+            <w:tcW w:w="3732" w:type="dxa"/>
+            <w:tcBorders>
+              <w:top w:val="single" w:sz="3" w:space="0" w:color="000000"/>
+              <w:left w:val="single" w:sz="3" w:space="0" w:color="000000"/>
+              <w:bottom w:val="single" w:sz="3" w:space="0" w:color="000000"/>
+              <w:right w:val="single" w:sz="3" w:space="0" w:color="000000"/>
+            </w:tcBorders>
+            <w:shd w:val="clear" w:color="000000" w:fill="FFFFFF"/>
+            <w:tcMar>
+              <w:left w:w="108" w:type="dxa"/>
+              <w:right w:w="108" w:type="dxa"/>
+            </w:tcMar>
+          </w:tcPr>
+          <w:p>
+            <w:pPr>
+              <w:spacing w:after="0" w:line="240" w:lineRule="auto"/>
+              <w:rPr>
+                <w:rFonts w:ascii="Calibri" w:eastAsia="Calibri" w:hAnsi="Calibri" w:cs="Calibri"/>
+              </w:rPr>
+            </w:pPr>
+            <w:r>
+              <w:rPr>
+                <w:rFonts w:ascii="Calibri" w:eastAsia="Calibri" w:hAnsi="Calibri" w:cs="Calibri"/>
+              </w:rPr>
+              <w:t xml:space="preserve">Microsoft </w:t>
+            </w:r>
+            <w:r>
+              <w:rPr>
+                <w:rFonts w:ascii="Calibri" w:eastAsia="Calibri" w:hAnsi="Calibri" w:cs="Calibri"/>
+              </w:rPr>
+              <w:t>Office 2016 System GPO/Reports</w:t>
+            </w:r>
+          </w:p>
+        </w:tc>
+        <w:tc>
+          <w:tcPr>
+            <w:tcW w:w="4472" w:type="dxa"/>
+            <w:tcBorders>
+              <w:top w:val="single" w:sz="3" w:space="0" w:color="000000"/>
+              <w:left w:val="single" w:sz="3" w:space="0" w:color="000000"/>
+              <w:bottom w:val="single" w:sz="3" w:space="0" w:color="000000"/>
+              <w:right w:val="single" w:sz="3" w:space="0" w:color="000000"/>
+            </w:tcBorders>
+            <w:shd w:val="clear" w:color="000000" w:fill="FFFFFF"/>
+            <w:tcMar>
+              <w:left w:w="108" w:type="dxa"/>
+              <w:right w:w="108" w:type="dxa"/>
+            </w:tcMar>
+          </w:tcPr>
+          <w:p>
+            <w:pPr>
+              <w:spacing w:after="0" w:line="240" w:lineRule="auto"/>
+              <w:rPr>
+                <w:rFonts w:ascii="Calibri" w:eastAsia="Calibri" w:hAnsi="Calibri" w:cs="Calibri"/>
+              </w:rPr>
+            </w:pPr>
+            <w:r>
+              <w:rPr>
+                <w:rFonts w:ascii="Calibri" w:eastAsia="Calibri" w:hAnsi="Calibri" w:cs="Calibri"/>
+              </w:rPr>
+              <w:t>Updated to latest STIG revision</w:t>
+            </w:r>
+          </w:p>
+          <w:p>
+            <w:pPr>
+              <w:spacing w:after="0" w:line="240" w:lineRule="auto"/>
+              <w:rPr>
+                <w:rFonts w:ascii="Calibri" w:eastAsia="Calibri" w:hAnsi="Calibri" w:cs="Calibri"/>
+              </w:rPr>
+            </w:pPr>
+            <w:r>
+              <w:rPr>
+                <w:rFonts w:ascii="Calibri" w:eastAsia="Calibri" w:hAnsi="Calibri" w:cs="Calibri"/>
+              </w:rPr>
+              <w:t>Review STIG revision history for detailed changes</w:t>
+            </w:r>
+          </w:p>
+        </w:tc>
+        <w:tc>
+          <w:tcPr>
+            <w:tcW w:w="1372" w:type="dxa"/>
+            <w:tcBorders>
+              <w:top w:val="single" w:sz="3" w:space="0" w:color="000000"/>
+              <w:left w:val="single" w:sz="3" w:space="0" w:color="000000"/>
+              <w:bottom w:val="single" w:sz="3" w:space="0" w:color="000000"/>
+              <w:right w:val="single" w:sz="3" w:space="0" w:color="000000"/>
+            </w:tcBorders>
+            <w:shd w:val="clear" w:color="000000" w:fill="FFFFFF"/>
+            <w:tcMar>
+              <w:left w:w="108" w:type="dxa"/>
+              <w:right w:w="108" w:type="dxa"/>
+            </w:tcMar>
+          </w:tcPr>
+          <w:p>
+            <w:pPr>
+              <w:spacing w:after="0" w:line="240" w:lineRule="auto"/>
+              <w:rPr>
+                <w:rFonts w:ascii="Calibri" w:eastAsia="Calibri" w:hAnsi="Calibri" w:cs="Calibri"/>
+              </w:rPr>
+            </w:pPr>
+            <w:r>
+              <w:rPr>
+                <w:rFonts w:ascii="Calibri" w:eastAsia="Calibri" w:hAnsi="Calibri" w:cs="Calibri"/>
+              </w:rPr>
+              <w:t>14 Jan 22</w:t>
+            </w:r>
+          </w:p>
+        </w:tc>
+      </w:tr>
+      <w:tr>
+        <w:trPr>
+          <w:trHeight w:val="1"/>
+          <w:jc w:val="center"/>
+        </w:trPr>
+        <w:tc>
+          <w:tcPr>
+            <w:tcW w:w="3732" w:type="dxa"/>
+            <w:tcBorders>
+              <w:top w:val="single" w:sz="3" w:space="0" w:color="000000"/>
+              <w:left w:val="single" w:sz="3" w:space="0" w:color="000000"/>
+              <w:bottom w:val="single" w:sz="3" w:space="0" w:color="000000"/>
+              <w:right w:val="single" w:sz="3" w:space="0" w:color="000000"/>
+            </w:tcBorders>
+            <w:shd w:val="clear" w:color="000000" w:fill="FFFFFF"/>
+            <w:tcMar>
+              <w:left w:w="108" w:type="dxa"/>
+              <w:right w:w="108" w:type="dxa"/>
+            </w:tcMar>
+          </w:tcPr>
+          <w:p>
+            <w:pPr>
+              <w:spacing w:after="0" w:line="240" w:lineRule="auto"/>
+              <w:rPr>
+                <w:rFonts w:ascii="Calibri" w:eastAsia="Calibri" w:hAnsi="Calibri" w:cs="Calibri"/>
+              </w:rPr>
+            </w:pPr>
+            <w:r>
+              <w:rPr>
+                <w:rFonts w:ascii="Calibri" w:eastAsia="Calibri" w:hAnsi="Calibri" w:cs="Calibri"/>
+              </w:rPr>
+              <w:t xml:space="preserve">Microsoft </w:t>
+            </w:r>
+            <w:r>
+              <w:rPr>
+                <w:rFonts w:ascii="Calibri" w:eastAsia="Calibri" w:hAnsi="Calibri" w:cs="Calibri"/>
+              </w:rPr>
+              <w:t>365</w:t>
+            </w:r>
+            <w:r>
+              <w:rPr>
+                <w:rFonts w:ascii="Calibri" w:eastAsia="Calibri" w:hAnsi="Calibri" w:cs="Calibri"/>
+              </w:rPr>
+              <w:t xml:space="preserve"> GPO/Reports</w:t>
+            </w:r>
+            <w:r>
+              <w:rPr>
+                <w:rFonts w:ascii="Calibri" w:eastAsia="Calibri" w:hAnsi="Calibri" w:cs="Calibri"/>
+              </w:rPr>
+              <w:t xml:space="preserve"> </w:t>
+            </w:r>
+          </w:p>
+        </w:tc>
+        <w:tc>
+          <w:tcPr>
+            <w:tcW w:w="4472" w:type="dxa"/>
+            <w:tcBorders>
+              <w:top w:val="single" w:sz="3" w:space="0" w:color="000000"/>
+              <w:left w:val="single" w:sz="3" w:space="0" w:color="000000"/>
+              <w:bottom w:val="single" w:sz="3" w:space="0" w:color="000000"/>
+              <w:right w:val="single" w:sz="3" w:space="0" w:color="000000"/>
+            </w:tcBorders>
+            <w:shd w:val="clear" w:color="000000" w:fill="FFFFFF"/>
+            <w:tcMar>
+              <w:left w:w="108" w:type="dxa"/>
+              <w:right w:w="108" w:type="dxa"/>
+            </w:tcMar>
+          </w:tcPr>
+          <w:p>
+            <w:pPr>
+              <w:spacing w:after="0" w:line="240" w:lineRule="auto"/>
+              <w:rPr>
+                <w:rFonts w:ascii="Calibri" w:eastAsia="Calibri" w:hAnsi="Calibri" w:cs="Calibri"/>
+              </w:rPr>
+            </w:pPr>
+            <w:r>
+              <w:rPr>
+                <w:rFonts w:ascii="Calibri" w:eastAsia="Calibri" w:hAnsi="Calibri" w:cs="Calibri"/>
+              </w:rPr>
+              <w:t>Updated to latest STIG revision</w:t>
+            </w:r>
+          </w:p>
+          <w:p>
+            <w:pPr>
+              <w:spacing w:after="0" w:line="240" w:lineRule="auto"/>
+              <w:rPr>
+                <w:rFonts w:ascii="Calibri" w:eastAsia="Calibri" w:hAnsi="Calibri" w:cs="Calibri"/>
+              </w:rPr>
+            </w:pPr>
+            <w:r>
+              <w:rPr>
+                <w:rFonts w:ascii="Calibri" w:eastAsia="Calibri" w:hAnsi="Calibri" w:cs="Calibri"/>
+              </w:rPr>
+              <w:t>Review STIG revision history for detailed changes</w:t>
+            </w:r>
+          </w:p>
+        </w:tc>
+        <w:tc>
+          <w:tcPr>
+            <w:tcW w:w="1372" w:type="dxa"/>
+            <w:tcBorders>
+              <w:top w:val="single" w:sz="3" w:space="0" w:color="000000"/>
+              <w:left w:val="single" w:sz="3" w:space="0" w:color="000000"/>
+              <w:bottom w:val="single" w:sz="3" w:space="0" w:color="000000"/>
+              <w:right w:val="single" w:sz="3" w:space="0" w:color="000000"/>
+            </w:tcBorders>
+            <w:shd w:val="clear" w:color="000000" w:fill="FFFFFF"/>
+            <w:tcMar>
+              <w:left w:w="108" w:type="dxa"/>
+              <w:right w:w="108" w:type="dxa"/>
+            </w:tcMar>
+          </w:tcPr>
+          <w:p>
+            <w:pPr>
+              <w:spacing w:after="0" w:line="240" w:lineRule="auto"/>
+              <w:rPr>
+                <w:rFonts w:ascii="Calibri" w:eastAsia="Calibri" w:hAnsi="Calibri" w:cs="Calibri"/>
+              </w:rPr>
+            </w:pPr>
+            <w:r>
+              <w:rPr>
+                <w:rFonts w:ascii="Calibri" w:eastAsia="Calibri" w:hAnsi="Calibri" w:cs="Calibri"/>
+              </w:rPr>
+              <w:t>14 Jan 22</w:t>
+            </w:r>
+          </w:p>
+        </w:tc>
+      </w:tr>
+      <w:tr>
+        <w:trPr>
+          <w:trHeight w:val="1"/>
+          <w:jc w:val="center"/>
+        </w:trPr>
+        <w:tc>
+          <w:tcPr>
+            <w:tcW w:w="3732" w:type="dxa"/>
+            <w:tcBorders>
+              <w:top w:val="single" w:sz="3" w:space="0" w:color="000000"/>
+              <w:left w:val="single" w:sz="3" w:space="0" w:color="000000"/>
+              <w:bottom w:val="single" w:sz="3" w:space="0" w:color="000000"/>
+              <w:right w:val="single" w:sz="3" w:space="0" w:color="000000"/>
+            </w:tcBorders>
+            <w:shd w:val="clear" w:color="000000" w:fill="FFFFFF"/>
+            <w:tcMar>
+              <w:left w:w="108" w:type="dxa"/>
+              <w:right w:w="108" w:type="dxa"/>
+            </w:tcMar>
+          </w:tcPr>
+          <w:p>
+            <w:pPr>
+              <w:spacing w:after="0" w:line="240" w:lineRule="auto"/>
+              <w:rPr>
+                <w:rFonts w:ascii="Calibri" w:eastAsia="Calibri" w:hAnsi="Calibri" w:cs="Calibri"/>
+              </w:rPr>
+            </w:pPr>
+          </w:p>
+        </w:tc>
+        <w:tc>
+          <w:tcPr>
+            <w:tcW w:w="4472" w:type="dxa"/>
+            <w:tcBorders>
+              <w:top w:val="single" w:sz="3" w:space="0" w:color="000000"/>
+              <w:left w:val="single" w:sz="3" w:space="0" w:color="000000"/>
+              <w:bottom w:val="single" w:sz="3" w:space="0" w:color="000000"/>
+              <w:right w:val="single" w:sz="3" w:space="0" w:color="000000"/>
+            </w:tcBorders>
+            <w:shd w:val="clear" w:color="000000" w:fill="FFFFFF"/>
+            <w:tcMar>
+              <w:left w:w="108" w:type="dxa"/>
+              <w:right w:w="108" w:type="dxa"/>
+            </w:tcMar>
+          </w:tcPr>
+          <w:p>
+            <w:pPr>
+              <w:spacing w:after="0" w:line="240" w:lineRule="auto"/>
+              <w:rPr>
+                <w:rFonts w:ascii="Calibri" w:eastAsia="Calibri" w:hAnsi="Calibri" w:cs="Calibri"/>
+              </w:rPr>
+            </w:pPr>
+            <w:r>
+              <w:rPr>
+                <w:rFonts w:ascii="Calibri" w:eastAsia="Calibri" w:hAnsi="Calibri" w:cs="Calibri"/>
+              </w:rPr>
+              <w:t>Added Mozilla Firefox GPO/MEM Policies, ADMX/L files, and checklist files</w:t>
+            </w:r>
+          </w:p>
+        </w:tc>
+        <w:tc>
+          <w:tcPr>
+            <w:tcW w:w="1372" w:type="dxa"/>
+            <w:tcBorders>
+              <w:top w:val="single" w:sz="3" w:space="0" w:color="000000"/>
+              <w:left w:val="single" w:sz="3" w:space="0" w:color="000000"/>
+              <w:bottom w:val="single" w:sz="3" w:space="0" w:color="000000"/>
+              <w:right w:val="single" w:sz="3" w:space="0" w:color="000000"/>
+            </w:tcBorders>
+            <w:shd w:val="clear" w:color="000000" w:fill="FFFFFF"/>
+            <w:tcMar>
+              <w:left w:w="108" w:type="dxa"/>
+              <w:right w:w="108" w:type="dxa"/>
+            </w:tcMar>
+          </w:tcPr>
+          <w:p>
+            <w:pPr>
+              <w:spacing w:after="0" w:line="240" w:lineRule="auto"/>
+              <w:rPr>
+                <w:rFonts w:ascii="Calibri" w:eastAsia="Calibri" w:hAnsi="Calibri" w:cs="Calibri"/>
+              </w:rPr>
+            </w:pPr>
+            <w:r>
+              <w:rPr>
+                <w:rFonts w:ascii="Calibri" w:eastAsia="Calibri" w:hAnsi="Calibri" w:cs="Calibri"/>
+              </w:rPr>
+              <w:t>14 Jan 22</w:t>
             </w:r>
           </w:p>
         </w:tc>
@@ -22042,7 +25903,7 @@
 </file>
 
 <file path=word/endnotes.xml><?xml version="1.0" encoding="utf-8"?>
-<w:endnotes xmlns:wpc="http://schemas.microsoft.com/office/word/2010/wordprocessingCanvas" xmlns:cx="http://schemas.microsoft.com/office/drawing/2014/chartex" xmlns:cx1="http://schemas.microsoft.com/office/drawing/2015/9/8/chartex" xmlns:mc="http://schemas.openxmlformats.org/markup-compatibility/2006" xmlns:o="urn:schemas-microsoft-com:office:office" xmlns:r="http://schemas.openxmlformats.org/officeDocument/2006/relationships" xmlns:m="http://schemas.openxmlformats.org/officeDocument/2006/math" xmlns:v="urn:schemas-microsoft-com:vml" xmlns:wp14="http://schemas.microsoft.com/office/word/2010/wordprocessingDrawing" xmlns:wp="http://schemas.openxmlformats.org/drawingml/2006/wordprocessingDrawing" xmlns:w10="urn:schemas-microsoft-com:office:word" xmlns:w="http://schemas.openxmlformats.org/wordprocessingml/2006/main" xmlns:w14="http://schemas.microsoft.com/office/word/2010/wordml" xmlns:w15="http://schemas.microsoft.com/office/word/2012/wordml" xmlns:w16se="http://schemas.microsoft.com/office/word/2015/wordml/symex" xmlns:wpg="http://schemas.microsoft.com/office/word/2010/wordprocessingGroup" xmlns:wpi="http://schemas.microsoft.com/office/word/2010/wordprocessingInk" xmlns:wne="http://schemas.microsoft.com/office/word/2006/wordml" xmlns:wps="http://schemas.microsoft.com/office/word/2010/wordprocessingShape" mc:Ignorable="w14 w15 w16se wp14">
+<w:endnotes xmlns:wpc="http://schemas.microsoft.com/office/word/2010/wordprocessingCanvas" xmlns:cx="http://schemas.microsoft.com/office/drawing/2014/chartex" xmlns:cx1="http://schemas.microsoft.com/office/drawing/2015/9/8/chartex" xmlns:cx2="http://schemas.microsoft.com/office/drawing/2015/10/21/chartex" xmlns:cx3="http://schemas.microsoft.com/office/drawing/2016/5/9/chartex" xmlns:cx4="http://schemas.microsoft.com/office/drawing/2016/5/10/chartex" xmlns:cx5="http://schemas.microsoft.com/office/drawing/2016/5/11/chartex" xmlns:cx6="http://schemas.microsoft.com/office/drawing/2016/5/12/chartex" xmlns:cx7="http://schemas.microsoft.com/office/drawing/2016/5/13/chartex" xmlns:cx8="http://schemas.microsoft.com/office/drawing/2016/5/14/chartex" xmlns:mc="http://schemas.openxmlformats.org/markup-compatibility/2006" xmlns:aink="http://schemas.microsoft.com/office/drawing/2016/ink" xmlns:am3d="http://schemas.microsoft.com/office/drawing/2017/model3d" xmlns:o="urn:schemas-microsoft-com:office:office" xmlns:r="http://schemas.openxmlformats.org/officeDocument/2006/relationships" xmlns:m="http://schemas.openxmlformats.org/officeDocument/2006/math" xmlns:v="urn:schemas-microsoft-com:vml" xmlns:wp14="http://schemas.microsoft.com/office/word/2010/wordprocessingDrawing" xmlns:wp="http://schemas.openxmlformats.org/drawingml/2006/wordprocessingDrawing" xmlns:w10="urn:schemas-microsoft-com:office:word" xmlns:w="http://schemas.openxmlformats.org/wordprocessingml/2006/main" xmlns:w14="http://schemas.microsoft.com/office/word/2010/wordml" xmlns:w15="http://schemas.microsoft.com/office/word/2012/wordml" xmlns:w16cex="http://schemas.microsoft.com/office/word/2018/wordml/cex" xmlns:w16cid="http://schemas.microsoft.com/office/word/2016/wordml/cid" xmlns:w16="http://schemas.microsoft.com/office/word/2018/wordml" xmlns:w16se="http://schemas.microsoft.com/office/word/2015/wordml/symex" xmlns:wpg="http://schemas.microsoft.com/office/word/2010/wordprocessingGroup" xmlns:wpi="http://schemas.microsoft.com/office/word/2010/wordprocessingInk" xmlns:wne="http://schemas.microsoft.com/office/word/2006/wordml" xmlns:wps="http://schemas.microsoft.com/office/word/2010/wordprocessingShape" mc:Ignorable="w14 w15 w16se w16cid w16 w16cex wp14">
   <w:endnote w:type="separator" w:id="-1">
     <w:p>
       <w:pPr>
@@ -22067,7 +25928,7 @@
 </file>
 
 <file path=word/footnotes.xml><?xml version="1.0" encoding="utf-8"?>
-<w:footnotes xmlns:wpc="http://schemas.microsoft.com/office/word/2010/wordprocessingCanvas" xmlns:cx="http://schemas.microsoft.com/office/drawing/2014/chartex" xmlns:cx1="http://schemas.microsoft.com/office/drawing/2015/9/8/chartex" xmlns:mc="http://schemas.openxmlformats.org/markup-compatibility/2006" xmlns:o="urn:schemas-microsoft-com:office:office" xmlns:r="http://schemas.openxmlformats.org/officeDocument/2006/relationships" xmlns:m="http://schemas.openxmlformats.org/officeDocument/2006/math" xmlns:v="urn:schemas-microsoft-com:vml" xmlns:wp14="http://schemas.microsoft.com/office/word/2010/wordprocessingDrawing" xmlns:wp="http://schemas.openxmlformats.org/drawingml/2006/wordprocessingDrawing" xmlns:w10="urn:schemas-microsoft-com:office:word" xmlns:w="http://schemas.openxmlformats.org/wordprocessingml/2006/main" xmlns:w14="http://schemas.microsoft.com/office/word/2010/wordml" xmlns:w15="http://schemas.microsoft.com/office/word/2012/wordml" xmlns:w16se="http://schemas.microsoft.com/office/word/2015/wordml/symex" xmlns:wpg="http://schemas.microsoft.com/office/word/2010/wordprocessingGroup" xmlns:wpi="http://schemas.microsoft.com/office/word/2010/wordprocessingInk" xmlns:wne="http://schemas.microsoft.com/office/word/2006/wordml" xmlns:wps="http://schemas.microsoft.com/office/word/2010/wordprocessingShape" mc:Ignorable="w14 w15 w16se wp14">
+<w:footnotes xmlns:wpc="http://schemas.microsoft.com/office/word/2010/wordprocessingCanvas" xmlns:cx="http://schemas.microsoft.com/office/drawing/2014/chartex" xmlns:cx1="http://schemas.microsoft.com/office/drawing/2015/9/8/chartex" xmlns:cx2="http://schemas.microsoft.com/office/drawing/2015/10/21/chartex" xmlns:cx3="http://schemas.microsoft.com/office/drawing/2016/5/9/chartex" xmlns:cx4="http://schemas.microsoft.com/office/drawing/2016/5/10/chartex" xmlns:cx5="http://schemas.microsoft.com/office/drawing/2016/5/11/chartex" xmlns:cx6="http://schemas.microsoft.com/office/drawing/2016/5/12/chartex" xmlns:cx7="http://schemas.microsoft.com/office/drawing/2016/5/13/chartex" xmlns:cx8="http://schemas.microsoft.com/office/drawing/2016/5/14/chartex" xmlns:mc="http://schemas.openxmlformats.org/markup-compatibility/2006" xmlns:aink="http://schemas.microsoft.com/office/drawing/2016/ink" xmlns:am3d="http://schemas.microsoft.com/office/drawing/2017/model3d" xmlns:o="urn:schemas-microsoft-com:office:office" xmlns:r="http://schemas.openxmlformats.org/officeDocument/2006/relationships" xmlns:m="http://schemas.openxmlformats.org/officeDocument/2006/math" xmlns:v="urn:schemas-microsoft-com:vml" xmlns:wp14="http://schemas.microsoft.com/office/word/2010/wordprocessingDrawing" xmlns:wp="http://schemas.openxmlformats.org/drawingml/2006/wordprocessingDrawing" xmlns:w10="urn:schemas-microsoft-com:office:word" xmlns:w="http://schemas.openxmlformats.org/wordprocessingml/2006/main" xmlns:w14="http://schemas.microsoft.com/office/word/2010/wordml" xmlns:w15="http://schemas.microsoft.com/office/word/2012/wordml" xmlns:w16cex="http://schemas.microsoft.com/office/word/2018/wordml/cex" xmlns:w16cid="http://schemas.microsoft.com/office/word/2016/wordml/cid" xmlns:w16="http://schemas.microsoft.com/office/word/2018/wordml" xmlns:w16se="http://schemas.microsoft.com/office/word/2015/wordml/symex" xmlns:wpg="http://schemas.microsoft.com/office/word/2010/wordprocessingGroup" xmlns:wpi="http://schemas.microsoft.com/office/word/2010/wordprocessingInk" xmlns:wne="http://schemas.microsoft.com/office/word/2006/wordml" xmlns:wps="http://schemas.microsoft.com/office/word/2010/wordprocessingShape" mc:Ignorable="w14 w15 w16se w16cid w16 w16cex wp14">
   <w:footnote w:type="separator" w:id="-1">
     <w:p>
       <w:pPr>
@@ -22092,7 +25953,7 @@
 </file>
 
 <file path=word/numbering.xml><?xml version="1.0" encoding="utf-8"?>
-<w:numbering xmlns:wpc="http://schemas.microsoft.com/office/word/2010/wordprocessingCanvas" xmlns:cx="http://schemas.microsoft.com/office/drawing/2014/chartex" xmlns:cx1="http://schemas.microsoft.com/office/drawing/2015/9/8/chartex" xmlns:mc="http://schemas.openxmlformats.org/markup-compatibility/2006" xmlns:o="urn:schemas-microsoft-com:office:office" xmlns:r="http://schemas.openxmlformats.org/officeDocument/2006/relationships" xmlns:m="http://schemas.openxmlformats.org/officeDocument/2006/math" xmlns:v="urn:schemas-microsoft-com:vml" xmlns:wp14="http://schemas.microsoft.com/office/word/2010/wordprocessingDrawing" xmlns:wp="http://schemas.openxmlformats.org/drawingml/2006/wordprocessingDrawing" xmlns:w10="urn:schemas-microsoft-com:office:word" xmlns:w="http://schemas.openxmlformats.org/wordprocessingml/2006/main" xmlns:w14="http://schemas.microsoft.com/office/word/2010/wordml" xmlns:w15="http://schemas.microsoft.com/office/word/2012/wordml" xmlns:w16se="http://schemas.microsoft.com/office/word/2015/wordml/symex" xmlns:wpg="http://schemas.microsoft.com/office/word/2010/wordprocessingGroup" xmlns:wpi="http://schemas.microsoft.com/office/word/2010/wordprocessingInk" xmlns:wne="http://schemas.microsoft.com/office/word/2006/wordml" xmlns:wps="http://schemas.microsoft.com/office/word/2010/wordprocessingShape" mc:Ignorable="w14 w15 w16se wp14">
+<w:numbering xmlns:wpc="http://schemas.microsoft.com/office/word/2010/wordprocessingCanvas" xmlns:cx="http://schemas.microsoft.com/office/drawing/2014/chartex" xmlns:cx1="http://schemas.microsoft.com/office/drawing/2015/9/8/chartex" xmlns:cx2="http://schemas.microsoft.com/office/drawing/2015/10/21/chartex" xmlns:cx3="http://schemas.microsoft.com/office/drawing/2016/5/9/chartex" xmlns:cx4="http://schemas.microsoft.com/office/drawing/2016/5/10/chartex" xmlns:cx5="http://schemas.microsoft.com/office/drawing/2016/5/11/chartex" xmlns:cx6="http://schemas.microsoft.com/office/drawing/2016/5/12/chartex" xmlns:cx7="http://schemas.microsoft.com/office/drawing/2016/5/13/chartex" xmlns:cx8="http://schemas.microsoft.com/office/drawing/2016/5/14/chartex" xmlns:mc="http://schemas.openxmlformats.org/markup-compatibility/2006" xmlns:aink="http://schemas.microsoft.com/office/drawing/2016/ink" xmlns:am3d="http://schemas.microsoft.com/office/drawing/2017/model3d" xmlns:o="urn:schemas-microsoft-com:office:office" xmlns:r="http://schemas.openxmlformats.org/officeDocument/2006/relationships" xmlns:m="http://schemas.openxmlformats.org/officeDocument/2006/math" xmlns:v="urn:schemas-microsoft-com:vml" xmlns:wp14="http://schemas.microsoft.com/office/word/2010/wordprocessingDrawing" xmlns:wp="http://schemas.openxmlformats.org/drawingml/2006/wordprocessingDrawing" xmlns:w10="urn:schemas-microsoft-com:office:word" xmlns:w="http://schemas.openxmlformats.org/wordprocessingml/2006/main" xmlns:w14="http://schemas.microsoft.com/office/word/2010/wordml" xmlns:w15="http://schemas.microsoft.com/office/word/2012/wordml" xmlns:w16cex="http://schemas.microsoft.com/office/word/2018/wordml/cex" xmlns:w16cid="http://schemas.microsoft.com/office/word/2016/wordml/cid" xmlns:w16="http://schemas.microsoft.com/office/word/2018/wordml" xmlns:w16se="http://schemas.microsoft.com/office/word/2015/wordml/symex" xmlns:wpg="http://schemas.microsoft.com/office/word/2010/wordprocessingGroup" xmlns:wpi="http://schemas.microsoft.com/office/word/2010/wordprocessingInk" xmlns:wne="http://schemas.microsoft.com/office/word/2006/wordml" xmlns:wps="http://schemas.microsoft.com/office/word/2010/wordprocessingShape" mc:Ignorable="w14 w15 w16se w16cid w16 w16cex wp14">
   <w:abstractNum w:abstractNumId="0" w15:restartNumberingAfterBreak="0">
     <w:nsid w:val="23176107"/>
     <w:multiLevelType w:val="hybridMultilevel"/>
@@ -22335,7 +26196,7 @@
 </file>
 
 <file path=word/styles.xml><?xml version="1.0" encoding="utf-8"?>
-<w:styles xmlns:mc="http://schemas.openxmlformats.org/markup-compatibility/2006" xmlns:r="http://schemas.openxmlformats.org/officeDocument/2006/relationships" xmlns:w="http://schemas.openxmlformats.org/wordprocessingml/2006/main" xmlns:w14="http://schemas.microsoft.com/office/word/2010/wordml" xmlns:w15="http://schemas.microsoft.com/office/word/2012/wordml" xmlns:w16se="http://schemas.microsoft.com/office/word/2015/wordml/symex" mc:Ignorable="w14 w15 w16se">
+<w:styles xmlns:mc="http://schemas.openxmlformats.org/markup-compatibility/2006" xmlns:r="http://schemas.openxmlformats.org/officeDocument/2006/relationships" xmlns:w="http://schemas.openxmlformats.org/wordprocessingml/2006/main" xmlns:w14="http://schemas.microsoft.com/office/word/2010/wordml" xmlns:w15="http://schemas.microsoft.com/office/word/2012/wordml" xmlns:w16cex="http://schemas.microsoft.com/office/word/2018/wordml/cex" xmlns:w16cid="http://schemas.microsoft.com/office/word/2016/wordml/cid" xmlns:w16="http://schemas.microsoft.com/office/word/2018/wordml" xmlns:w16se="http://schemas.microsoft.com/office/word/2015/wordml/symex" mc:Ignorable="w14 w15 w16se w16cid w16 w16cex">
   <w:docDefaults>
     <w:rPrDefault>
       <w:rPr>
@@ -22351,7 +26212,7 @@
       </w:pPr>
     </w:pPrDefault>
   </w:docDefaults>
-  <w:latentStyles w:defLockedState="0" w:defUIPriority="99" w:defSemiHidden="0" w:defUnhideWhenUsed="0" w:defQFormat="0" w:count="371">
+  <w:latentStyles w:defLockedState="0" w:defUIPriority="99" w:defSemiHidden="0" w:defUnhideWhenUsed="0" w:defQFormat="0" w:count="376">
     <w:lsdException w:name="Normal" w:uiPriority="0" w:qFormat="1"/>
     <w:lsdException w:name="heading 1" w:uiPriority="9" w:qFormat="1"/>
     <w:lsdException w:name="heading 2" w:semiHidden="1" w:uiPriority="9" w:unhideWhenUsed="1" w:qFormat="1"/>
@@ -22723,6 +26584,11 @@
     <w:lsdException w:name="List Table 5 Dark Accent 6" w:uiPriority="50"/>
     <w:lsdException w:name="List Table 6 Colorful Accent 6" w:uiPriority="51"/>
     <w:lsdException w:name="List Table 7 Colorful Accent 6" w:uiPriority="52"/>
+    <w:lsdException w:name="Mention" w:semiHidden="1" w:unhideWhenUsed="1"/>
+    <w:lsdException w:name="Smart Hyperlink" w:semiHidden="1" w:unhideWhenUsed="1"/>
+    <w:lsdException w:name="Hashtag" w:semiHidden="1" w:unhideWhenUsed="1"/>
+    <w:lsdException w:name="Unresolved Mention" w:semiHidden="1" w:unhideWhenUsed="1"/>
+    <w:lsdException w:name="Smart Link" w:semiHidden="1" w:unhideWhenUsed="1"/>
   </w:latentStyles>
   <w:style w:type="paragraph" w:default="1" w:styleId="Normal">
     <w:name w:val="Normal"/>

</xml_diff>